<commit_message>
TS 1.1 to 1.6 Pada Paatam Corrections - 20/8/2022
</commit_message>
<xml_diff>
--- a/TS-Padam/TS-1.1/TS 1.1 Sanskrit Pada Paatam Corrections.docx
+++ b/TS-Padam/TS-1.1/TS 1.1 Sanskrit Pada Paatam Corrections.docx
@@ -1,6 +1,6 @@
 
 <file path=word/document.xml><?xml version="1.0" encoding="utf-8"?>
-<w:document xmlns:wpc="http://schemas.microsoft.com/office/word/2010/wordprocessingCanvas" xmlns:cx="http://schemas.microsoft.com/office/drawing/2014/chartex" xmlns:cx1="http://schemas.microsoft.com/office/drawing/2015/9/8/chartex" xmlns:mc="http://schemas.openxmlformats.org/markup-compatibility/2006" xmlns:o="urn:schemas-microsoft-com:office:office" xmlns:r="http://schemas.openxmlformats.org/officeDocument/2006/relationships" xmlns:m="http://schemas.openxmlformats.org/officeDocument/2006/math" xmlns:v="urn:schemas-microsoft-com:vml" xmlns:wp14="http://schemas.microsoft.com/office/word/2010/wordprocessingDrawing" xmlns:wp="http://schemas.openxmlformats.org/drawingml/2006/wordprocessingDrawing" xmlns:w10="urn:schemas-microsoft-com:office:word" xmlns:w="http://schemas.openxmlformats.org/wordprocessingml/2006/main" xmlns:w14="http://schemas.microsoft.com/office/word/2010/wordml" xmlns:w15="http://schemas.microsoft.com/office/word/2012/wordml" xmlns:w16se="http://schemas.microsoft.com/office/word/2015/wordml/symex" xmlns:wpg="http://schemas.microsoft.com/office/word/2010/wordprocessingGroup" xmlns:wpi="http://schemas.microsoft.com/office/word/2010/wordprocessingInk" xmlns:wne="http://schemas.microsoft.com/office/word/2006/wordml" xmlns:wps="http://schemas.microsoft.com/office/word/2010/wordprocessingShape" mc:Ignorable="w14 w15 w16se wp14">
+<w:document xmlns:wpc="http://schemas.microsoft.com/office/word/2010/wordprocessingCanvas" xmlns:cx="http://schemas.microsoft.com/office/drawing/2014/chartex" xmlns:cx1="http://schemas.microsoft.com/office/drawing/2015/9/8/chartex" xmlns:cx2="http://schemas.microsoft.com/office/drawing/2015/10/21/chartex" xmlns:cx3="http://schemas.microsoft.com/office/drawing/2016/5/9/chartex" xmlns:cx4="http://schemas.microsoft.com/office/drawing/2016/5/10/chartex" xmlns:cx5="http://schemas.microsoft.com/office/drawing/2016/5/11/chartex" xmlns:cx6="http://schemas.microsoft.com/office/drawing/2016/5/12/chartex" xmlns:cx7="http://schemas.microsoft.com/office/drawing/2016/5/13/chartex" xmlns:cx8="http://schemas.microsoft.com/office/drawing/2016/5/14/chartex" xmlns:mc="http://schemas.openxmlformats.org/markup-compatibility/2006" xmlns:aink="http://schemas.microsoft.com/office/drawing/2016/ink" xmlns:am3d="http://schemas.microsoft.com/office/drawing/2017/model3d" xmlns:o="urn:schemas-microsoft-com:office:office" xmlns:oel="http://schemas.microsoft.com/office/2019/extlst" xmlns:r="http://schemas.openxmlformats.org/officeDocument/2006/relationships" xmlns:m="http://schemas.openxmlformats.org/officeDocument/2006/math" xmlns:v="urn:schemas-microsoft-com:vml" xmlns:wp14="http://schemas.microsoft.com/office/word/2010/wordprocessingDrawing" xmlns:wp="http://schemas.openxmlformats.org/drawingml/2006/wordprocessingDrawing" xmlns:w10="urn:schemas-microsoft-com:office:word" xmlns:w="http://schemas.openxmlformats.org/wordprocessingml/2006/main" xmlns:w14="http://schemas.microsoft.com/office/word/2010/wordml" xmlns:w15="http://schemas.microsoft.com/office/word/2012/wordml" xmlns:w16cex="http://schemas.microsoft.com/office/word/2018/wordml/cex" xmlns:w16cid="http://schemas.microsoft.com/office/word/2016/wordml/cid" xmlns:w16="http://schemas.microsoft.com/office/word/2018/wordml" xmlns:w16sdtdh="http://schemas.microsoft.com/office/word/2020/wordml/sdtdatahash" xmlns:w16se="http://schemas.microsoft.com/office/word/2015/wordml/symex" xmlns:wpg="http://schemas.microsoft.com/office/word/2010/wordprocessingGroup" xmlns:wpi="http://schemas.microsoft.com/office/word/2010/wordprocessingInk" xmlns:wne="http://schemas.microsoft.com/office/word/2006/wordml" xmlns:wps="http://schemas.microsoft.com/office/word/2010/wordprocessingShape" mc:Ignorable="w14 w15 w16se w16cid w16 w16cex w16sdtdh wp14">
   <w:body>
     <w:p>
       <w:pPr>
@@ -21,51 +21,7 @@
           <w:szCs w:val="32"/>
           <w:u w:val="single"/>
         </w:rPr>
-        <w:t xml:space="preserve">TS </w:t>
-      </w:r>
-      <w:proofErr w:type="spellStart"/>
-      <w:r>
-        <w:rPr>
-          <w:b/>
-          <w:bCs/>
-          <w:sz w:val="32"/>
-          <w:szCs w:val="32"/>
-          <w:u w:val="single"/>
-        </w:rPr>
-        <w:t>Pada</w:t>
-      </w:r>
-      <w:proofErr w:type="spellEnd"/>
-      <w:r>
-        <w:rPr>
-          <w:b/>
-          <w:bCs/>
-          <w:sz w:val="32"/>
-          <w:szCs w:val="32"/>
-          <w:u w:val="single"/>
-        </w:rPr>
-        <w:t xml:space="preserve"> </w:t>
-      </w:r>
-      <w:proofErr w:type="spellStart"/>
-      <w:r>
-        <w:rPr>
-          <w:b/>
-          <w:bCs/>
-          <w:sz w:val="32"/>
-          <w:szCs w:val="32"/>
-          <w:u w:val="single"/>
-        </w:rPr>
-        <w:t>Paatam</w:t>
-      </w:r>
-      <w:proofErr w:type="spellEnd"/>
-      <w:r>
-        <w:rPr>
-          <w:b/>
-          <w:bCs/>
-          <w:sz w:val="32"/>
-          <w:szCs w:val="32"/>
-          <w:u w:val="single"/>
-        </w:rPr>
-        <w:t xml:space="preserve"> – TS 1.1 </w:t>
+        <w:t xml:space="preserve">TS Pada Paatam – TS 1.1 </w:t>
       </w:r>
       <w:r>
         <w:rPr>
@@ -123,18 +79,32 @@
         <w:spacing w:before="0" w:line="240" w:lineRule="auto"/>
         <w:jc w:val="center"/>
         <w:rPr>
-          <w:bCs/>
-          <w:sz w:val="32"/>
-          <w:szCs w:val="32"/>
+          <w:b/>
+          <w:szCs w:val="24"/>
         </w:rPr>
       </w:pPr>
       <w:r>
         <w:rPr>
-          <w:bCs/>
-          <w:sz w:val="32"/>
-          <w:szCs w:val="32"/>
+          <w:b/>
+          <w:szCs w:val="24"/>
         </w:rPr>
-        <w:t>(ignore those which are already incorporated in your book’s version and date)</w:t>
+        <w:t>(</w:t>
+      </w:r>
+      <w:proofErr w:type="gramStart"/>
+      <w:r>
+        <w:rPr>
+          <w:b/>
+          <w:szCs w:val="24"/>
+        </w:rPr>
+        <w:t>ignore</w:t>
+      </w:r>
+      <w:proofErr w:type="gramEnd"/>
+      <w:r>
+        <w:rPr>
+          <w:b/>
+          <w:szCs w:val="24"/>
+        </w:rPr>
+        <w:t xml:space="preserve"> those which are already incorporated in your book’s version and date)</w:t>
       </w:r>
     </w:p>
     <w:tbl>
@@ -166,12 +136,16 @@
               <w:spacing w:before="0" w:line="240" w:lineRule="auto"/>
               <w:jc w:val="center"/>
               <w:rPr>
-                <w:sz w:val="32"/>
-                <w:szCs w:val="32"/>
-              </w:rPr>
-            </w:pPr>
-            <w:r>
-              <w:rPr>
+                <w:b/>
+                <w:bCs/>
+                <w:sz w:val="32"/>
+                <w:szCs w:val="32"/>
+              </w:rPr>
+            </w:pPr>
+            <w:r>
+              <w:rPr>
+                <w:b/>
+                <w:bCs/>
                 <w:sz w:val="32"/>
                 <w:szCs w:val="32"/>
               </w:rPr>
@@ -183,12 +157,16 @@
               <w:spacing w:before="0" w:line="240" w:lineRule="auto"/>
               <w:jc w:val="center"/>
               <w:rPr>
-                <w:sz w:val="32"/>
-                <w:szCs w:val="32"/>
-              </w:rPr>
-            </w:pPr>
-            <w:r>
-              <w:rPr>
+                <w:b/>
+                <w:bCs/>
+                <w:sz w:val="32"/>
+                <w:szCs w:val="32"/>
+              </w:rPr>
+            </w:pPr>
+            <w:r>
+              <w:rPr>
+                <w:b/>
+                <w:bCs/>
                 <w:sz w:val="32"/>
                 <w:szCs w:val="32"/>
               </w:rPr>
@@ -205,12 +183,16 @@
               <w:spacing w:before="0" w:line="240" w:lineRule="auto"/>
               <w:jc w:val="center"/>
               <w:rPr>
-                <w:sz w:val="32"/>
-                <w:szCs w:val="32"/>
-              </w:rPr>
-            </w:pPr>
-            <w:r>
-              <w:rPr>
+                <w:b/>
+                <w:bCs/>
+                <w:sz w:val="32"/>
+                <w:szCs w:val="32"/>
+              </w:rPr>
+            </w:pPr>
+            <w:r>
+              <w:rPr>
+                <w:b/>
+                <w:bCs/>
                 <w:sz w:val="32"/>
                 <w:szCs w:val="32"/>
               </w:rPr>
@@ -228,12 +210,16 @@
               <w:ind w:left="-183" w:right="-18"/>
               <w:jc w:val="center"/>
               <w:rPr>
-                <w:sz w:val="32"/>
-                <w:szCs w:val="32"/>
-              </w:rPr>
-            </w:pPr>
-            <w:r>
-              <w:rPr>
+                <w:b/>
+                <w:bCs/>
+                <w:sz w:val="32"/>
+                <w:szCs w:val="32"/>
+              </w:rPr>
+            </w:pPr>
+            <w:r>
+              <w:rPr>
+                <w:b/>
+                <w:bCs/>
                 <w:sz w:val="32"/>
                 <w:szCs w:val="32"/>
               </w:rPr>
@@ -399,51 +385,7 @@
           <w:szCs w:val="32"/>
           <w:u w:val="single"/>
         </w:rPr>
-        <w:t xml:space="preserve">TS </w:t>
-      </w:r>
-      <w:proofErr w:type="spellStart"/>
-      <w:r>
-        <w:rPr>
-          <w:b/>
-          <w:bCs/>
-          <w:sz w:val="32"/>
-          <w:szCs w:val="32"/>
-          <w:u w:val="single"/>
-        </w:rPr>
-        <w:t>Pada</w:t>
-      </w:r>
-      <w:proofErr w:type="spellEnd"/>
-      <w:r>
-        <w:rPr>
-          <w:b/>
-          <w:bCs/>
-          <w:sz w:val="32"/>
-          <w:szCs w:val="32"/>
-          <w:u w:val="single"/>
-        </w:rPr>
-        <w:t xml:space="preserve"> </w:t>
-      </w:r>
-      <w:proofErr w:type="spellStart"/>
-      <w:r>
-        <w:rPr>
-          <w:b/>
-          <w:bCs/>
-          <w:sz w:val="32"/>
-          <w:szCs w:val="32"/>
-          <w:u w:val="single"/>
-        </w:rPr>
-        <w:t>Paatam</w:t>
-      </w:r>
-      <w:proofErr w:type="spellEnd"/>
-      <w:r>
-        <w:rPr>
-          <w:b/>
-          <w:bCs/>
-          <w:sz w:val="32"/>
-          <w:szCs w:val="32"/>
-          <w:u w:val="single"/>
-        </w:rPr>
-        <w:t xml:space="preserve"> – TS 1.1 </w:t>
+        <w:t xml:space="preserve">TS Pada Paatam – TS 1.1 </w:t>
       </w:r>
       <w:r>
         <w:rPr>
@@ -501,18 +443,32 @@
         <w:spacing w:before="0" w:line="240" w:lineRule="auto"/>
         <w:jc w:val="center"/>
         <w:rPr>
-          <w:bCs/>
-          <w:sz w:val="32"/>
-          <w:szCs w:val="32"/>
+          <w:b/>
+          <w:szCs w:val="24"/>
         </w:rPr>
       </w:pPr>
       <w:r>
         <w:rPr>
-          <w:bCs/>
-          <w:sz w:val="32"/>
-          <w:szCs w:val="32"/>
+          <w:b/>
+          <w:szCs w:val="24"/>
         </w:rPr>
-        <w:t>(ignore those which are already incorporated in your book’s version and date)</w:t>
+        <w:t>(</w:t>
+      </w:r>
+      <w:proofErr w:type="gramStart"/>
+      <w:r>
+        <w:rPr>
+          <w:b/>
+          <w:szCs w:val="24"/>
+        </w:rPr>
+        <w:t>ignore</w:t>
+      </w:r>
+      <w:proofErr w:type="gramEnd"/>
+      <w:r>
+        <w:rPr>
+          <w:b/>
+          <w:szCs w:val="24"/>
+        </w:rPr>
+        <w:t xml:space="preserve"> those which are already incorporated in your book’s version and date)</w:t>
       </w:r>
     </w:p>
     <w:tbl>
@@ -544,12 +500,16 @@
               <w:spacing w:before="0" w:line="240" w:lineRule="auto"/>
               <w:jc w:val="center"/>
               <w:rPr>
-                <w:sz w:val="32"/>
-                <w:szCs w:val="32"/>
-              </w:rPr>
-            </w:pPr>
-            <w:r>
-              <w:rPr>
+                <w:b/>
+                <w:bCs/>
+                <w:sz w:val="32"/>
+                <w:szCs w:val="32"/>
+              </w:rPr>
+            </w:pPr>
+            <w:r>
+              <w:rPr>
+                <w:b/>
+                <w:bCs/>
                 <w:sz w:val="32"/>
                 <w:szCs w:val="32"/>
               </w:rPr>
@@ -561,12 +521,16 @@
               <w:spacing w:before="0" w:line="240" w:lineRule="auto"/>
               <w:jc w:val="center"/>
               <w:rPr>
-                <w:sz w:val="32"/>
-                <w:szCs w:val="32"/>
-              </w:rPr>
-            </w:pPr>
-            <w:r>
-              <w:rPr>
+                <w:b/>
+                <w:bCs/>
+                <w:sz w:val="32"/>
+                <w:szCs w:val="32"/>
+              </w:rPr>
+            </w:pPr>
+            <w:r>
+              <w:rPr>
+                <w:b/>
+                <w:bCs/>
                 <w:sz w:val="32"/>
                 <w:szCs w:val="32"/>
               </w:rPr>
@@ -583,12 +547,16 @@
               <w:spacing w:before="0" w:line="240" w:lineRule="auto"/>
               <w:jc w:val="center"/>
               <w:rPr>
-                <w:sz w:val="32"/>
-                <w:szCs w:val="32"/>
-              </w:rPr>
-            </w:pPr>
-            <w:r>
-              <w:rPr>
+                <w:b/>
+                <w:bCs/>
+                <w:sz w:val="32"/>
+                <w:szCs w:val="32"/>
+              </w:rPr>
+            </w:pPr>
+            <w:r>
+              <w:rPr>
+                <w:b/>
+                <w:bCs/>
                 <w:sz w:val="32"/>
                 <w:szCs w:val="32"/>
               </w:rPr>
@@ -606,12 +574,16 @@
               <w:ind w:left="-183" w:right="-18"/>
               <w:jc w:val="center"/>
               <w:rPr>
-                <w:sz w:val="32"/>
-                <w:szCs w:val="32"/>
-              </w:rPr>
-            </w:pPr>
-            <w:r>
-              <w:rPr>
+                <w:b/>
+                <w:bCs/>
+                <w:sz w:val="32"/>
+                <w:szCs w:val="32"/>
+              </w:rPr>
+            </w:pPr>
+            <w:r>
+              <w:rPr>
+                <w:b/>
+                <w:bCs/>
                 <w:sz w:val="32"/>
                 <w:szCs w:val="32"/>
               </w:rPr>
@@ -837,52 +809,7 @@
           <w:szCs w:val="32"/>
           <w:u w:val="single"/>
         </w:rPr>
-        <w:lastRenderedPageBreak/>
-        <w:t xml:space="preserve">TS </w:t>
-      </w:r>
-      <w:proofErr w:type="spellStart"/>
-      <w:r>
-        <w:rPr>
-          <w:b/>
-          <w:bCs/>
-          <w:sz w:val="32"/>
-          <w:szCs w:val="32"/>
-          <w:u w:val="single"/>
-        </w:rPr>
-        <w:t>Pada</w:t>
-      </w:r>
-      <w:proofErr w:type="spellEnd"/>
-      <w:r>
-        <w:rPr>
-          <w:b/>
-          <w:bCs/>
-          <w:sz w:val="32"/>
-          <w:szCs w:val="32"/>
-          <w:u w:val="single"/>
-        </w:rPr>
-        <w:t xml:space="preserve"> </w:t>
-      </w:r>
-      <w:proofErr w:type="spellStart"/>
-      <w:r>
-        <w:rPr>
-          <w:b/>
-          <w:bCs/>
-          <w:sz w:val="32"/>
-          <w:szCs w:val="32"/>
-          <w:u w:val="single"/>
-        </w:rPr>
-        <w:t>Paatam</w:t>
-      </w:r>
-      <w:proofErr w:type="spellEnd"/>
-      <w:r>
-        <w:rPr>
-          <w:b/>
-          <w:bCs/>
-          <w:sz w:val="32"/>
-          <w:szCs w:val="32"/>
-          <w:u w:val="single"/>
-        </w:rPr>
-        <w:t xml:space="preserve"> – TS 1.1 Sanskrit Corrections –</w:t>
+        <w:t>TS Pada Paatam – TS 1.1 Sanskrit Corrections –</w:t>
       </w:r>
       <w:r>
         <w:rPr>
@@ -1092,21 +1019,8 @@
                 <w:sz w:val="28"/>
                 <w:szCs w:val="28"/>
               </w:rPr>
-              <w:t xml:space="preserve">1.1.7.1 – </w:t>
-            </w:r>
-            <w:proofErr w:type="spellStart"/>
-            <w:r>
-              <w:rPr>
-                <w:rFonts w:cs="Arial"/>
-                <w:b/>
-                <w:bCs/>
-                <w:color w:val="000000"/>
-                <w:sz w:val="28"/>
-                <w:szCs w:val="28"/>
-              </w:rPr>
-              <w:t>Vaakyam</w:t>
-            </w:r>
-            <w:proofErr w:type="spellEnd"/>
+              <w:t>1.1.7.1 – Vaakyam</w:t>
+            </w:r>
           </w:p>
           <w:p>
             <w:pPr>
@@ -1156,29 +1070,16 @@
                 <w:szCs w:val="28"/>
               </w:rPr>
             </w:pPr>
-            <w:proofErr w:type="spellStart"/>
-            <w:r>
-              <w:rPr>
-                <w:rFonts w:cs="Arial"/>
-                <w:b/>
-                <w:bCs/>
-                <w:color w:val="000000"/>
-                <w:sz w:val="28"/>
-                <w:szCs w:val="28"/>
-              </w:rPr>
-              <w:t>Panchaati</w:t>
-            </w:r>
-            <w:proofErr w:type="spellEnd"/>
-            <w:r>
-              <w:rPr>
-                <w:rFonts w:cs="Arial"/>
-                <w:b/>
-                <w:bCs/>
-                <w:color w:val="000000"/>
-                <w:sz w:val="28"/>
-                <w:szCs w:val="28"/>
-              </w:rPr>
-              <w:t xml:space="preserve"> No. 10</w:t>
+            <w:r>
+              <w:rPr>
+                <w:rFonts w:cs="Arial"/>
+                <w:b/>
+                <w:bCs/>
+                <w:color w:val="000000"/>
+                <w:sz w:val="28"/>
+                <w:szCs w:val="28"/>
+              </w:rPr>
+              <w:t>Panchaati No. 10</w:t>
             </w:r>
           </w:p>
         </w:tc>
@@ -1393,7 +1294,6 @@
               </w:rPr>
               <w:t xml:space="preserve">3 – </w:t>
             </w:r>
-            <w:proofErr w:type="spellStart"/>
             <w:r>
               <w:rPr>
                 <w:rFonts w:cs="Arial"/>
@@ -1404,7 +1304,6 @@
               </w:rPr>
               <w:t>Padam</w:t>
             </w:r>
-            <w:proofErr w:type="spellEnd"/>
           </w:p>
           <w:p>
             <w:pPr>
@@ -1441,27 +1340,15 @@
                 <w:szCs w:val="28"/>
               </w:rPr>
             </w:pPr>
-            <w:proofErr w:type="spellStart"/>
-            <w:r>
-              <w:rPr>
-                <w:rFonts w:cs="Arial"/>
-                <w:b/>
-                <w:bCs/>
-                <w:sz w:val="28"/>
-                <w:szCs w:val="28"/>
-              </w:rPr>
-              <w:t>Panchaati</w:t>
-            </w:r>
-            <w:proofErr w:type="spellEnd"/>
-            <w:r>
-              <w:rPr>
-                <w:rFonts w:cs="Arial"/>
-                <w:b/>
-                <w:bCs/>
-                <w:sz w:val="28"/>
-                <w:szCs w:val="28"/>
-              </w:rPr>
-              <w:t xml:space="preserve"> No. </w:t>
+            <w:r>
+              <w:rPr>
+                <w:rFonts w:cs="Arial"/>
+                <w:b/>
+                <w:bCs/>
+                <w:sz w:val="28"/>
+                <w:szCs w:val="28"/>
+              </w:rPr>
+              <w:t xml:space="preserve">Panchaati No. </w:t>
             </w:r>
             <w:r>
               <w:rPr>
@@ -1792,27 +1679,15 @@
                 <w:szCs w:val="28"/>
               </w:rPr>
             </w:pPr>
-            <w:proofErr w:type="spellStart"/>
-            <w:r>
-              <w:rPr>
-                <w:rFonts w:cs="Arial"/>
-                <w:b/>
-                <w:bCs/>
-                <w:sz w:val="28"/>
-                <w:szCs w:val="28"/>
-              </w:rPr>
-              <w:t>Panchaati</w:t>
-            </w:r>
-            <w:proofErr w:type="spellEnd"/>
-            <w:r>
-              <w:rPr>
-                <w:rFonts w:cs="Arial"/>
-                <w:b/>
-                <w:bCs/>
-                <w:sz w:val="28"/>
-                <w:szCs w:val="28"/>
-              </w:rPr>
-              <w:t xml:space="preserve"> No. </w:t>
+            <w:r>
+              <w:rPr>
+                <w:rFonts w:cs="Arial"/>
+                <w:b/>
+                <w:bCs/>
+                <w:sz w:val="28"/>
+                <w:szCs w:val="28"/>
+              </w:rPr>
+              <w:t xml:space="preserve">Panchaati No. </w:t>
             </w:r>
             <w:r>
               <w:rPr>
@@ -2080,25 +1955,7 @@
                 <w:sz w:val="28"/>
                 <w:szCs w:val="28"/>
               </w:rPr>
-              <w:t>(extra ‘</w:t>
-            </w:r>
-            <w:proofErr w:type="spellStart"/>
-            <w:r>
-              <w:rPr>
-                <w:b/>
-                <w:sz w:val="28"/>
-                <w:szCs w:val="28"/>
-              </w:rPr>
-              <w:t>anu</w:t>
-            </w:r>
-            <w:proofErr w:type="spellEnd"/>
-            <w:r>
-              <w:rPr>
-                <w:b/>
-                <w:sz w:val="28"/>
-                <w:szCs w:val="28"/>
-              </w:rPr>
-              <w:t>” deleted</w:t>
+              <w:t>(extra ‘anu” deleted</w:t>
             </w:r>
             <w:r>
               <w:rPr>
@@ -2112,6 +1969,21 @@
         </w:tc>
       </w:tr>
     </w:tbl>
+    <w:p>
+      <w:pPr>
+        <w:pBdr>
+          <w:bottom w:val="double" w:sz="6" w:space="1" w:color="auto"/>
+        </w:pBdr>
+        <w:jc w:val="center"/>
+        <w:rPr>
+          <w:b/>
+          <w:bCs/>
+          <w:sz w:val="32"/>
+          <w:szCs w:val="32"/>
+          <w:u w:val="single"/>
+        </w:rPr>
+      </w:pPr>
+    </w:p>
     <w:p>
       <w:pPr>
         <w:jc w:val="center"/>
@@ -2123,7 +1995,10 @@
           <w:u w:val="single"/>
         </w:rPr>
       </w:pPr>
-      <w:r>
+    </w:p>
+    <w:p>
+      <w:pPr>
+        <w:jc w:val="center"/>
         <w:rPr>
           <w:b/>
           <w:bCs/>
@@ -2131,8 +2006,43 @@
           <w:szCs w:val="32"/>
           <w:u w:val="single"/>
         </w:rPr>
-        <w:t>=============</w:t>
-      </w:r>
+      </w:pPr>
+    </w:p>
+    <w:p>
+      <w:pPr>
+        <w:jc w:val="center"/>
+        <w:rPr>
+          <w:b/>
+          <w:bCs/>
+          <w:sz w:val="32"/>
+          <w:szCs w:val="32"/>
+          <w:u w:val="single"/>
+        </w:rPr>
+      </w:pPr>
+    </w:p>
+    <w:p>
+      <w:pPr>
+        <w:jc w:val="center"/>
+        <w:rPr>
+          <w:b/>
+          <w:bCs/>
+          <w:sz w:val="32"/>
+          <w:szCs w:val="32"/>
+          <w:u w:val="single"/>
+        </w:rPr>
+      </w:pPr>
+    </w:p>
+    <w:p>
+      <w:pPr>
+        <w:jc w:val="center"/>
+        <w:rPr>
+          <w:b/>
+          <w:bCs/>
+          <w:sz w:val="32"/>
+          <w:szCs w:val="32"/>
+          <w:u w:val="single"/>
+        </w:rPr>
+      </w:pPr>
     </w:p>
     <w:p>
       <w:pPr>
@@ -2153,51 +2063,8 @@
           <w:szCs w:val="32"/>
           <w:u w:val="single"/>
         </w:rPr>
-        <w:t xml:space="preserve">TS </w:t>
-      </w:r>
-      <w:proofErr w:type="spellStart"/>
-      <w:r>
-        <w:rPr>
-          <w:b/>
-          <w:bCs/>
-          <w:sz w:val="32"/>
-          <w:szCs w:val="32"/>
-          <w:u w:val="single"/>
-        </w:rPr>
-        <w:t>Pada</w:t>
-      </w:r>
-      <w:proofErr w:type="spellEnd"/>
-      <w:r>
-        <w:rPr>
-          <w:b/>
-          <w:bCs/>
-          <w:sz w:val="32"/>
-          <w:szCs w:val="32"/>
-          <w:u w:val="single"/>
-        </w:rPr>
-        <w:t xml:space="preserve"> </w:t>
-      </w:r>
-      <w:proofErr w:type="spellStart"/>
-      <w:r>
-        <w:rPr>
-          <w:b/>
-          <w:bCs/>
-          <w:sz w:val="32"/>
-          <w:szCs w:val="32"/>
-          <w:u w:val="single"/>
-        </w:rPr>
-        <w:t>Paatam</w:t>
-      </w:r>
-      <w:proofErr w:type="spellEnd"/>
-      <w:r>
-        <w:rPr>
-          <w:b/>
-          <w:bCs/>
-          <w:sz w:val="32"/>
-          <w:szCs w:val="32"/>
-          <w:u w:val="single"/>
-        </w:rPr>
-        <w:t xml:space="preserve"> – TS 1.1 Sanskrit Corrections –</w:t>
+        <w:lastRenderedPageBreak/>
+        <w:t>TS Pada Paatam – TS 1.1 Sanskrit Corrections –</w:t>
       </w:r>
       <w:r>
         <w:rPr>
@@ -2426,20 +2293,8 @@
                 <w:sz w:val="28"/>
                 <w:szCs w:val="28"/>
               </w:rPr>
-              <w:t xml:space="preserve">1.1.14.3 – </w:t>
-            </w:r>
-            <w:proofErr w:type="spellStart"/>
-            <w:r>
-              <w:rPr>
-                <w:rFonts w:cs="Arial"/>
-                <w:b/>
-                <w:bCs/>
-                <w:sz w:val="28"/>
-                <w:szCs w:val="28"/>
-              </w:rPr>
-              <w:t>Vaakyam</w:t>
-            </w:r>
-            <w:proofErr w:type="spellEnd"/>
+              <w:t>1.1.14.3 – Vaakyam</w:t>
+            </w:r>
           </w:p>
           <w:p>
             <w:pPr>
@@ -2476,27 +2331,15 @@
                 <w:szCs w:val="28"/>
               </w:rPr>
             </w:pPr>
-            <w:proofErr w:type="spellStart"/>
-            <w:r>
-              <w:rPr>
-                <w:rFonts w:cs="Arial"/>
-                <w:b/>
-                <w:bCs/>
-                <w:sz w:val="28"/>
-                <w:szCs w:val="28"/>
-              </w:rPr>
-              <w:t>Panchaati</w:t>
-            </w:r>
-            <w:proofErr w:type="spellEnd"/>
-            <w:r>
-              <w:rPr>
-                <w:rFonts w:cs="Arial"/>
-                <w:b/>
-                <w:bCs/>
-                <w:sz w:val="28"/>
-                <w:szCs w:val="28"/>
-              </w:rPr>
-              <w:t xml:space="preserve"> No. 27</w:t>
+            <w:r>
+              <w:rPr>
+                <w:rFonts w:cs="Arial"/>
+                <w:b/>
+                <w:bCs/>
+                <w:sz w:val="28"/>
+                <w:szCs w:val="28"/>
+              </w:rPr>
+              <w:t>Panchaati No. 27</w:t>
             </w:r>
           </w:p>
         </w:tc>
@@ -2751,52 +2594,7 @@
           <w:szCs w:val="32"/>
           <w:u w:val="single"/>
         </w:rPr>
-        <w:lastRenderedPageBreak/>
-        <w:t xml:space="preserve">TS </w:t>
-      </w:r>
-      <w:proofErr w:type="spellStart"/>
-      <w:r>
-        <w:rPr>
-          <w:b/>
-          <w:bCs/>
-          <w:sz w:val="32"/>
-          <w:szCs w:val="32"/>
-          <w:u w:val="single"/>
-        </w:rPr>
-        <w:t>Pada</w:t>
-      </w:r>
-      <w:proofErr w:type="spellEnd"/>
-      <w:r>
-        <w:rPr>
-          <w:b/>
-          <w:bCs/>
-          <w:sz w:val="32"/>
-          <w:szCs w:val="32"/>
-          <w:u w:val="single"/>
-        </w:rPr>
-        <w:t xml:space="preserve"> </w:t>
-      </w:r>
-      <w:proofErr w:type="spellStart"/>
-      <w:r>
-        <w:rPr>
-          <w:b/>
-          <w:bCs/>
-          <w:sz w:val="32"/>
-          <w:szCs w:val="32"/>
-          <w:u w:val="single"/>
-        </w:rPr>
-        <w:t>Paatam</w:t>
-      </w:r>
-      <w:proofErr w:type="spellEnd"/>
-      <w:r>
-        <w:rPr>
-          <w:b/>
-          <w:bCs/>
-          <w:sz w:val="32"/>
-          <w:szCs w:val="32"/>
-          <w:u w:val="single"/>
-        </w:rPr>
-        <w:t xml:space="preserve"> – TS 1.1 Sanskrit Corrections –</w:t>
+        <w:t>TS Pada Paatam – TS 1.1 Sanskrit Corrections –</w:t>
       </w:r>
       <w:r>
         <w:rPr>
@@ -3030,21 +2828,8 @@
                 <w:sz w:val="28"/>
                 <w:szCs w:val="28"/>
               </w:rPr>
-              <w:t xml:space="preserve">1.1.2.2 – </w:t>
-            </w:r>
-            <w:proofErr w:type="spellStart"/>
-            <w:r>
-              <w:rPr>
-                <w:rFonts w:cs="Arial"/>
-                <w:b/>
-                <w:bCs/>
-                <w:color w:val="000000"/>
-                <w:sz w:val="28"/>
-                <w:szCs w:val="28"/>
-              </w:rPr>
-              <w:t>Padam</w:t>
-            </w:r>
-            <w:proofErr w:type="spellEnd"/>
+              <w:t>1.1.2.2 – Padam</w:t>
+            </w:r>
           </w:p>
           <w:p>
             <w:pPr>
@@ -3084,29 +2869,16 @@
                 <w:szCs w:val="28"/>
               </w:rPr>
             </w:pPr>
-            <w:proofErr w:type="spellStart"/>
-            <w:r>
-              <w:rPr>
-                <w:rFonts w:cs="Arial"/>
-                <w:b/>
-                <w:bCs/>
-                <w:color w:val="000000"/>
-                <w:sz w:val="28"/>
-                <w:szCs w:val="28"/>
-              </w:rPr>
-              <w:t>Panchaati</w:t>
-            </w:r>
-            <w:proofErr w:type="spellEnd"/>
-            <w:r>
-              <w:rPr>
-                <w:rFonts w:cs="Arial"/>
-                <w:b/>
-                <w:bCs/>
-                <w:color w:val="000000"/>
-                <w:sz w:val="28"/>
-                <w:szCs w:val="28"/>
-              </w:rPr>
-              <w:t xml:space="preserve"> No. 3</w:t>
+            <w:r>
+              <w:rPr>
+                <w:rFonts w:cs="Arial"/>
+                <w:b/>
+                <w:bCs/>
+                <w:color w:val="000000"/>
+                <w:sz w:val="28"/>
+                <w:szCs w:val="28"/>
+              </w:rPr>
+              <w:t>Panchaati No. 3</w:t>
             </w:r>
           </w:p>
         </w:tc>
@@ -3447,21 +3219,8 @@
                 <w:sz w:val="28"/>
                 <w:szCs w:val="28"/>
               </w:rPr>
-              <w:t xml:space="preserve">1.1.5.1 – </w:t>
-            </w:r>
-            <w:proofErr w:type="spellStart"/>
-            <w:r>
-              <w:rPr>
-                <w:rFonts w:cs="Arial"/>
-                <w:b/>
-                <w:bCs/>
-                <w:color w:val="000000"/>
-                <w:sz w:val="28"/>
-                <w:szCs w:val="28"/>
-              </w:rPr>
-              <w:t>Padam</w:t>
-            </w:r>
-            <w:proofErr w:type="spellEnd"/>
+              <w:t>1.1.5.1 – Padam</w:t>
+            </w:r>
           </w:p>
           <w:p>
             <w:pPr>
@@ -3501,29 +3260,16 @@
                 <w:szCs w:val="28"/>
               </w:rPr>
             </w:pPr>
-            <w:proofErr w:type="spellStart"/>
-            <w:r>
-              <w:rPr>
-                <w:rFonts w:cs="Arial"/>
-                <w:b/>
-                <w:bCs/>
-                <w:color w:val="000000"/>
-                <w:sz w:val="28"/>
-                <w:szCs w:val="28"/>
-              </w:rPr>
-              <w:t>Panchaati</w:t>
-            </w:r>
-            <w:proofErr w:type="spellEnd"/>
-            <w:r>
-              <w:rPr>
-                <w:rFonts w:cs="Arial"/>
-                <w:b/>
-                <w:bCs/>
-                <w:color w:val="000000"/>
-                <w:sz w:val="28"/>
-                <w:szCs w:val="28"/>
-              </w:rPr>
-              <w:t xml:space="preserve"> No. 7</w:t>
+            <w:r>
+              <w:rPr>
+                <w:rFonts w:cs="Arial"/>
+                <w:b/>
+                <w:bCs/>
+                <w:color w:val="000000"/>
+                <w:sz w:val="28"/>
+                <w:szCs w:val="28"/>
+              </w:rPr>
+              <w:t>Panchaati No. 7</w:t>
             </w:r>
           </w:p>
         </w:tc>
@@ -3900,21 +3646,8 @@
                 <w:sz w:val="28"/>
                 <w:szCs w:val="28"/>
               </w:rPr>
-              <w:t xml:space="preserve">1.1.7.1 – </w:t>
-            </w:r>
-            <w:proofErr w:type="spellStart"/>
-            <w:r>
-              <w:rPr>
-                <w:rFonts w:cs="Arial"/>
-                <w:b/>
-                <w:bCs/>
-                <w:color w:val="000000"/>
-                <w:sz w:val="28"/>
-                <w:szCs w:val="28"/>
-              </w:rPr>
-              <w:t>Vaakyam</w:t>
-            </w:r>
-            <w:proofErr w:type="spellEnd"/>
+              <w:t>1.1.7.1 – Vaakyam</w:t>
+            </w:r>
           </w:p>
           <w:p>
             <w:pPr>
@@ -3954,29 +3687,16 @@
                 <w:szCs w:val="28"/>
               </w:rPr>
             </w:pPr>
-            <w:proofErr w:type="spellStart"/>
-            <w:r>
-              <w:rPr>
-                <w:rFonts w:cs="Arial"/>
-                <w:b/>
-                <w:bCs/>
-                <w:color w:val="000000"/>
-                <w:sz w:val="28"/>
-                <w:szCs w:val="28"/>
-              </w:rPr>
-              <w:t>Panchaati</w:t>
-            </w:r>
-            <w:proofErr w:type="spellEnd"/>
-            <w:r>
-              <w:rPr>
-                <w:rFonts w:cs="Arial"/>
-                <w:b/>
-                <w:bCs/>
-                <w:color w:val="000000"/>
-                <w:sz w:val="28"/>
-                <w:szCs w:val="28"/>
-              </w:rPr>
-              <w:t xml:space="preserve"> No. 10</w:t>
+            <w:r>
+              <w:rPr>
+                <w:rFonts w:cs="Arial"/>
+                <w:b/>
+                <w:bCs/>
+                <w:color w:val="000000"/>
+                <w:sz w:val="28"/>
+                <w:szCs w:val="28"/>
+              </w:rPr>
+              <w:t>Panchaati No. 10</w:t>
             </w:r>
           </w:p>
         </w:tc>
@@ -4220,21 +3940,9 @@
                 <w:sz w:val="28"/>
                 <w:szCs w:val="28"/>
               </w:rPr>
-              <w:t xml:space="preserve">1.1.8.1 – </w:t>
-            </w:r>
-            <w:proofErr w:type="spellStart"/>
-            <w:r>
-              <w:rPr>
-                <w:rFonts w:cs="Arial"/>
-                <w:b/>
-                <w:bCs/>
-                <w:color w:val="000000"/>
-                <w:sz w:val="28"/>
-                <w:szCs w:val="28"/>
-              </w:rPr>
-              <w:t>Vaakyam</w:t>
-            </w:r>
-            <w:proofErr w:type="spellEnd"/>
+              <w:lastRenderedPageBreak/>
+              <w:t>1.1.8.1 – Vaakyam</w:t>
+            </w:r>
           </w:p>
           <w:p>
             <w:pPr>
@@ -4274,29 +3982,16 @@
                 <w:szCs w:val="28"/>
               </w:rPr>
             </w:pPr>
-            <w:proofErr w:type="spellStart"/>
-            <w:r>
-              <w:rPr>
-                <w:rFonts w:cs="Arial"/>
-                <w:b/>
-                <w:bCs/>
-                <w:color w:val="000000"/>
-                <w:sz w:val="28"/>
-                <w:szCs w:val="28"/>
-              </w:rPr>
-              <w:t>Panchaati</w:t>
-            </w:r>
-            <w:proofErr w:type="spellEnd"/>
-            <w:r>
-              <w:rPr>
-                <w:rFonts w:cs="Arial"/>
-                <w:b/>
-                <w:bCs/>
-                <w:color w:val="000000"/>
-                <w:sz w:val="28"/>
-                <w:szCs w:val="28"/>
-              </w:rPr>
-              <w:t xml:space="preserve"> No. 12</w:t>
+            <w:r>
+              <w:rPr>
+                <w:rFonts w:cs="Arial"/>
+                <w:b/>
+                <w:bCs/>
+                <w:color w:val="000000"/>
+                <w:sz w:val="28"/>
+                <w:szCs w:val="28"/>
+              </w:rPr>
+              <w:t>Panchaati No. 12</w:t>
             </w:r>
           </w:p>
         </w:tc>
@@ -4556,21 +4251,8 @@
                 <w:sz w:val="28"/>
                 <w:szCs w:val="28"/>
               </w:rPr>
-              <w:t xml:space="preserve">1.1.9.1 – </w:t>
-            </w:r>
-            <w:proofErr w:type="spellStart"/>
-            <w:r>
-              <w:rPr>
-                <w:rFonts w:cs="Arial"/>
-                <w:b/>
-                <w:bCs/>
-                <w:color w:val="000000"/>
-                <w:sz w:val="28"/>
-                <w:szCs w:val="28"/>
-              </w:rPr>
-              <w:t>Padam</w:t>
-            </w:r>
-            <w:proofErr w:type="spellEnd"/>
+              <w:t>1.1.9.1 – Padam</w:t>
+            </w:r>
           </w:p>
           <w:p>
             <w:pPr>
@@ -4610,29 +4292,16 @@
                 <w:szCs w:val="28"/>
               </w:rPr>
             </w:pPr>
-            <w:proofErr w:type="spellStart"/>
-            <w:r>
-              <w:rPr>
-                <w:rFonts w:cs="Arial"/>
-                <w:b/>
-                <w:bCs/>
-                <w:color w:val="000000"/>
-                <w:sz w:val="28"/>
-                <w:szCs w:val="28"/>
-              </w:rPr>
-              <w:t>Panchaati</w:t>
-            </w:r>
-            <w:proofErr w:type="spellEnd"/>
-            <w:r>
-              <w:rPr>
-                <w:rFonts w:cs="Arial"/>
-                <w:b/>
-                <w:bCs/>
-                <w:color w:val="000000"/>
-                <w:sz w:val="28"/>
-                <w:szCs w:val="28"/>
-              </w:rPr>
-              <w:t xml:space="preserve"> No. 13</w:t>
+            <w:r>
+              <w:rPr>
+                <w:rFonts w:cs="Arial"/>
+                <w:b/>
+                <w:bCs/>
+                <w:color w:val="000000"/>
+                <w:sz w:val="28"/>
+                <w:szCs w:val="28"/>
+              </w:rPr>
+              <w:t>Panchaati No. 13</w:t>
             </w:r>
           </w:p>
         </w:tc>
@@ -5101,7 +4770,6 @@
                 <w:sz w:val="28"/>
                 <w:szCs w:val="28"/>
               </w:rPr>
-              <w:lastRenderedPageBreak/>
               <w:t>1.1.9.3</w:t>
             </w:r>
             <w:r>
@@ -5113,21 +4781,8 @@
                 <w:sz w:val="28"/>
                 <w:szCs w:val="28"/>
               </w:rPr>
-              <w:t xml:space="preserve"> – </w:t>
-            </w:r>
-            <w:proofErr w:type="spellStart"/>
-            <w:r>
-              <w:rPr>
-                <w:rFonts w:cs="Arial"/>
-                <w:b/>
-                <w:bCs/>
-                <w:color w:val="000000"/>
-                <w:sz w:val="28"/>
-                <w:szCs w:val="28"/>
-              </w:rPr>
-              <w:t>Vaakyam</w:t>
-            </w:r>
-            <w:proofErr w:type="spellEnd"/>
+              <w:t xml:space="preserve"> – Vaakyam</w:t>
+            </w:r>
           </w:p>
           <w:p>
             <w:pPr>
@@ -5178,29 +4833,16 @@
                 <w:szCs w:val="28"/>
               </w:rPr>
             </w:pPr>
-            <w:proofErr w:type="spellStart"/>
-            <w:r>
-              <w:rPr>
-                <w:rFonts w:cs="Arial"/>
-                <w:b/>
-                <w:bCs/>
-                <w:color w:val="000000"/>
-                <w:sz w:val="28"/>
-                <w:szCs w:val="28"/>
-              </w:rPr>
-              <w:t>Panchaati</w:t>
-            </w:r>
-            <w:proofErr w:type="spellEnd"/>
-            <w:r>
-              <w:rPr>
-                <w:rFonts w:cs="Arial"/>
-                <w:b/>
-                <w:bCs/>
-                <w:color w:val="000000"/>
-                <w:sz w:val="28"/>
-                <w:szCs w:val="28"/>
-              </w:rPr>
-              <w:t xml:space="preserve"> No. 1</w:t>
+            <w:r>
+              <w:rPr>
+                <w:rFonts w:cs="Arial"/>
+                <w:b/>
+                <w:bCs/>
+                <w:color w:val="000000"/>
+                <w:sz w:val="28"/>
+                <w:szCs w:val="28"/>
+              </w:rPr>
+              <w:t>Panchaati No. 1</w:t>
             </w:r>
             <w:r>
               <w:rPr>
@@ -5562,20 +5204,8 @@
                 <w:sz w:val="28"/>
                 <w:szCs w:val="28"/>
               </w:rPr>
-              <w:t xml:space="preserve">1.1.10.3 – </w:t>
-            </w:r>
-            <w:proofErr w:type="spellStart"/>
-            <w:r>
-              <w:rPr>
-                <w:rFonts w:cs="Arial"/>
-                <w:b/>
-                <w:color w:val="000000"/>
-                <w:sz w:val="28"/>
-                <w:szCs w:val="28"/>
-              </w:rPr>
-              <w:t>Vaakyam</w:t>
-            </w:r>
-            <w:proofErr w:type="spellEnd"/>
+              <w:t>1.1.10.3 – Vaakyam</w:t>
+            </w:r>
           </w:p>
           <w:p>
             <w:pPr>
@@ -5614,27 +5244,15 @@
                 <w:szCs w:val="28"/>
               </w:rPr>
             </w:pPr>
-            <w:proofErr w:type="spellStart"/>
-            <w:r>
-              <w:rPr>
-                <w:rFonts w:cs="Arial"/>
-                <w:b/>
-                <w:color w:val="000000"/>
-                <w:sz w:val="28"/>
-                <w:szCs w:val="28"/>
-              </w:rPr>
-              <w:t>Panchaati</w:t>
-            </w:r>
-            <w:proofErr w:type="spellEnd"/>
-            <w:r>
-              <w:rPr>
-                <w:rFonts w:cs="Arial"/>
-                <w:b/>
-                <w:color w:val="000000"/>
-                <w:sz w:val="28"/>
-                <w:szCs w:val="28"/>
-              </w:rPr>
-              <w:t xml:space="preserve"> No. 17</w:t>
+            <w:r>
+              <w:rPr>
+                <w:rFonts w:cs="Arial"/>
+                <w:b/>
+                <w:color w:val="000000"/>
+                <w:sz w:val="28"/>
+                <w:szCs w:val="28"/>
+              </w:rPr>
+              <w:t>Panchaati No. 17</w:t>
             </w:r>
           </w:p>
         </w:tc>
@@ -6074,29 +5692,16 @@
                 <w:szCs w:val="28"/>
               </w:rPr>
             </w:pPr>
-            <w:proofErr w:type="spellStart"/>
-            <w:r>
-              <w:rPr>
-                <w:rFonts w:cs="Arial"/>
-                <w:b/>
-                <w:bCs/>
-                <w:color w:val="000000"/>
-                <w:sz w:val="28"/>
-                <w:szCs w:val="28"/>
-              </w:rPr>
-              <w:t>Panchaati</w:t>
-            </w:r>
-            <w:proofErr w:type="spellEnd"/>
-            <w:r>
-              <w:rPr>
-                <w:rFonts w:cs="Arial"/>
-                <w:b/>
-                <w:bCs/>
-                <w:color w:val="000000"/>
-                <w:sz w:val="28"/>
-                <w:szCs w:val="28"/>
-              </w:rPr>
-              <w:t xml:space="preserve"> No. 22</w:t>
+            <w:r>
+              <w:rPr>
+                <w:rFonts w:cs="Arial"/>
+                <w:b/>
+                <w:bCs/>
+                <w:color w:val="000000"/>
+                <w:sz w:val="28"/>
+                <w:szCs w:val="28"/>
+              </w:rPr>
+              <w:t>Panchaati No. 22</w:t>
             </w:r>
           </w:p>
         </w:tc>
@@ -6441,6 +6046,7 @@
                 <w:sz w:val="28"/>
                 <w:szCs w:val="28"/>
               </w:rPr>
+              <w:lastRenderedPageBreak/>
               <w:t>1.1.14.3 – Padam</w:t>
             </w:r>
           </w:p>
@@ -6482,29 +6088,16 @@
                 <w:szCs w:val="28"/>
               </w:rPr>
             </w:pPr>
-            <w:proofErr w:type="spellStart"/>
-            <w:r>
-              <w:rPr>
-                <w:rFonts w:cs="Arial"/>
-                <w:b/>
-                <w:bCs/>
-                <w:color w:val="000000"/>
-                <w:sz w:val="28"/>
-                <w:szCs w:val="28"/>
-              </w:rPr>
-              <w:t>Panchaati</w:t>
-            </w:r>
-            <w:proofErr w:type="spellEnd"/>
-            <w:r>
-              <w:rPr>
-                <w:rFonts w:cs="Arial"/>
-                <w:b/>
-                <w:bCs/>
-                <w:color w:val="000000"/>
-                <w:sz w:val="28"/>
-                <w:szCs w:val="28"/>
-              </w:rPr>
-              <w:t xml:space="preserve"> No. 27</w:t>
+            <w:r>
+              <w:rPr>
+                <w:rFonts w:cs="Arial"/>
+                <w:b/>
+                <w:bCs/>
+                <w:color w:val="000000"/>
+                <w:sz w:val="28"/>
+                <w:szCs w:val="28"/>
+              </w:rPr>
+              <w:t>Panchaati No. 27</w:t>
             </w:r>
           </w:p>
         </w:tc>
@@ -6935,30 +6528,6 @@
           <w:u w:val="single"/>
         </w:rPr>
       </w:pPr>
-    </w:p>
-    <w:p>
-      <w:pPr>
-        <w:jc w:val="center"/>
-        <w:rPr>
-          <w:b/>
-          <w:bCs/>
-          <w:sz w:val="32"/>
-          <w:szCs w:val="32"/>
-          <w:u w:val="single"/>
-        </w:rPr>
-      </w:pPr>
-    </w:p>
-    <w:p>
-      <w:pPr>
-        <w:jc w:val="center"/>
-        <w:rPr>
-          <w:b/>
-          <w:bCs/>
-          <w:sz w:val="32"/>
-          <w:szCs w:val="32"/>
-          <w:u w:val="single"/>
-        </w:rPr>
-      </w:pPr>
       <w:r>
         <w:rPr>
           <w:b/>
@@ -6967,52 +6536,7 @@
           <w:szCs w:val="32"/>
           <w:u w:val="single"/>
         </w:rPr>
-        <w:lastRenderedPageBreak/>
-        <w:t xml:space="preserve">TS </w:t>
-      </w:r>
-      <w:proofErr w:type="spellStart"/>
-      <w:r>
-        <w:rPr>
-          <w:b/>
-          <w:bCs/>
-          <w:sz w:val="32"/>
-          <w:szCs w:val="32"/>
-          <w:u w:val="single"/>
-        </w:rPr>
-        <w:t>Pada</w:t>
-      </w:r>
-      <w:proofErr w:type="spellEnd"/>
-      <w:r>
-        <w:rPr>
-          <w:b/>
-          <w:bCs/>
-          <w:sz w:val="32"/>
-          <w:szCs w:val="32"/>
-          <w:u w:val="single"/>
-        </w:rPr>
-        <w:t xml:space="preserve"> </w:t>
-      </w:r>
-      <w:proofErr w:type="spellStart"/>
-      <w:r>
-        <w:rPr>
-          <w:b/>
-          <w:bCs/>
-          <w:sz w:val="32"/>
-          <w:szCs w:val="32"/>
-          <w:u w:val="single"/>
-        </w:rPr>
-        <w:t>Paatam</w:t>
-      </w:r>
-      <w:proofErr w:type="spellEnd"/>
-      <w:r>
-        <w:rPr>
-          <w:b/>
-          <w:bCs/>
-          <w:sz w:val="32"/>
-          <w:szCs w:val="32"/>
-          <w:u w:val="single"/>
-        </w:rPr>
-        <w:t xml:space="preserve"> – TS 1</w:t>
+        <w:t>TS Pada Paatam – TS 1</w:t>
       </w:r>
       <w:r>
         <w:rPr>
@@ -7110,18 +6634,32 @@
         <w:spacing w:before="0"/>
         <w:jc w:val="center"/>
         <w:rPr>
-          <w:bCs/>
-          <w:sz w:val="32"/>
-          <w:szCs w:val="32"/>
+          <w:b/>
+          <w:szCs w:val="24"/>
         </w:rPr>
       </w:pPr>
       <w:r>
         <w:rPr>
-          <w:bCs/>
-          <w:sz w:val="32"/>
-          <w:szCs w:val="32"/>
+          <w:b/>
+          <w:szCs w:val="24"/>
         </w:rPr>
-        <w:t>(ignore those which are already incorporated in your book’s version and date)</w:t>
+        <w:t>(</w:t>
+      </w:r>
+      <w:proofErr w:type="gramStart"/>
+      <w:r>
+        <w:rPr>
+          <w:b/>
+          <w:szCs w:val="24"/>
+        </w:rPr>
+        <w:t>ignore</w:t>
+      </w:r>
+      <w:proofErr w:type="gramEnd"/>
+      <w:r>
+        <w:rPr>
+          <w:b/>
+          <w:szCs w:val="24"/>
+        </w:rPr>
+        <w:t xml:space="preserve"> those which are already incorporated in your book’s version and date)</w:t>
       </w:r>
     </w:p>
     <w:tbl>
@@ -7305,19 +6843,8 @@
                 <w:sz w:val="28"/>
                 <w:szCs w:val="28"/>
               </w:rPr>
-              <w:t xml:space="preserve">TS 1.1.13.1 – </w:t>
-            </w:r>
-            <w:proofErr w:type="spellStart"/>
-            <w:r>
-              <w:rPr>
-                <w:rFonts w:cs="Arial"/>
-                <w:b/>
-                <w:sz w:val="28"/>
-                <w:szCs w:val="28"/>
-              </w:rPr>
-              <w:t>Vaakyam</w:t>
-            </w:r>
-            <w:proofErr w:type="spellEnd"/>
+              <w:t>TS 1.1.13.1 – Vaakyam</w:t>
+            </w:r>
           </w:p>
           <w:p>
             <w:pPr>
@@ -7339,18 +6866,8 @@
                 <w:sz w:val="28"/>
                 <w:szCs w:val="28"/>
               </w:rPr>
-              <w:t xml:space="preserve">22nd </w:t>
-            </w:r>
-            <w:proofErr w:type="spellStart"/>
-            <w:r>
-              <w:rPr>
-                <w:b/>
-                <w:sz w:val="28"/>
-                <w:szCs w:val="28"/>
-              </w:rPr>
-              <w:t>Panchaati</w:t>
-            </w:r>
-            <w:proofErr w:type="spellEnd"/>
+              <w:t>22nd Panchaati</w:t>
+            </w:r>
           </w:p>
         </w:tc>
         <w:tc>
@@ -7891,25 +7408,7 @@
                 <w:sz w:val="32"/>
                 <w:szCs w:val="32"/>
               </w:rPr>
-              <w:t xml:space="preserve">(single </w:t>
-            </w:r>
-            <w:proofErr w:type="spellStart"/>
-            <w:r>
-              <w:rPr>
-                <w:bCs/>
-                <w:sz w:val="32"/>
-                <w:szCs w:val="32"/>
-              </w:rPr>
-              <w:t>Ruk</w:t>
-            </w:r>
-            <w:proofErr w:type="spellEnd"/>
-            <w:r>
-              <w:rPr>
-                <w:bCs/>
-                <w:sz w:val="32"/>
-                <w:szCs w:val="32"/>
-              </w:rPr>
-              <w:t xml:space="preserve"> stop is</w:t>
+              <w:t>(single Ruk stop is</w:t>
             </w:r>
             <w:r>
               <w:rPr>
@@ -8009,68 +7508,6 @@
           <w:u w:val="single"/>
         </w:rPr>
       </w:pPr>
-    </w:p>
-    <w:p>
-      <w:pPr>
-        <w:jc w:val="center"/>
-        <w:rPr>
-          <w:b/>
-          <w:bCs/>
-          <w:sz w:val="32"/>
-          <w:szCs w:val="32"/>
-          <w:u w:val="single"/>
-        </w:rPr>
-      </w:pPr>
-    </w:p>
-    <w:p>
-      <w:pPr>
-        <w:jc w:val="center"/>
-        <w:rPr>
-          <w:b/>
-          <w:bCs/>
-          <w:sz w:val="32"/>
-          <w:szCs w:val="32"/>
-          <w:u w:val="single"/>
-        </w:rPr>
-      </w:pPr>
-    </w:p>
-    <w:p>
-      <w:pPr>
-        <w:jc w:val="center"/>
-        <w:rPr>
-          <w:b/>
-          <w:bCs/>
-          <w:sz w:val="32"/>
-          <w:szCs w:val="32"/>
-          <w:u w:val="single"/>
-        </w:rPr>
-      </w:pPr>
-    </w:p>
-    <w:p>
-      <w:pPr>
-        <w:jc w:val="center"/>
-        <w:rPr>
-          <w:b/>
-          <w:bCs/>
-          <w:sz w:val="32"/>
-          <w:szCs w:val="32"/>
-          <w:u w:val="single"/>
-        </w:rPr>
-      </w:pPr>
-      <w:bookmarkStart w:id="0" w:name="_GoBack"/>
-      <w:bookmarkEnd w:id="0"/>
-    </w:p>
-    <w:p>
-      <w:pPr>
-        <w:jc w:val="center"/>
-        <w:rPr>
-          <w:b/>
-          <w:bCs/>
-          <w:sz w:val="32"/>
-          <w:szCs w:val="32"/>
-          <w:u w:val="single"/>
-        </w:rPr>
-      </w:pPr>
       <w:r>
         <w:rPr>
           <w:b/>
@@ -8080,51 +7517,7 @@
           <w:u w:val="single"/>
         </w:rPr>
         <w:lastRenderedPageBreak/>
-        <w:t xml:space="preserve">TS </w:t>
-      </w:r>
-      <w:proofErr w:type="spellStart"/>
-      <w:r>
-        <w:rPr>
-          <w:b/>
-          <w:bCs/>
-          <w:sz w:val="32"/>
-          <w:szCs w:val="32"/>
-          <w:u w:val="single"/>
-        </w:rPr>
-        <w:t>Pada</w:t>
-      </w:r>
-      <w:proofErr w:type="spellEnd"/>
-      <w:r>
-        <w:rPr>
-          <w:b/>
-          <w:bCs/>
-          <w:sz w:val="32"/>
-          <w:szCs w:val="32"/>
-          <w:u w:val="single"/>
-        </w:rPr>
-        <w:t xml:space="preserve"> </w:t>
-      </w:r>
-      <w:proofErr w:type="spellStart"/>
-      <w:r>
-        <w:rPr>
-          <w:b/>
-          <w:bCs/>
-          <w:sz w:val="32"/>
-          <w:szCs w:val="32"/>
-          <w:u w:val="single"/>
-        </w:rPr>
-        <w:t>Paatam</w:t>
-      </w:r>
-      <w:proofErr w:type="spellEnd"/>
-      <w:r>
-        <w:rPr>
-          <w:b/>
-          <w:bCs/>
-          <w:sz w:val="32"/>
-          <w:szCs w:val="32"/>
-          <w:u w:val="single"/>
-        </w:rPr>
-        <w:t xml:space="preserve"> – TS 1.1 Sanskrit Corrections –</w:t>
+        <w:t>TS Pada Paatam – TS 1.1 Sanskrit Corrections –</w:t>
       </w:r>
       <w:r>
         <w:rPr>
@@ -8345,21 +7738,8 @@
                 <w:sz w:val="32"/>
                 <w:szCs w:val="32"/>
               </w:rPr>
-              <w:t xml:space="preserve">1.1.3.1, </w:t>
-            </w:r>
-            <w:proofErr w:type="spellStart"/>
-            <w:r>
-              <w:rPr>
-                <w:rFonts w:cs="Arial"/>
-                <w:b/>
-                <w:bCs/>
-                <w:color w:val="000000"/>
-                <w:sz w:val="32"/>
-                <w:szCs w:val="32"/>
-              </w:rPr>
-              <w:t>padam</w:t>
-            </w:r>
-            <w:proofErr w:type="spellEnd"/>
+              <w:t>1.1.3.1, padam</w:t>
+            </w:r>
           </w:p>
           <w:p>
             <w:pPr>
@@ -9262,7 +8642,6 @@
                 <w:szCs w:val="32"/>
               </w:rPr>
             </w:pPr>
-            <w:proofErr w:type="spellStart"/>
             <w:r>
               <w:rPr>
                 <w:rFonts w:cs="Arial"/>
@@ -9274,7 +8653,6 @@
               </w:rPr>
               <w:t>Vaakyam</w:t>
             </w:r>
-            <w:proofErr w:type="spellEnd"/>
           </w:p>
         </w:tc>
         <w:tc>
@@ -9591,21 +8969,8 @@
                 <w:sz w:val="32"/>
                 <w:szCs w:val="32"/>
               </w:rPr>
-              <w:t>.1.12.1 –</w:t>
-            </w:r>
-            <w:proofErr w:type="spellStart"/>
-            <w:r>
-              <w:rPr>
-                <w:rFonts w:cs="Arial"/>
-                <w:b/>
-                <w:bCs/>
-                <w:color w:val="000000"/>
-                <w:sz w:val="32"/>
-                <w:szCs w:val="32"/>
-              </w:rPr>
-              <w:t>Padam</w:t>
-            </w:r>
-            <w:proofErr w:type="spellEnd"/>
+              <w:t>.1.12.1 –Padam</w:t>
+            </w:r>
           </w:p>
           <w:p>
             <w:pPr>
@@ -9880,21 +9245,8 @@
                 <w:sz w:val="32"/>
                 <w:szCs w:val="32"/>
               </w:rPr>
-              <w:t>1.1.13.3 –</w:t>
-            </w:r>
-            <w:proofErr w:type="spellStart"/>
-            <w:r>
-              <w:rPr>
-                <w:rFonts w:cs="Arial"/>
-                <w:b/>
-                <w:bCs/>
-                <w:color w:val="000000"/>
-                <w:sz w:val="32"/>
-                <w:szCs w:val="32"/>
-              </w:rPr>
-              <w:t>Padam</w:t>
-            </w:r>
-            <w:proofErr w:type="spellEnd"/>
+              <w:t>1.1.13.3 –Padam</w:t>
+            </w:r>
           </w:p>
           <w:p>
             <w:pPr>
@@ -10389,42 +9741,8 @@
           <w:szCs w:val="32"/>
           <w:u w:val="single"/>
         </w:rPr>
-        <w:t xml:space="preserve"> </w:t>
+        <w:t xml:space="preserve"> Pada Paatam</w:t>
       </w:r>
-      <w:proofErr w:type="spellStart"/>
-      <w:r>
-        <w:rPr>
-          <w:b/>
-          <w:bCs/>
-          <w:sz w:val="32"/>
-          <w:szCs w:val="32"/>
-          <w:u w:val="single"/>
-        </w:rPr>
-        <w:t>Pada</w:t>
-      </w:r>
-      <w:proofErr w:type="spellEnd"/>
-      <w:r>
-        <w:rPr>
-          <w:b/>
-          <w:bCs/>
-          <w:sz w:val="32"/>
-          <w:szCs w:val="32"/>
-          <w:u w:val="single"/>
-        </w:rPr>
-        <w:t xml:space="preserve"> </w:t>
-      </w:r>
-      <w:proofErr w:type="spellStart"/>
-      <w:r>
-        <w:rPr>
-          <w:b/>
-          <w:bCs/>
-          <w:sz w:val="32"/>
-          <w:szCs w:val="32"/>
-          <w:u w:val="single"/>
-        </w:rPr>
-        <w:t>Paatam</w:t>
-      </w:r>
-      <w:proofErr w:type="spellEnd"/>
       <w:r>
         <w:rPr>
           <w:b/>
@@ -10550,18 +9868,32 @@
       <w:pPr>
         <w:jc w:val="center"/>
         <w:rPr>
-          <w:bCs/>
-          <w:sz w:val="32"/>
-          <w:szCs w:val="32"/>
+          <w:b/>
+          <w:szCs w:val="24"/>
         </w:rPr>
       </w:pPr>
       <w:r>
         <w:rPr>
-          <w:bCs/>
-          <w:sz w:val="32"/>
-          <w:szCs w:val="32"/>
+          <w:b/>
+          <w:szCs w:val="24"/>
         </w:rPr>
-        <w:t>(ignore those which are already incorporated in your book’s version and date)</w:t>
+        <w:t>(</w:t>
+      </w:r>
+      <w:proofErr w:type="gramStart"/>
+      <w:r>
+        <w:rPr>
+          <w:b/>
+          <w:szCs w:val="24"/>
+        </w:rPr>
+        <w:t>ignore</w:t>
+      </w:r>
+      <w:proofErr w:type="gramEnd"/>
+      <w:r>
+        <w:rPr>
+          <w:b/>
+          <w:szCs w:val="24"/>
+        </w:rPr>
+        <w:t xml:space="preserve"> those which are already incorporated in your book’s version and date)</w:t>
       </w:r>
     </w:p>
     <w:tbl>
@@ -10718,21 +10050,8 @@
                 <w:szCs w:val="28"/>
                 <w:lang w:bidi="ta-IN"/>
               </w:rPr>
-              <w:t xml:space="preserve">1.1.1.1 </w:t>
-            </w:r>
-            <w:proofErr w:type="spellStart"/>
-            <w:r>
-              <w:rPr>
-                <w:rFonts w:cs="Arial"/>
-                <w:b/>
-                <w:bCs/>
-                <w:sz w:val="28"/>
-                <w:szCs w:val="28"/>
-                <w:lang w:bidi="ta-IN"/>
-              </w:rPr>
-              <w:t>Vaakyam</w:t>
-            </w:r>
-            <w:proofErr w:type="spellEnd"/>
+              <w:t>1.1.1.1 Vaakyam</w:t>
+            </w:r>
           </w:p>
         </w:tc>
         <w:tc>
@@ -10914,31 +10233,7 @@
                 <w:szCs w:val="28"/>
                 <w:lang w:bidi="ta-IN"/>
               </w:rPr>
-              <w:t xml:space="preserve"> </w:t>
-            </w:r>
-            <w:proofErr w:type="spellStart"/>
-            <w:r>
-              <w:rPr>
-                <w:rFonts w:cs="Arial"/>
-                <w:b/>
-                <w:bCs/>
-                <w:sz w:val="28"/>
-                <w:szCs w:val="28"/>
-                <w:lang w:bidi="ta-IN"/>
-              </w:rPr>
-              <w:t>Padam</w:t>
-            </w:r>
-            <w:proofErr w:type="spellEnd"/>
-            <w:r>
-              <w:rPr>
-                <w:rFonts w:cs="Arial"/>
-                <w:b/>
-                <w:bCs/>
-                <w:sz w:val="28"/>
-                <w:szCs w:val="28"/>
-                <w:lang w:bidi="ta-IN"/>
-              </w:rPr>
-              <w:t xml:space="preserve"> 3</w:t>
+              <w:t xml:space="preserve"> Padam 3</w:t>
             </w:r>
           </w:p>
           <w:p>
@@ -11120,7 +10415,6 @@
               </w:rPr>
               <w:t xml:space="preserve"> </w:t>
             </w:r>
-            <w:proofErr w:type="spellStart"/>
             <w:r>
               <w:rPr>
                 <w:rFonts w:cs="Arial"/>
@@ -11132,7 +10426,6 @@
               </w:rPr>
               <w:t>Padam</w:t>
             </w:r>
-            <w:proofErr w:type="spellEnd"/>
             <w:r>
               <w:rPr>
                 <w:rFonts w:cs="Arial"/>
@@ -11337,21 +10630,8 @@
                 <w:szCs w:val="28"/>
                 <w:lang w:bidi="ta-IN"/>
               </w:rPr>
-              <w:t xml:space="preserve">1.1.2.1 </w:t>
-            </w:r>
-            <w:proofErr w:type="spellStart"/>
-            <w:r>
-              <w:rPr>
-                <w:rFonts w:cs="Arial"/>
-                <w:b/>
-                <w:bCs/>
-                <w:sz w:val="28"/>
-                <w:szCs w:val="28"/>
-                <w:lang w:bidi="ta-IN"/>
-              </w:rPr>
-              <w:t>Vaakyam</w:t>
-            </w:r>
-            <w:proofErr w:type="spellEnd"/>
+              <w:t>1.1.2.1 Vaakyam</w:t>
+            </w:r>
           </w:p>
         </w:tc>
         <w:tc>
@@ -11541,21 +10821,8 @@
                 <w:szCs w:val="28"/>
                 <w:lang w:bidi="ta-IN"/>
               </w:rPr>
-              <w:t xml:space="preserve">1.1.4.2 </w:t>
-            </w:r>
-            <w:proofErr w:type="spellStart"/>
-            <w:r>
-              <w:rPr>
-                <w:rFonts w:cs="Arial"/>
-                <w:b/>
-                <w:bCs/>
-                <w:sz w:val="28"/>
-                <w:szCs w:val="28"/>
-                <w:lang w:bidi="ta-IN"/>
-              </w:rPr>
-              <w:t>Vaakyam</w:t>
-            </w:r>
-            <w:proofErr w:type="spellEnd"/>
+              <w:t>1.1.4.2 Vaakyam</w:t>
+            </w:r>
           </w:p>
         </w:tc>
         <w:tc>
@@ -11725,21 +10992,8 @@
                 <w:szCs w:val="28"/>
                 <w:lang w:bidi="ta-IN"/>
               </w:rPr>
-              <w:t xml:space="preserve"> </w:t>
-            </w:r>
-            <w:proofErr w:type="spellStart"/>
-            <w:r>
-              <w:rPr>
-                <w:rFonts w:cs="Arial"/>
-                <w:b/>
-                <w:bCs/>
-                <w:sz w:val="28"/>
-                <w:szCs w:val="28"/>
-                <w:lang w:bidi="ta-IN"/>
-              </w:rPr>
-              <w:t>Padam</w:t>
-            </w:r>
-            <w:proofErr w:type="spellEnd"/>
+              <w:t xml:space="preserve"> Padam</w:t>
+            </w:r>
           </w:p>
         </w:tc>
         <w:tc>
@@ -11955,31 +11209,7 @@
                 <w:szCs w:val="28"/>
                 <w:lang w:bidi="ta-IN"/>
               </w:rPr>
-              <w:t xml:space="preserve">1.1.5.2 </w:t>
-            </w:r>
-            <w:proofErr w:type="spellStart"/>
-            <w:r>
-              <w:rPr>
-                <w:rFonts w:cs="Arial"/>
-                <w:b/>
-                <w:bCs/>
-                <w:sz w:val="28"/>
-                <w:szCs w:val="28"/>
-                <w:lang w:bidi="ta-IN"/>
-              </w:rPr>
-              <w:t>Padam</w:t>
-            </w:r>
-            <w:proofErr w:type="spellEnd"/>
-            <w:r>
-              <w:rPr>
-                <w:rFonts w:cs="Arial"/>
-                <w:b/>
-                <w:bCs/>
-                <w:sz w:val="28"/>
-                <w:szCs w:val="28"/>
-                <w:lang w:bidi="ta-IN"/>
-              </w:rPr>
-              <w:t xml:space="preserve"> 47</w:t>
+              <w:t>1.1.5.2 Padam 47</w:t>
             </w:r>
           </w:p>
         </w:tc>
@@ -12288,21 +11518,8 @@
                 <w:szCs w:val="28"/>
                 <w:lang w:bidi="ta-IN"/>
               </w:rPr>
-              <w:t xml:space="preserve">1.1.7.1 </w:t>
-            </w:r>
-            <w:proofErr w:type="spellStart"/>
-            <w:r>
-              <w:rPr>
-                <w:rFonts w:cs="Arial"/>
-                <w:b/>
-                <w:bCs/>
-                <w:sz w:val="28"/>
-                <w:szCs w:val="28"/>
-                <w:lang w:bidi="ta-IN"/>
-              </w:rPr>
-              <w:t>Vaakyam</w:t>
-            </w:r>
-            <w:proofErr w:type="spellEnd"/>
+              <w:t>1.1.7.1 Vaakyam</w:t>
+            </w:r>
           </w:p>
         </w:tc>
         <w:tc>
@@ -12453,21 +11670,8 @@
                 <w:szCs w:val="28"/>
                 <w:lang w:bidi="ta-IN"/>
               </w:rPr>
-              <w:t xml:space="preserve">1.1.7.2 </w:t>
-            </w:r>
-            <w:proofErr w:type="spellStart"/>
-            <w:r>
-              <w:rPr>
-                <w:rFonts w:cs="Arial"/>
-                <w:b/>
-                <w:bCs/>
-                <w:sz w:val="28"/>
-                <w:szCs w:val="28"/>
-                <w:lang w:bidi="ta-IN"/>
-              </w:rPr>
-              <w:t>Vaakyam</w:t>
-            </w:r>
-            <w:proofErr w:type="spellEnd"/>
+              <w:t>1.1.7.2 Vaakyam</w:t>
+            </w:r>
           </w:p>
         </w:tc>
         <w:tc>
@@ -12657,21 +11861,8 @@
                 <w:szCs w:val="28"/>
                 <w:lang w:bidi="ta-IN"/>
               </w:rPr>
-              <w:t xml:space="preserve">.2 – </w:t>
-            </w:r>
-            <w:proofErr w:type="spellStart"/>
-            <w:r>
-              <w:rPr>
-                <w:rFonts w:cs="Arial"/>
-                <w:b/>
-                <w:bCs/>
-                <w:sz w:val="28"/>
-                <w:szCs w:val="28"/>
-                <w:lang w:bidi="ta-IN"/>
-              </w:rPr>
-              <w:t>Padam</w:t>
-            </w:r>
-            <w:proofErr w:type="spellEnd"/>
+              <w:t>.2 – Padam</w:t>
+            </w:r>
             <w:r>
               <w:rPr>
                 <w:rFonts w:cs="Arial" w:hint="cs"/>
@@ -12849,9 +12040,8 @@
                 <w:lang w:bidi="ta-IN"/>
               </w:rPr>
               <w:lastRenderedPageBreak/>
-              <w:t xml:space="preserve">1.1.7.2 </w:t>
-            </w:r>
-            <w:proofErr w:type="spellStart"/>
+              <w:t>1.1.7.2 Padam last</w:t>
+            </w:r>
             <w:r>
               <w:rPr>
                 <w:rFonts w:cs="Arial"/>
@@ -12861,54 +12051,8 @@
                 <w:szCs w:val="28"/>
                 <w:lang w:bidi="ta-IN"/>
               </w:rPr>
-              <w:t>Padam</w:t>
-            </w:r>
-            <w:proofErr w:type="spellEnd"/>
-            <w:r>
-              <w:rPr>
-                <w:rFonts w:cs="Arial"/>
-                <w:b/>
-                <w:bCs/>
-                <w:sz w:val="28"/>
-                <w:szCs w:val="28"/>
-                <w:lang w:bidi="ta-IN"/>
-              </w:rPr>
-              <w:t xml:space="preserve"> last</w:t>
-            </w:r>
-            <w:r>
-              <w:rPr>
-                <w:rFonts w:cs="Arial"/>
-                <w:b/>
-                <w:bCs/>
-                <w:sz w:val="28"/>
-                <w:szCs w:val="28"/>
-                <w:lang w:bidi="ta-IN"/>
-              </w:rPr>
               <w:br/>
-            </w:r>
-            <w:proofErr w:type="spellStart"/>
-            <w:r>
-              <w:rPr>
-                <w:rFonts w:cs="Arial"/>
-                <w:b/>
-                <w:bCs/>
-                <w:sz w:val="28"/>
-                <w:szCs w:val="28"/>
-                <w:lang w:bidi="ta-IN"/>
-              </w:rPr>
-              <w:t>Padam</w:t>
-            </w:r>
-            <w:proofErr w:type="spellEnd"/>
-            <w:r>
-              <w:rPr>
-                <w:rFonts w:cs="Arial"/>
-                <w:b/>
-                <w:bCs/>
-                <w:sz w:val="28"/>
-                <w:szCs w:val="28"/>
-                <w:lang w:bidi="ta-IN"/>
-              </w:rPr>
-              <w:t xml:space="preserve"> 48</w:t>
+              <w:t>Padam 48</w:t>
             </w:r>
           </w:p>
         </w:tc>
@@ -13098,21 +12242,8 @@
                 <w:szCs w:val="28"/>
                 <w:lang w:bidi="ta-IN"/>
               </w:rPr>
-              <w:t xml:space="preserve">.3 </w:t>
-            </w:r>
-            <w:proofErr w:type="spellStart"/>
-            <w:r>
-              <w:rPr>
-                <w:rFonts w:cs="Arial"/>
-                <w:b/>
-                <w:bCs/>
-                <w:sz w:val="28"/>
-                <w:szCs w:val="28"/>
-                <w:lang w:bidi="ta-IN"/>
-              </w:rPr>
-              <w:t>Vaakyam</w:t>
-            </w:r>
-            <w:proofErr w:type="spellEnd"/>
+              <w:t>.3 Vaakyam</w:t>
+            </w:r>
           </w:p>
         </w:tc>
         <w:tc>
@@ -13291,31 +12422,7 @@
                 <w:szCs w:val="28"/>
                 <w:lang w:bidi="ta-IN"/>
               </w:rPr>
-              <w:t xml:space="preserve"> </w:t>
-            </w:r>
-            <w:proofErr w:type="spellStart"/>
-            <w:r>
-              <w:rPr>
-                <w:rFonts w:cs="Arial"/>
-                <w:b/>
-                <w:bCs/>
-                <w:sz w:val="28"/>
-                <w:szCs w:val="28"/>
-                <w:lang w:bidi="ta-IN"/>
-              </w:rPr>
-              <w:t>Padam</w:t>
-            </w:r>
-            <w:proofErr w:type="spellEnd"/>
-            <w:r>
-              <w:rPr>
-                <w:rFonts w:cs="Arial"/>
-                <w:b/>
-                <w:bCs/>
-                <w:sz w:val="28"/>
-                <w:szCs w:val="28"/>
-                <w:lang w:bidi="ta-IN"/>
-              </w:rPr>
-              <w:t xml:space="preserve"> </w:t>
+              <w:t xml:space="preserve"> Padam </w:t>
             </w:r>
             <w:r>
               <w:rPr>
@@ -13651,7 +12758,7 @@
 </file>
 
 <file path=word/endnotes.xml><?xml version="1.0" encoding="utf-8"?>
-<w:endnotes xmlns:wpc="http://schemas.microsoft.com/office/word/2010/wordprocessingCanvas" xmlns:cx="http://schemas.microsoft.com/office/drawing/2014/chartex" xmlns:cx1="http://schemas.microsoft.com/office/drawing/2015/9/8/chartex" xmlns:mc="http://schemas.openxmlformats.org/markup-compatibility/2006" xmlns:o="urn:schemas-microsoft-com:office:office" xmlns:r="http://schemas.openxmlformats.org/officeDocument/2006/relationships" xmlns:m="http://schemas.openxmlformats.org/officeDocument/2006/math" xmlns:v="urn:schemas-microsoft-com:vml" xmlns:wp14="http://schemas.microsoft.com/office/word/2010/wordprocessingDrawing" xmlns:wp="http://schemas.openxmlformats.org/drawingml/2006/wordprocessingDrawing" xmlns:w10="urn:schemas-microsoft-com:office:word" xmlns:w="http://schemas.openxmlformats.org/wordprocessingml/2006/main" xmlns:w14="http://schemas.microsoft.com/office/word/2010/wordml" xmlns:w15="http://schemas.microsoft.com/office/word/2012/wordml" xmlns:w16se="http://schemas.microsoft.com/office/word/2015/wordml/symex" xmlns:wpg="http://schemas.microsoft.com/office/word/2010/wordprocessingGroup" xmlns:wpi="http://schemas.microsoft.com/office/word/2010/wordprocessingInk" xmlns:wne="http://schemas.microsoft.com/office/word/2006/wordml" xmlns:wps="http://schemas.microsoft.com/office/word/2010/wordprocessingShape" mc:Ignorable="w14 w15 w16se wp14">
+<w:endnotes xmlns:wpc="http://schemas.microsoft.com/office/word/2010/wordprocessingCanvas" xmlns:cx="http://schemas.microsoft.com/office/drawing/2014/chartex" xmlns:cx1="http://schemas.microsoft.com/office/drawing/2015/9/8/chartex" xmlns:cx2="http://schemas.microsoft.com/office/drawing/2015/10/21/chartex" xmlns:cx3="http://schemas.microsoft.com/office/drawing/2016/5/9/chartex" xmlns:cx4="http://schemas.microsoft.com/office/drawing/2016/5/10/chartex" xmlns:cx5="http://schemas.microsoft.com/office/drawing/2016/5/11/chartex" xmlns:cx6="http://schemas.microsoft.com/office/drawing/2016/5/12/chartex" xmlns:cx7="http://schemas.microsoft.com/office/drawing/2016/5/13/chartex" xmlns:cx8="http://schemas.microsoft.com/office/drawing/2016/5/14/chartex" xmlns:mc="http://schemas.openxmlformats.org/markup-compatibility/2006" xmlns:aink="http://schemas.microsoft.com/office/drawing/2016/ink" xmlns:am3d="http://schemas.microsoft.com/office/drawing/2017/model3d" xmlns:o="urn:schemas-microsoft-com:office:office" xmlns:oel="http://schemas.microsoft.com/office/2019/extlst" xmlns:r="http://schemas.openxmlformats.org/officeDocument/2006/relationships" xmlns:m="http://schemas.openxmlformats.org/officeDocument/2006/math" xmlns:v="urn:schemas-microsoft-com:vml" xmlns:wp14="http://schemas.microsoft.com/office/word/2010/wordprocessingDrawing" xmlns:wp="http://schemas.openxmlformats.org/drawingml/2006/wordprocessingDrawing" xmlns:w10="urn:schemas-microsoft-com:office:word" xmlns:w="http://schemas.openxmlformats.org/wordprocessingml/2006/main" xmlns:w14="http://schemas.microsoft.com/office/word/2010/wordml" xmlns:w15="http://schemas.microsoft.com/office/word/2012/wordml" xmlns:w16cex="http://schemas.microsoft.com/office/word/2018/wordml/cex" xmlns:w16cid="http://schemas.microsoft.com/office/word/2016/wordml/cid" xmlns:w16="http://schemas.microsoft.com/office/word/2018/wordml" xmlns:w16sdtdh="http://schemas.microsoft.com/office/word/2020/wordml/sdtdatahash" xmlns:w16se="http://schemas.microsoft.com/office/word/2015/wordml/symex" xmlns:wpg="http://schemas.microsoft.com/office/word/2010/wordprocessingGroup" xmlns:wpi="http://schemas.microsoft.com/office/word/2010/wordprocessingInk" xmlns:wne="http://schemas.microsoft.com/office/word/2006/wordml" xmlns:wps="http://schemas.microsoft.com/office/word/2010/wordprocessingShape" mc:Ignorable="w14 w15 w16se w16cid w16 w16cex w16sdtdh wp14">
   <w:endnote w:type="separator" w:id="-1">
     <w:p>
       <w:pPr>
@@ -13676,7 +12783,7 @@
 </file>
 
 <file path=word/footer1.xml><?xml version="1.0" encoding="utf-8"?>
-<w:ftr xmlns:wpc="http://schemas.microsoft.com/office/word/2010/wordprocessingCanvas" xmlns:cx="http://schemas.microsoft.com/office/drawing/2014/chartex" xmlns:cx1="http://schemas.microsoft.com/office/drawing/2015/9/8/chartex" xmlns:mc="http://schemas.openxmlformats.org/markup-compatibility/2006" xmlns:o="urn:schemas-microsoft-com:office:office" xmlns:r="http://schemas.openxmlformats.org/officeDocument/2006/relationships" xmlns:m="http://schemas.openxmlformats.org/officeDocument/2006/math" xmlns:v="urn:schemas-microsoft-com:vml" xmlns:wp14="http://schemas.microsoft.com/office/word/2010/wordprocessingDrawing" xmlns:wp="http://schemas.openxmlformats.org/drawingml/2006/wordprocessingDrawing" xmlns:w10="urn:schemas-microsoft-com:office:word" xmlns:w="http://schemas.openxmlformats.org/wordprocessingml/2006/main" xmlns:w14="http://schemas.microsoft.com/office/word/2010/wordml" xmlns:w15="http://schemas.microsoft.com/office/word/2012/wordml" xmlns:w16se="http://schemas.microsoft.com/office/word/2015/wordml/symex" xmlns:wpg="http://schemas.microsoft.com/office/word/2010/wordprocessingGroup" xmlns:wpi="http://schemas.microsoft.com/office/word/2010/wordprocessingInk" xmlns:wne="http://schemas.microsoft.com/office/word/2006/wordml" xmlns:wps="http://schemas.microsoft.com/office/word/2010/wordprocessingShape" mc:Ignorable="w14 w15 w16se wp14">
+<w:ftr xmlns:wpc="http://schemas.microsoft.com/office/word/2010/wordprocessingCanvas" xmlns:cx="http://schemas.microsoft.com/office/drawing/2014/chartex" xmlns:cx1="http://schemas.microsoft.com/office/drawing/2015/9/8/chartex" xmlns:cx2="http://schemas.microsoft.com/office/drawing/2015/10/21/chartex" xmlns:cx3="http://schemas.microsoft.com/office/drawing/2016/5/9/chartex" xmlns:cx4="http://schemas.microsoft.com/office/drawing/2016/5/10/chartex" xmlns:cx5="http://schemas.microsoft.com/office/drawing/2016/5/11/chartex" xmlns:cx6="http://schemas.microsoft.com/office/drawing/2016/5/12/chartex" xmlns:cx7="http://schemas.microsoft.com/office/drawing/2016/5/13/chartex" xmlns:cx8="http://schemas.microsoft.com/office/drawing/2016/5/14/chartex" xmlns:mc="http://schemas.openxmlformats.org/markup-compatibility/2006" xmlns:aink="http://schemas.microsoft.com/office/drawing/2016/ink" xmlns:am3d="http://schemas.microsoft.com/office/drawing/2017/model3d" xmlns:o="urn:schemas-microsoft-com:office:office" xmlns:oel="http://schemas.microsoft.com/office/2019/extlst" xmlns:r="http://schemas.openxmlformats.org/officeDocument/2006/relationships" xmlns:m="http://schemas.openxmlformats.org/officeDocument/2006/math" xmlns:v="urn:schemas-microsoft-com:vml" xmlns:wp14="http://schemas.microsoft.com/office/word/2010/wordprocessingDrawing" xmlns:wp="http://schemas.openxmlformats.org/drawingml/2006/wordprocessingDrawing" xmlns:w10="urn:schemas-microsoft-com:office:word" xmlns:w="http://schemas.openxmlformats.org/wordprocessingml/2006/main" xmlns:w14="http://schemas.microsoft.com/office/word/2010/wordml" xmlns:w15="http://schemas.microsoft.com/office/word/2012/wordml" xmlns:w16cex="http://schemas.microsoft.com/office/word/2018/wordml/cex" xmlns:w16cid="http://schemas.microsoft.com/office/word/2016/wordml/cid" xmlns:w16="http://schemas.microsoft.com/office/word/2018/wordml" xmlns:w16sdtdh="http://schemas.microsoft.com/office/word/2020/wordml/sdtdatahash" xmlns:w16se="http://schemas.microsoft.com/office/word/2015/wordml/symex" xmlns:wpg="http://schemas.microsoft.com/office/word/2010/wordprocessingGroup" xmlns:wpi="http://schemas.microsoft.com/office/word/2010/wordprocessingInk" xmlns:wne="http://schemas.microsoft.com/office/word/2006/wordml" xmlns:wps="http://schemas.microsoft.com/office/word/2010/wordprocessingShape" mc:Ignorable="w14 w15 w16se w16cid w16 w16cex w16sdtdh wp14">
   <w:p>
     <w:pPr>
       <w:pStyle w:val="Footer"/>
@@ -13814,7 +12921,7 @@
 </file>
 
 <file path=word/footer2.xml><?xml version="1.0" encoding="utf-8"?>
-<w:ftr xmlns:wpc="http://schemas.microsoft.com/office/word/2010/wordprocessingCanvas" xmlns:cx="http://schemas.microsoft.com/office/drawing/2014/chartex" xmlns:cx1="http://schemas.microsoft.com/office/drawing/2015/9/8/chartex" xmlns:mc="http://schemas.openxmlformats.org/markup-compatibility/2006" xmlns:o="urn:schemas-microsoft-com:office:office" xmlns:r="http://schemas.openxmlformats.org/officeDocument/2006/relationships" xmlns:m="http://schemas.openxmlformats.org/officeDocument/2006/math" xmlns:v="urn:schemas-microsoft-com:vml" xmlns:wp14="http://schemas.microsoft.com/office/word/2010/wordprocessingDrawing" xmlns:wp="http://schemas.openxmlformats.org/drawingml/2006/wordprocessingDrawing" xmlns:w10="urn:schemas-microsoft-com:office:word" xmlns:w="http://schemas.openxmlformats.org/wordprocessingml/2006/main" xmlns:w14="http://schemas.microsoft.com/office/word/2010/wordml" xmlns:w15="http://schemas.microsoft.com/office/word/2012/wordml" xmlns:w16se="http://schemas.microsoft.com/office/word/2015/wordml/symex" xmlns:wpg="http://schemas.microsoft.com/office/word/2010/wordprocessingGroup" xmlns:wpi="http://schemas.microsoft.com/office/word/2010/wordprocessingInk" xmlns:wne="http://schemas.microsoft.com/office/word/2006/wordml" xmlns:wps="http://schemas.microsoft.com/office/word/2010/wordprocessingShape" mc:Ignorable="w14 w15 w16se wp14">
+<w:ftr xmlns:wpc="http://schemas.microsoft.com/office/word/2010/wordprocessingCanvas" xmlns:cx="http://schemas.microsoft.com/office/drawing/2014/chartex" xmlns:cx1="http://schemas.microsoft.com/office/drawing/2015/9/8/chartex" xmlns:cx2="http://schemas.microsoft.com/office/drawing/2015/10/21/chartex" xmlns:cx3="http://schemas.microsoft.com/office/drawing/2016/5/9/chartex" xmlns:cx4="http://schemas.microsoft.com/office/drawing/2016/5/10/chartex" xmlns:cx5="http://schemas.microsoft.com/office/drawing/2016/5/11/chartex" xmlns:cx6="http://schemas.microsoft.com/office/drawing/2016/5/12/chartex" xmlns:cx7="http://schemas.microsoft.com/office/drawing/2016/5/13/chartex" xmlns:cx8="http://schemas.microsoft.com/office/drawing/2016/5/14/chartex" xmlns:mc="http://schemas.openxmlformats.org/markup-compatibility/2006" xmlns:aink="http://schemas.microsoft.com/office/drawing/2016/ink" xmlns:am3d="http://schemas.microsoft.com/office/drawing/2017/model3d" xmlns:o="urn:schemas-microsoft-com:office:office" xmlns:oel="http://schemas.microsoft.com/office/2019/extlst" xmlns:r="http://schemas.openxmlformats.org/officeDocument/2006/relationships" xmlns:m="http://schemas.openxmlformats.org/officeDocument/2006/math" xmlns:v="urn:schemas-microsoft-com:vml" xmlns:wp14="http://schemas.microsoft.com/office/word/2010/wordprocessingDrawing" xmlns:wp="http://schemas.openxmlformats.org/drawingml/2006/wordprocessingDrawing" xmlns:w10="urn:schemas-microsoft-com:office:word" xmlns:w="http://schemas.openxmlformats.org/wordprocessingml/2006/main" xmlns:w14="http://schemas.microsoft.com/office/word/2010/wordml" xmlns:w15="http://schemas.microsoft.com/office/word/2012/wordml" xmlns:w16cex="http://schemas.microsoft.com/office/word/2018/wordml/cex" xmlns:w16cid="http://schemas.microsoft.com/office/word/2016/wordml/cid" xmlns:w16="http://schemas.microsoft.com/office/word/2018/wordml" xmlns:w16sdtdh="http://schemas.microsoft.com/office/word/2020/wordml/sdtdatahash" xmlns:w16se="http://schemas.microsoft.com/office/word/2015/wordml/symex" xmlns:wpg="http://schemas.microsoft.com/office/word/2010/wordprocessingGroup" xmlns:wpi="http://schemas.microsoft.com/office/word/2010/wordprocessingInk" xmlns:wne="http://schemas.microsoft.com/office/word/2006/wordml" xmlns:wps="http://schemas.microsoft.com/office/word/2010/wordprocessingShape" mc:Ignorable="w14 w15 w16se w16cid w16 w16cex w16sdtdh wp14">
   <w:p>
     <w:pPr>
       <w:pBdr>
@@ -14013,7 +13120,7 @@
 </file>
 
 <file path=word/footnotes.xml><?xml version="1.0" encoding="utf-8"?>
-<w:footnotes xmlns:wpc="http://schemas.microsoft.com/office/word/2010/wordprocessingCanvas" xmlns:cx="http://schemas.microsoft.com/office/drawing/2014/chartex" xmlns:cx1="http://schemas.microsoft.com/office/drawing/2015/9/8/chartex" xmlns:mc="http://schemas.openxmlformats.org/markup-compatibility/2006" xmlns:o="urn:schemas-microsoft-com:office:office" xmlns:r="http://schemas.openxmlformats.org/officeDocument/2006/relationships" xmlns:m="http://schemas.openxmlformats.org/officeDocument/2006/math" xmlns:v="urn:schemas-microsoft-com:vml" xmlns:wp14="http://schemas.microsoft.com/office/word/2010/wordprocessingDrawing" xmlns:wp="http://schemas.openxmlformats.org/drawingml/2006/wordprocessingDrawing" xmlns:w10="urn:schemas-microsoft-com:office:word" xmlns:w="http://schemas.openxmlformats.org/wordprocessingml/2006/main" xmlns:w14="http://schemas.microsoft.com/office/word/2010/wordml" xmlns:w15="http://schemas.microsoft.com/office/word/2012/wordml" xmlns:w16se="http://schemas.microsoft.com/office/word/2015/wordml/symex" xmlns:wpg="http://schemas.microsoft.com/office/word/2010/wordprocessingGroup" xmlns:wpi="http://schemas.microsoft.com/office/word/2010/wordprocessingInk" xmlns:wne="http://schemas.microsoft.com/office/word/2006/wordml" xmlns:wps="http://schemas.microsoft.com/office/word/2010/wordprocessingShape" mc:Ignorable="w14 w15 w16se wp14">
+<w:footnotes xmlns:wpc="http://schemas.microsoft.com/office/word/2010/wordprocessingCanvas" xmlns:cx="http://schemas.microsoft.com/office/drawing/2014/chartex" xmlns:cx1="http://schemas.microsoft.com/office/drawing/2015/9/8/chartex" xmlns:cx2="http://schemas.microsoft.com/office/drawing/2015/10/21/chartex" xmlns:cx3="http://schemas.microsoft.com/office/drawing/2016/5/9/chartex" xmlns:cx4="http://schemas.microsoft.com/office/drawing/2016/5/10/chartex" xmlns:cx5="http://schemas.microsoft.com/office/drawing/2016/5/11/chartex" xmlns:cx6="http://schemas.microsoft.com/office/drawing/2016/5/12/chartex" xmlns:cx7="http://schemas.microsoft.com/office/drawing/2016/5/13/chartex" xmlns:cx8="http://schemas.microsoft.com/office/drawing/2016/5/14/chartex" xmlns:mc="http://schemas.openxmlformats.org/markup-compatibility/2006" xmlns:aink="http://schemas.microsoft.com/office/drawing/2016/ink" xmlns:am3d="http://schemas.microsoft.com/office/drawing/2017/model3d" xmlns:o="urn:schemas-microsoft-com:office:office" xmlns:oel="http://schemas.microsoft.com/office/2019/extlst" xmlns:r="http://schemas.openxmlformats.org/officeDocument/2006/relationships" xmlns:m="http://schemas.openxmlformats.org/officeDocument/2006/math" xmlns:v="urn:schemas-microsoft-com:vml" xmlns:wp14="http://schemas.microsoft.com/office/word/2010/wordprocessingDrawing" xmlns:wp="http://schemas.openxmlformats.org/drawingml/2006/wordprocessingDrawing" xmlns:w10="urn:schemas-microsoft-com:office:word" xmlns:w="http://schemas.openxmlformats.org/wordprocessingml/2006/main" xmlns:w14="http://schemas.microsoft.com/office/word/2010/wordml" xmlns:w15="http://schemas.microsoft.com/office/word/2012/wordml" xmlns:w16cex="http://schemas.microsoft.com/office/word/2018/wordml/cex" xmlns:w16cid="http://schemas.microsoft.com/office/word/2016/wordml/cid" xmlns:w16="http://schemas.microsoft.com/office/word/2018/wordml" xmlns:w16sdtdh="http://schemas.microsoft.com/office/word/2020/wordml/sdtdatahash" xmlns:w16se="http://schemas.microsoft.com/office/word/2015/wordml/symex" xmlns:wpg="http://schemas.microsoft.com/office/word/2010/wordprocessingGroup" xmlns:wpi="http://schemas.microsoft.com/office/word/2010/wordprocessingInk" xmlns:wne="http://schemas.microsoft.com/office/word/2006/wordml" xmlns:wps="http://schemas.microsoft.com/office/word/2010/wordprocessingShape" mc:Ignorable="w14 w15 w16se w16cid w16 w16cex w16sdtdh wp14">
   <w:footnote w:type="separator" w:id="-1">
     <w:p>
       <w:pPr>
@@ -14038,7 +13145,7 @@
 </file>
 
 <file path=word/header1.xml><?xml version="1.0" encoding="utf-8"?>
-<w:hdr xmlns:wpc="http://schemas.microsoft.com/office/word/2010/wordprocessingCanvas" xmlns:cx="http://schemas.microsoft.com/office/drawing/2014/chartex" xmlns:cx1="http://schemas.microsoft.com/office/drawing/2015/9/8/chartex" xmlns:mc="http://schemas.openxmlformats.org/markup-compatibility/2006" xmlns:o="urn:schemas-microsoft-com:office:office" xmlns:r="http://schemas.openxmlformats.org/officeDocument/2006/relationships" xmlns:m="http://schemas.openxmlformats.org/officeDocument/2006/math" xmlns:v="urn:schemas-microsoft-com:vml" xmlns:wp14="http://schemas.microsoft.com/office/word/2010/wordprocessingDrawing" xmlns:wp="http://schemas.openxmlformats.org/drawingml/2006/wordprocessingDrawing" xmlns:w10="urn:schemas-microsoft-com:office:word" xmlns:w="http://schemas.openxmlformats.org/wordprocessingml/2006/main" xmlns:w14="http://schemas.microsoft.com/office/word/2010/wordml" xmlns:w15="http://schemas.microsoft.com/office/word/2012/wordml" xmlns:w16se="http://schemas.microsoft.com/office/word/2015/wordml/symex" xmlns:wpg="http://schemas.microsoft.com/office/word/2010/wordprocessingGroup" xmlns:wpi="http://schemas.microsoft.com/office/word/2010/wordprocessingInk" xmlns:wne="http://schemas.microsoft.com/office/word/2006/wordml" xmlns:wps="http://schemas.microsoft.com/office/word/2010/wordprocessingShape" mc:Ignorable="w14 w15 w16se wp14">
+<w:hdr xmlns:wpc="http://schemas.microsoft.com/office/word/2010/wordprocessingCanvas" xmlns:cx="http://schemas.microsoft.com/office/drawing/2014/chartex" xmlns:cx1="http://schemas.microsoft.com/office/drawing/2015/9/8/chartex" xmlns:cx2="http://schemas.microsoft.com/office/drawing/2015/10/21/chartex" xmlns:cx3="http://schemas.microsoft.com/office/drawing/2016/5/9/chartex" xmlns:cx4="http://schemas.microsoft.com/office/drawing/2016/5/10/chartex" xmlns:cx5="http://schemas.microsoft.com/office/drawing/2016/5/11/chartex" xmlns:cx6="http://schemas.microsoft.com/office/drawing/2016/5/12/chartex" xmlns:cx7="http://schemas.microsoft.com/office/drawing/2016/5/13/chartex" xmlns:cx8="http://schemas.microsoft.com/office/drawing/2016/5/14/chartex" xmlns:mc="http://schemas.openxmlformats.org/markup-compatibility/2006" xmlns:aink="http://schemas.microsoft.com/office/drawing/2016/ink" xmlns:am3d="http://schemas.microsoft.com/office/drawing/2017/model3d" xmlns:o="urn:schemas-microsoft-com:office:office" xmlns:oel="http://schemas.microsoft.com/office/2019/extlst" xmlns:r="http://schemas.openxmlformats.org/officeDocument/2006/relationships" xmlns:m="http://schemas.openxmlformats.org/officeDocument/2006/math" xmlns:v="urn:schemas-microsoft-com:vml" xmlns:wp14="http://schemas.microsoft.com/office/word/2010/wordprocessingDrawing" xmlns:wp="http://schemas.openxmlformats.org/drawingml/2006/wordprocessingDrawing" xmlns:w10="urn:schemas-microsoft-com:office:word" xmlns:w="http://schemas.openxmlformats.org/wordprocessingml/2006/main" xmlns:w14="http://schemas.microsoft.com/office/word/2010/wordml" xmlns:w15="http://schemas.microsoft.com/office/word/2012/wordml" xmlns:w16cex="http://schemas.microsoft.com/office/word/2018/wordml/cex" xmlns:w16cid="http://schemas.microsoft.com/office/word/2016/wordml/cid" xmlns:w16="http://schemas.microsoft.com/office/word/2018/wordml" xmlns:w16sdtdh="http://schemas.microsoft.com/office/word/2020/wordml/sdtdatahash" xmlns:w16se="http://schemas.microsoft.com/office/word/2015/wordml/symex" xmlns:wpg="http://schemas.microsoft.com/office/word/2010/wordprocessingGroup" xmlns:wpi="http://schemas.microsoft.com/office/word/2010/wordprocessingInk" xmlns:wne="http://schemas.microsoft.com/office/word/2006/wordml" xmlns:wps="http://schemas.microsoft.com/office/word/2010/wordprocessingShape" mc:Ignorable="w14 w15 w16se w16cid w16 w16cex w16sdtdh wp14">
   <w:p>
     <w:pPr>
       <w:pStyle w:val="Header"/>
@@ -14059,7 +13166,7 @@
 </file>
 
 <file path=word/header2.xml><?xml version="1.0" encoding="utf-8"?>
-<w:hdr xmlns:wpc="http://schemas.microsoft.com/office/word/2010/wordprocessingCanvas" xmlns:cx="http://schemas.microsoft.com/office/drawing/2014/chartex" xmlns:cx1="http://schemas.microsoft.com/office/drawing/2015/9/8/chartex" xmlns:mc="http://schemas.openxmlformats.org/markup-compatibility/2006" xmlns:o="urn:schemas-microsoft-com:office:office" xmlns:r="http://schemas.openxmlformats.org/officeDocument/2006/relationships" xmlns:m="http://schemas.openxmlformats.org/officeDocument/2006/math" xmlns:v="urn:schemas-microsoft-com:vml" xmlns:wp14="http://schemas.microsoft.com/office/word/2010/wordprocessingDrawing" xmlns:wp="http://schemas.openxmlformats.org/drawingml/2006/wordprocessingDrawing" xmlns:w10="urn:schemas-microsoft-com:office:word" xmlns:w="http://schemas.openxmlformats.org/wordprocessingml/2006/main" xmlns:w14="http://schemas.microsoft.com/office/word/2010/wordml" xmlns:w15="http://schemas.microsoft.com/office/word/2012/wordml" xmlns:w16se="http://schemas.microsoft.com/office/word/2015/wordml/symex" xmlns:wpg="http://schemas.microsoft.com/office/word/2010/wordprocessingGroup" xmlns:wpi="http://schemas.microsoft.com/office/word/2010/wordprocessingInk" xmlns:wne="http://schemas.microsoft.com/office/word/2006/wordml" xmlns:wps="http://schemas.microsoft.com/office/word/2010/wordprocessingShape" mc:Ignorable="w14 w15 w16se wp14">
+<w:hdr xmlns:wpc="http://schemas.microsoft.com/office/word/2010/wordprocessingCanvas" xmlns:cx="http://schemas.microsoft.com/office/drawing/2014/chartex" xmlns:cx1="http://schemas.microsoft.com/office/drawing/2015/9/8/chartex" xmlns:cx2="http://schemas.microsoft.com/office/drawing/2015/10/21/chartex" xmlns:cx3="http://schemas.microsoft.com/office/drawing/2016/5/9/chartex" xmlns:cx4="http://schemas.microsoft.com/office/drawing/2016/5/10/chartex" xmlns:cx5="http://schemas.microsoft.com/office/drawing/2016/5/11/chartex" xmlns:cx6="http://schemas.microsoft.com/office/drawing/2016/5/12/chartex" xmlns:cx7="http://schemas.microsoft.com/office/drawing/2016/5/13/chartex" xmlns:cx8="http://schemas.microsoft.com/office/drawing/2016/5/14/chartex" xmlns:mc="http://schemas.openxmlformats.org/markup-compatibility/2006" xmlns:aink="http://schemas.microsoft.com/office/drawing/2016/ink" xmlns:am3d="http://schemas.microsoft.com/office/drawing/2017/model3d" xmlns:o="urn:schemas-microsoft-com:office:office" xmlns:oel="http://schemas.microsoft.com/office/2019/extlst" xmlns:r="http://schemas.openxmlformats.org/officeDocument/2006/relationships" xmlns:m="http://schemas.openxmlformats.org/officeDocument/2006/math" xmlns:v="urn:schemas-microsoft-com:vml" xmlns:wp14="http://schemas.microsoft.com/office/word/2010/wordprocessingDrawing" xmlns:wp="http://schemas.openxmlformats.org/drawingml/2006/wordprocessingDrawing" xmlns:w10="urn:schemas-microsoft-com:office:word" xmlns:w="http://schemas.openxmlformats.org/wordprocessingml/2006/main" xmlns:w14="http://schemas.microsoft.com/office/word/2010/wordml" xmlns:w15="http://schemas.microsoft.com/office/word/2012/wordml" xmlns:w16cex="http://schemas.microsoft.com/office/word/2018/wordml/cex" xmlns:w16cid="http://schemas.microsoft.com/office/word/2016/wordml/cid" xmlns:w16="http://schemas.microsoft.com/office/word/2018/wordml" xmlns:w16sdtdh="http://schemas.microsoft.com/office/word/2020/wordml/sdtdatahash" xmlns:w16se="http://schemas.microsoft.com/office/word/2015/wordml/symex" xmlns:wpg="http://schemas.microsoft.com/office/word/2010/wordprocessingGroup" xmlns:wpi="http://schemas.microsoft.com/office/word/2010/wordprocessingInk" xmlns:wne="http://schemas.microsoft.com/office/word/2006/wordml" xmlns:wps="http://schemas.microsoft.com/office/word/2010/wordprocessingShape" mc:Ignorable="w14 w15 w16se w16cid w16 w16cex w16sdtdh wp14">
   <w:p>
     <w:pPr>
       <w:pStyle w:val="Header"/>
@@ -14080,7 +13187,7 @@
 </file>
 
 <file path=word/styles.xml><?xml version="1.0" encoding="utf-8"?>
-<w:styles xmlns:mc="http://schemas.openxmlformats.org/markup-compatibility/2006" xmlns:r="http://schemas.openxmlformats.org/officeDocument/2006/relationships" xmlns:w="http://schemas.openxmlformats.org/wordprocessingml/2006/main" xmlns:w14="http://schemas.microsoft.com/office/word/2010/wordml" xmlns:w15="http://schemas.microsoft.com/office/word/2012/wordml" xmlns:w16se="http://schemas.microsoft.com/office/word/2015/wordml/symex" mc:Ignorable="w14 w15 w16se">
+<w:styles xmlns:mc="http://schemas.openxmlformats.org/markup-compatibility/2006" xmlns:r="http://schemas.openxmlformats.org/officeDocument/2006/relationships" xmlns:w="http://schemas.openxmlformats.org/wordprocessingml/2006/main" xmlns:w14="http://schemas.microsoft.com/office/word/2010/wordml" xmlns:w15="http://schemas.microsoft.com/office/word/2012/wordml" xmlns:w16cex="http://schemas.microsoft.com/office/word/2018/wordml/cex" xmlns:w16cid="http://schemas.microsoft.com/office/word/2016/wordml/cid" xmlns:w16="http://schemas.microsoft.com/office/word/2018/wordml" xmlns:w16sdtdh="http://schemas.microsoft.com/office/word/2020/wordml/sdtdatahash" xmlns:w16se="http://schemas.microsoft.com/office/word/2015/wordml/symex" mc:Ignorable="w14 w15 w16se w16cid w16 w16cex w16sdtdh">
   <w:docDefaults>
     <w:rPrDefault>
       <w:rPr>
@@ -14090,7 +13197,7 @@
     </w:rPrDefault>
     <w:pPrDefault/>
   </w:docDefaults>
-  <w:latentStyles w:defLockedState="0" w:defUIPriority="99" w:defSemiHidden="0" w:defUnhideWhenUsed="0" w:defQFormat="0" w:count="371">
+  <w:latentStyles w:defLockedState="0" w:defUIPriority="99" w:defSemiHidden="0" w:defUnhideWhenUsed="0" w:defQFormat="0" w:count="376">
     <w:lsdException w:name="Normal" w:uiPriority="0" w:qFormat="1"/>
     <w:lsdException w:name="heading 1" w:uiPriority="9" w:qFormat="1"/>
     <w:lsdException w:name="heading 2" w:semiHidden="1" w:uiPriority="9" w:unhideWhenUsed="1" w:qFormat="1"/>
@@ -14196,7 +13303,6 @@
     <w:lsdException w:name="HTML Sample" w:semiHidden="1" w:unhideWhenUsed="1"/>
     <w:lsdException w:name="HTML Typewriter" w:semiHidden="1" w:unhideWhenUsed="1"/>
     <w:lsdException w:name="HTML Variable" w:semiHidden="1" w:unhideWhenUsed="1"/>
-    <w:lsdException w:name="Normal Table" w:semiHidden="1" w:unhideWhenUsed="1"/>
     <w:lsdException w:name="annotation subject" w:semiHidden="1" w:unhideWhenUsed="1"/>
     <w:lsdException w:name="No List" w:semiHidden="1" w:unhideWhenUsed="1"/>
     <w:lsdException w:name="Outline List 1" w:semiHidden="1" w:unhideWhenUsed="1"/>
@@ -14239,11 +13345,8 @@
     <w:lsdException w:name="Table Contemporary" w:semiHidden="1" w:unhideWhenUsed="1"/>
     <w:lsdException w:name="Table Elegant" w:semiHidden="1" w:unhideWhenUsed="1"/>
     <w:lsdException w:name="Table Professional" w:semiHidden="1" w:unhideWhenUsed="1"/>
-    <w:lsdException w:name="Table Subtle 1" w:semiHidden="1" w:unhideWhenUsed="1"/>
     <w:lsdException w:name="Table Subtle 2" w:semiHidden="1" w:unhideWhenUsed="1"/>
     <w:lsdException w:name="Table Web 1" w:semiHidden="1" w:unhideWhenUsed="1"/>
-    <w:lsdException w:name="Table Web 2" w:semiHidden="1" w:unhideWhenUsed="1"/>
-    <w:lsdException w:name="Table Web 3" w:semiHidden="1" w:unhideWhenUsed="1"/>
     <w:lsdException w:name="Balloon Text" w:semiHidden="1" w:unhideWhenUsed="1"/>
     <w:lsdException w:name="Table Grid" w:uiPriority="59"/>
     <w:lsdException w:name="Table Theme" w:semiHidden="1" w:unhideWhenUsed="1"/>
@@ -14462,6 +13565,11 @@
     <w:lsdException w:name="List Table 5 Dark Accent 6" w:uiPriority="50"/>
     <w:lsdException w:name="List Table 6 Colorful Accent 6" w:uiPriority="51"/>
     <w:lsdException w:name="List Table 7 Colorful Accent 6" w:uiPriority="52"/>
+    <w:lsdException w:name="Mention" w:semiHidden="1" w:unhideWhenUsed="1"/>
+    <w:lsdException w:name="Smart Hyperlink" w:semiHidden="1" w:unhideWhenUsed="1"/>
+    <w:lsdException w:name="Hashtag" w:semiHidden="1" w:unhideWhenUsed="1"/>
+    <w:lsdException w:name="Unresolved Mention" w:semiHidden="1" w:unhideWhenUsed="1"/>
+    <w:lsdException w:name="Smart Link" w:semiHidden="1" w:unhideWhenUsed="1"/>
   </w:latentStyles>
   <w:style w:type="paragraph" w:default="1" w:styleId="Normal">
     <w:name w:val="Normal"/>

</xml_diff>

<commit_message>
nmv 10 03 2023
</commit_message>
<xml_diff>
--- a/TS-Padam/TS-1.1/TS 1.1 Sanskrit Pada Paatam Corrections.docx
+++ b/TS-Padam/TS-1.1/TS 1.1 Sanskrit Pada Paatam Corrections.docx
@@ -254,15 +254,17 @@
                 <w:color w:val="000000"/>
                 <w:sz w:val="32"/>
                 <w:szCs w:val="32"/>
-              </w:rPr>
-            </w:pPr>
-            <w:r>
-              <w:rPr>
-                <w:rFonts w:cs="Arial"/>
-                <w:b/>
-                <w:color w:val="000000"/>
-                <w:sz w:val="32"/>
-                <w:szCs w:val="32"/>
+                <w:lang w:val="it-IT"/>
+              </w:rPr>
+            </w:pPr>
+            <w:r>
+              <w:rPr>
+                <w:rFonts w:cs="Arial"/>
+                <w:b/>
+                <w:color w:val="000000"/>
+                <w:sz w:val="32"/>
+                <w:szCs w:val="32"/>
+                <w:lang w:val="it-IT"/>
               </w:rPr>
               <w:t>1.1.</w:t>
             </w:r>
@@ -273,18 +275,20 @@
                 <w:color w:val="000000"/>
                 <w:sz w:val="32"/>
                 <w:szCs w:val="32"/>
-              </w:rPr>
-              <w:t>11.1</w:t>
-            </w:r>
-            <w:r>
-              <w:rPr>
-                <w:rFonts w:cs="Arial"/>
-                <w:b/>
-                <w:color w:val="000000"/>
-                <w:sz w:val="32"/>
-                <w:szCs w:val="32"/>
-              </w:rPr>
-              <w:t xml:space="preserve"> – Padam</w:t>
+                <w:lang w:val="it-IT"/>
+              </w:rPr>
+              <w:t>6</w:t>
+            </w:r>
+            <w:r>
+              <w:rPr>
+                <w:rFonts w:cs="Arial"/>
+                <w:b/>
+                <w:color w:val="000000"/>
+                <w:sz w:val="32"/>
+                <w:szCs w:val="32"/>
+                <w:lang w:val="it-IT"/>
+              </w:rPr>
+              <w:t>.1 – Padam</w:t>
             </w:r>
           </w:p>
           <w:p>
@@ -297,15 +301,17 @@
                 <w:color w:val="000000"/>
                 <w:sz w:val="32"/>
                 <w:szCs w:val="32"/>
-              </w:rPr>
-            </w:pPr>
-            <w:r>
-              <w:rPr>
-                <w:rFonts w:cs="Arial"/>
-                <w:b/>
-                <w:color w:val="000000"/>
-                <w:sz w:val="32"/>
-                <w:szCs w:val="32"/>
+                <w:lang w:val="it-IT"/>
+              </w:rPr>
+            </w:pPr>
+            <w:r>
+              <w:rPr>
+                <w:rFonts w:cs="Arial"/>
+                <w:b/>
+                <w:color w:val="000000"/>
+                <w:sz w:val="32"/>
+                <w:szCs w:val="32"/>
+                <w:lang w:val="it-IT"/>
               </w:rPr>
               <w:t xml:space="preserve">Padam No.- </w:t>
             </w:r>
@@ -316,41 +322,34 @@
                 <w:color w:val="000000"/>
                 <w:sz w:val="32"/>
                 <w:szCs w:val="32"/>
-              </w:rPr>
-              <w:t>39</w:t>
+                <w:lang w:val="it-IT"/>
+              </w:rPr>
+              <w:t>51</w:t>
             </w:r>
           </w:p>
           <w:p>
             <w:pPr>
               <w:spacing w:before="0" w:line="240" w:lineRule="auto"/>
               <w:ind w:left="29"/>
-              <w:jc w:val="center"/>
-              <w:rPr>
-                <w:rFonts w:cs="Arial"/>
-                <w:color w:val="000000"/>
-                <w:sz w:val="32"/>
-                <w:szCs w:val="32"/>
-              </w:rPr>
-            </w:pPr>
-            <w:r>
-              <w:rPr>
-                <w:rFonts w:cs="Arial"/>
-                <w:b/>
-                <w:color w:val="000000"/>
-                <w:sz w:val="32"/>
-                <w:szCs w:val="32"/>
-              </w:rPr>
-              <w:t xml:space="preserve">Panchaati No. - </w:t>
-            </w:r>
-            <w:r>
-              <w:rPr>
-                <w:rFonts w:cs="Arial"/>
-                <w:b/>
-                <w:color w:val="000000"/>
-                <w:sz w:val="32"/>
-                <w:szCs w:val="32"/>
-              </w:rPr>
-              <w:t>19</w:t>
+              <w:rPr>
+                <w:rFonts w:cs="Arial"/>
+                <w:b/>
+                <w:color w:val="000000"/>
+                <w:sz w:val="32"/>
+                <w:szCs w:val="32"/>
+                <w:lang w:val="it-IT"/>
+              </w:rPr>
+            </w:pPr>
+            <w:r>
+              <w:rPr>
+                <w:rFonts w:cs="Arial"/>
+                <w:b/>
+                <w:color w:val="000000"/>
+                <w:sz w:val="32"/>
+                <w:szCs w:val="32"/>
+                <w:lang w:val="it-IT"/>
+              </w:rPr>
+              <w:t>Panchaati No. - 9</w:t>
             </w:r>
           </w:p>
         </w:tc>
@@ -371,28 +370,30 @@
               <w:autoSpaceDE w:val="0"/>
               <w:autoSpaceDN w:val="0"/>
               <w:adjustRightInd w:val="0"/>
-              <w:spacing w:line="264" w:lineRule="auto"/>
+              <w:spacing w:before="0" w:line="240" w:lineRule="auto"/>
+              <w:ind w:right="-138"/>
               <w:rPr>
                 <w:rFonts w:ascii="BRH Malayalam Extra" w:hAnsi="BRH Malayalam Extra" w:cs="BRH Malayalam Extra"/>
-                <w:color w:val="000000"/>
-                <w:sz w:val="40"/>
-                <w:szCs w:val="40"/>
-                <w:lang w:val="en-IN" w:eastAsia="en-IN"/>
-              </w:rPr>
-            </w:pPr>
-            <w:r>
-              <w:rPr>
-                <w:rFonts w:ascii="BRH Devanagari Extra" w:hAnsi="BRH Devanagari Extra" w:cs="BRH Devanagari Extra"/>
-                <w:sz w:val="40"/>
-                <w:szCs w:val="40"/>
-              </w:rPr>
-              <w:t>Så</w:t>
+                <w:sz w:val="40"/>
+                <w:szCs w:val="40"/>
+                <w:lang w:val="it-IT" w:eastAsia="en-IN"/>
+              </w:rPr>
+            </w:pPr>
+            <w:r>
+              <w:rPr>
+                <w:rFonts w:ascii="BRH Devanagari Extra" w:hAnsi="BRH Devanagari Extra" w:cs="BRH Devanagari Extra"/>
+                <w:sz w:val="40"/>
+                <w:szCs w:val="40"/>
+                <w:lang w:val="it-IT"/>
+              </w:rPr>
+              <w:t>A</w:t>
             </w:r>
             <w:r>
               <w:rPr>
                 <w:rFonts w:ascii="BRH Malayalam Extra" w:hAnsi="BRH Malayalam Extra" w:cs="BRH Devanagari Extra"/>
                 <w:sz w:val="32"/>
                 <w:szCs w:val="40"/>
+                <w:lang w:val="it-IT"/>
               </w:rPr>
               <w:t>–</w:t>
             </w:r>
@@ -401,14 +402,16 @@
                 <w:rFonts w:ascii="BRH Devanagari Extra" w:hAnsi="BRH Devanagari Extra" w:cs="BRH Devanagari Extra"/>
                 <w:sz w:val="40"/>
                 <w:szCs w:val="40"/>
-              </w:rPr>
-              <w:t>uÉåprÉþÈ | aÉ</w:t>
+                <w:lang w:val="it-IT"/>
+              </w:rPr>
+              <w:t>mÉÉ</w:t>
             </w:r>
             <w:r>
               <w:rPr>
                 <w:rFonts w:ascii="BRH Malayalam Extra" w:hAnsi="BRH Malayalam Extra" w:cs="BRH Devanagari Extra"/>
                 <w:sz w:val="32"/>
                 <w:szCs w:val="40"/>
+                <w:lang w:val="it-IT"/>
               </w:rPr>
               <w:t>–</w:t>
             </w:r>
@@ -417,14 +420,26 @@
                 <w:rFonts w:ascii="BRH Devanagari Extra" w:hAnsi="BRH Devanagari Extra" w:cs="BRH Devanagari Extra"/>
                 <w:sz w:val="40"/>
                 <w:szCs w:val="40"/>
-              </w:rPr>
-              <w:t>lkÉ</w:t>
+                <w:highlight w:val="yellow"/>
+                <w:lang w:val="it-IT"/>
+              </w:rPr>
+              <w:t>lÉÉirÉå</w:t>
+            </w:r>
+            <w:r>
+              <w:rPr>
+                <w:rFonts w:ascii="BRH Devanagari Extra" w:hAnsi="BRH Devanagari Extra" w:cs="BRH Devanagari Extra"/>
+                <w:sz w:val="40"/>
+                <w:szCs w:val="40"/>
+                <w:lang w:val="it-IT"/>
+              </w:rPr>
+              <w:t>þmÉ - A</w:t>
             </w:r>
             <w:r>
               <w:rPr>
                 <w:rFonts w:ascii="BRH Malayalam Extra" w:hAnsi="BRH Malayalam Extra" w:cs="BRH Devanagari Extra"/>
                 <w:sz w:val="32"/>
                 <w:szCs w:val="40"/>
+                <w:lang w:val="it-IT"/>
               </w:rPr>
               <w:t>–</w:t>
             </w:r>
@@ -433,23 +448,16 @@
                 <w:rFonts w:ascii="BRH Devanagari Extra" w:hAnsi="BRH Devanagari Extra" w:cs="BRH Devanagari Extra"/>
                 <w:sz w:val="40"/>
                 <w:szCs w:val="40"/>
-                <w:highlight w:val="yellow"/>
-              </w:rPr>
-              <w:t>uÉï</w:t>
-            </w:r>
-            <w:r>
-              <w:rPr>
-                <w:rFonts w:ascii="BRH Devanagari Extra" w:hAnsi="BRH Devanagari Extra" w:cs="BRH Devanagari Extra"/>
-                <w:sz w:val="40"/>
-                <w:szCs w:val="40"/>
-              </w:rPr>
-              <w:t>þÈ | A</w:t>
+                <w:lang w:val="it-IT"/>
+              </w:rPr>
+              <w:t>lÉÉrÉþ | iuÉÉ</w:t>
             </w:r>
             <w:r>
               <w:rPr>
                 <w:rFonts w:ascii="BRH Malayalam Extra" w:hAnsi="BRH Malayalam Extra" w:cs="BRH Devanagari Extra"/>
                 <w:sz w:val="32"/>
                 <w:szCs w:val="40"/>
+                <w:lang w:val="it-IT"/>
               </w:rPr>
               <w:t>–</w:t>
             </w:r>
@@ -458,22 +466,7 @@
                 <w:rFonts w:ascii="BRH Devanagari Extra" w:hAnsi="BRH Devanagari Extra" w:cs="BRH Devanagari Extra"/>
                 <w:sz w:val="40"/>
                 <w:szCs w:val="40"/>
-              </w:rPr>
-              <w:t>ÍxÉ</w:t>
-            </w:r>
-            <w:r>
-              <w:rPr>
-                <w:rFonts w:ascii="BRH Malayalam Extra" w:hAnsi="BRH Malayalam Extra" w:cs="BRH Devanagari Extra"/>
-                <w:sz w:val="32"/>
-                <w:szCs w:val="40"/>
-              </w:rPr>
-              <w:t>–</w:t>
-            </w:r>
-            <w:r>
-              <w:rPr>
-                <w:rFonts w:ascii="BRH Devanagari Extra" w:hAnsi="BRH Devanagari Extra" w:cs="BRH Devanagari Extra"/>
-                <w:sz w:val="40"/>
-                <w:szCs w:val="40"/>
+                <w:lang w:val="it-IT"/>
               </w:rPr>
               <w:t xml:space="preserve"> |</w:t>
             </w:r>
@@ -499,25 +492,26 @@
               <w:spacing w:before="0" w:line="240" w:lineRule="auto"/>
               <w:rPr>
                 <w:rFonts w:ascii="BRH Malayalam Extra" w:hAnsi="BRH Malayalam Extra" w:cs="BRH Malayalam Extra"/>
-                <w:color w:val="000000"/>
-                <w:sz w:val="40"/>
-                <w:szCs w:val="40"/>
-                <w:lang w:val="en-IN" w:eastAsia="en-IN"/>
-              </w:rPr>
-            </w:pPr>
-            <w:r>
-              <w:rPr>
-                <w:rFonts w:ascii="BRH Devanagari Extra" w:hAnsi="BRH Devanagari Extra" w:cs="BRH Devanagari Extra"/>
-                <w:sz w:val="40"/>
-                <w:szCs w:val="40"/>
-              </w:rPr>
-              <w:t>Så</w:t>
+                <w:sz w:val="40"/>
+                <w:szCs w:val="40"/>
+                <w:lang w:val="it-IT" w:eastAsia="en-IN"/>
+              </w:rPr>
+            </w:pPr>
+            <w:r>
+              <w:rPr>
+                <w:rFonts w:ascii="BRH Devanagari Extra" w:hAnsi="BRH Devanagari Extra" w:cs="BRH Devanagari Extra"/>
+                <w:sz w:val="40"/>
+                <w:szCs w:val="40"/>
+                <w:lang w:val="it-IT"/>
+              </w:rPr>
+              <w:t>A</w:t>
             </w:r>
             <w:r>
               <w:rPr>
                 <w:rFonts w:ascii="BRH Malayalam Extra" w:hAnsi="BRH Malayalam Extra" w:cs="BRH Devanagari Extra"/>
                 <w:sz w:val="32"/>
                 <w:szCs w:val="40"/>
+                <w:lang w:val="it-IT"/>
               </w:rPr>
               <w:t>–</w:t>
             </w:r>
@@ -526,14 +520,17 @@
                 <w:rFonts w:ascii="BRH Devanagari Extra" w:hAnsi="BRH Devanagari Extra" w:cs="BRH Devanagari Extra"/>
                 <w:sz w:val="40"/>
                 <w:szCs w:val="40"/>
-              </w:rPr>
-              <w:t>uÉåprÉþÈ | aÉ</w:t>
+                <w:lang w:val="it-IT"/>
+              </w:rPr>
+              <w:t>mÉÉ</w:t>
             </w:r>
             <w:r>
               <w:rPr>
                 <w:rFonts w:ascii="BRH Malayalam Extra" w:hAnsi="BRH Malayalam Extra" w:cs="BRH Devanagari Extra"/>
                 <w:sz w:val="32"/>
                 <w:szCs w:val="40"/>
+                <w:highlight w:val="green"/>
+                <w:lang w:val="it-IT"/>
               </w:rPr>
               <w:t>–</w:t>
             </w:r>
@@ -542,14 +539,26 @@
                 <w:rFonts w:ascii="BRH Devanagari Extra" w:hAnsi="BRH Devanagari Extra" w:cs="BRH Devanagari Extra"/>
                 <w:sz w:val="40"/>
                 <w:szCs w:val="40"/>
-              </w:rPr>
-              <w:t>lkÉ</w:t>
+                <w:highlight w:val="green"/>
+                <w:lang w:val="it-IT"/>
+              </w:rPr>
+              <w:t>lÉÉrÉåirÉ</w:t>
+            </w:r>
+            <w:r>
+              <w:rPr>
+                <w:rFonts w:ascii="BRH Devanagari Extra" w:hAnsi="BRH Devanagari Extra" w:cs="BRH Devanagari Extra"/>
+                <w:sz w:val="40"/>
+                <w:szCs w:val="40"/>
+                <w:lang w:val="it-IT"/>
+              </w:rPr>
+              <w:t>þmÉ - A</w:t>
             </w:r>
             <w:r>
               <w:rPr>
                 <w:rFonts w:ascii="BRH Malayalam Extra" w:hAnsi="BRH Malayalam Extra" w:cs="BRH Devanagari Extra"/>
                 <w:sz w:val="32"/>
                 <w:szCs w:val="40"/>
+                <w:lang w:val="it-IT"/>
               </w:rPr>
               <w:t>–</w:t>
             </w:r>
@@ -558,23 +567,16 @@
                 <w:rFonts w:ascii="BRH Devanagari Extra" w:hAnsi="BRH Devanagari Extra" w:cs="BRH Devanagari Extra"/>
                 <w:sz w:val="40"/>
                 <w:szCs w:val="40"/>
-                <w:highlight w:val="green"/>
-              </w:rPr>
-              <w:t>uÉï</w:t>
-            </w:r>
-            <w:r>
-              <w:rPr>
-                <w:rFonts w:ascii="BRH Devanagari Extra" w:hAnsi="BRH Devanagari Extra" w:cs="BRH Devanagari Extra"/>
-                <w:sz w:val="40"/>
-                <w:szCs w:val="40"/>
-              </w:rPr>
-              <w:t>È | A</w:t>
+                <w:lang w:val="it-IT"/>
+              </w:rPr>
+              <w:t>lÉÉrÉþ | iuÉÉ</w:t>
             </w:r>
             <w:r>
               <w:rPr>
                 <w:rFonts w:ascii="BRH Malayalam Extra" w:hAnsi="BRH Malayalam Extra" w:cs="BRH Devanagari Extra"/>
                 <w:sz w:val="32"/>
                 <w:szCs w:val="40"/>
+                <w:lang w:val="it-IT"/>
               </w:rPr>
               <w:t>–</w:t>
             </w:r>
@@ -583,22 +585,7 @@
                 <w:rFonts w:ascii="BRH Devanagari Extra" w:hAnsi="BRH Devanagari Extra" w:cs="BRH Devanagari Extra"/>
                 <w:sz w:val="40"/>
                 <w:szCs w:val="40"/>
-              </w:rPr>
-              <w:t>ÍxÉ</w:t>
-            </w:r>
-            <w:r>
-              <w:rPr>
-                <w:rFonts w:ascii="BRH Malayalam Extra" w:hAnsi="BRH Malayalam Extra" w:cs="BRH Devanagari Extra"/>
-                <w:sz w:val="32"/>
-                <w:szCs w:val="40"/>
-              </w:rPr>
-              <w:t>–</w:t>
-            </w:r>
-            <w:r>
-              <w:rPr>
-                <w:rFonts w:ascii="BRH Devanagari Extra" w:hAnsi="BRH Devanagari Extra" w:cs="BRH Devanagari Extra"/>
-                <w:sz w:val="40"/>
-                <w:szCs w:val="40"/>
+                <w:lang w:val="it-IT"/>
               </w:rPr>
               <w:t xml:space="preserve"> |</w:t>
             </w:r>
@@ -607,7 +594,7 @@
       </w:tr>
       <w:tr>
         <w:trPr>
-          <w:trHeight w:val="1461"/>
+          <w:trHeight w:val="1020"/>
         </w:trPr>
         <w:tc>
           <w:tcPr>
@@ -630,37 +617,19 @@
                 <w:color w:val="000000"/>
                 <w:sz w:val="32"/>
                 <w:szCs w:val="32"/>
-              </w:rPr>
-            </w:pPr>
-            <w:r>
-              <w:rPr>
-                <w:rFonts w:cs="Arial"/>
-                <w:b/>
-                <w:color w:val="000000"/>
-                <w:sz w:val="32"/>
-                <w:szCs w:val="32"/>
-              </w:rPr>
-              <w:t>1.1.</w:t>
-            </w:r>
-            <w:r>
-              <w:rPr>
-                <w:rFonts w:cs="Arial"/>
-                <w:b/>
-                <w:color w:val="000000"/>
-                <w:sz w:val="32"/>
-                <w:szCs w:val="32"/>
-              </w:rPr>
-              <w:t>13.3</w:t>
-            </w:r>
-            <w:r>
-              <w:rPr>
-                <w:rFonts w:cs="Arial"/>
-                <w:b/>
-                <w:color w:val="000000"/>
-                <w:sz w:val="32"/>
-                <w:szCs w:val="32"/>
-              </w:rPr>
-              <w:t xml:space="preserve"> – Padam</w:t>
+                <w:lang w:val="it-IT"/>
+              </w:rPr>
+            </w:pPr>
+            <w:r>
+              <w:rPr>
+                <w:rFonts w:cs="Arial"/>
+                <w:b/>
+                <w:color w:val="000000"/>
+                <w:sz w:val="32"/>
+                <w:szCs w:val="32"/>
+                <w:lang w:val="it-IT"/>
+              </w:rPr>
+              <w:t>1.1.11.1 – Padam</w:t>
             </w:r>
           </w:p>
           <w:p>
@@ -673,60 +642,44 @@
                 <w:color w:val="000000"/>
                 <w:sz w:val="32"/>
                 <w:szCs w:val="32"/>
-              </w:rPr>
-            </w:pPr>
-            <w:r>
-              <w:rPr>
-                <w:rFonts w:cs="Arial"/>
-                <w:b/>
-                <w:color w:val="000000"/>
-                <w:sz w:val="32"/>
-                <w:szCs w:val="32"/>
-              </w:rPr>
-              <w:t xml:space="preserve">Padam No.- </w:t>
-            </w:r>
-            <w:r>
-              <w:rPr>
-                <w:rFonts w:cs="Arial"/>
-                <w:b/>
-                <w:color w:val="000000"/>
-                <w:sz w:val="32"/>
-                <w:szCs w:val="32"/>
-              </w:rPr>
-              <w:t>26</w:t>
+                <w:lang w:val="it-IT"/>
+              </w:rPr>
+            </w:pPr>
+            <w:r>
+              <w:rPr>
+                <w:rFonts w:cs="Arial"/>
+                <w:b/>
+                <w:color w:val="000000"/>
+                <w:sz w:val="32"/>
+                <w:szCs w:val="32"/>
+                <w:lang w:val="it-IT"/>
+              </w:rPr>
+              <w:t>Padam No.- 39</w:t>
             </w:r>
           </w:p>
           <w:p>
             <w:pPr>
               <w:spacing w:before="0" w:line="240" w:lineRule="auto"/>
               <w:ind w:left="29"/>
-              <w:rPr>
-                <w:rFonts w:cs="Arial"/>
-                <w:b/>
-                <w:color w:val="000000"/>
-                <w:sz w:val="32"/>
-                <w:szCs w:val="32"/>
-              </w:rPr>
-            </w:pPr>
-            <w:r>
-              <w:rPr>
-                <w:rFonts w:cs="Arial"/>
-                <w:b/>
-                <w:color w:val="000000"/>
-                <w:sz w:val="32"/>
-                <w:szCs w:val="32"/>
-              </w:rPr>
-              <w:t xml:space="preserve">Panchaati No. - </w:t>
-            </w:r>
-            <w:r>
-              <w:rPr>
-                <w:rFonts w:cs="Arial"/>
-                <w:b/>
-                <w:color w:val="000000"/>
-                <w:sz w:val="32"/>
-                <w:szCs w:val="32"/>
-              </w:rPr>
-              <w:t>24</w:t>
+              <w:jc w:val="center"/>
+              <w:rPr>
+                <w:rFonts w:cs="Arial"/>
+                <w:color w:val="000000"/>
+                <w:sz w:val="32"/>
+                <w:szCs w:val="32"/>
+                <w:lang w:val="it-IT"/>
+              </w:rPr>
+            </w:pPr>
+            <w:r>
+              <w:rPr>
+                <w:rFonts w:cs="Arial"/>
+                <w:b/>
+                <w:color w:val="000000"/>
+                <w:sz w:val="32"/>
+                <w:szCs w:val="32"/>
+                <w:lang w:val="it-IT"/>
+              </w:rPr>
+              <w:t>Panchaati No. - 19</w:t>
             </w:r>
           </w:p>
         </w:tc>
@@ -747,28 +700,30 @@
               <w:autoSpaceDE w:val="0"/>
               <w:autoSpaceDN w:val="0"/>
               <w:adjustRightInd w:val="0"/>
-              <w:spacing w:before="0" w:line="240" w:lineRule="auto"/>
-              <w:ind w:right="-136"/>
+              <w:spacing w:line="264" w:lineRule="auto"/>
               <w:rPr>
                 <w:rFonts w:ascii="BRH Malayalam Extra" w:hAnsi="BRH Malayalam Extra" w:cs="BRH Malayalam Extra"/>
-                <w:sz w:val="40"/>
-                <w:szCs w:val="40"/>
-                <w:lang w:val="en-IN" w:eastAsia="en-IN"/>
-              </w:rPr>
-            </w:pPr>
-            <w:r>
-              <w:rPr>
-                <w:rFonts w:ascii="BRH Devanagari Extra" w:hAnsi="BRH Devanagari Extra" w:cs="BRH Devanagari Extra"/>
-                <w:sz w:val="40"/>
-                <w:szCs w:val="40"/>
-              </w:rPr>
-              <w:t>A</w:t>
+                <w:color w:val="000000"/>
+                <w:sz w:val="40"/>
+                <w:szCs w:val="40"/>
+                <w:lang w:val="it-IT" w:eastAsia="en-IN"/>
+              </w:rPr>
+            </w:pPr>
+            <w:r>
+              <w:rPr>
+                <w:rFonts w:ascii="BRH Devanagari Extra" w:hAnsi="BRH Devanagari Extra" w:cs="BRH Devanagari Extra"/>
+                <w:sz w:val="40"/>
+                <w:szCs w:val="40"/>
+                <w:lang w:val="it-IT"/>
+              </w:rPr>
+              <w:t>Så</w:t>
             </w:r>
             <w:r>
               <w:rPr>
                 <w:rFonts w:ascii="BRH Malayalam Extra" w:hAnsi="BRH Malayalam Extra" w:cs="BRH Devanagari Extra"/>
                 <w:sz w:val="32"/>
                 <w:szCs w:val="40"/>
+                <w:lang w:val="it-IT"/>
               </w:rPr>
               <w:t>–</w:t>
             </w:r>
@@ -777,14 +732,16 @@
                 <w:rFonts w:ascii="BRH Devanagari Extra" w:hAnsi="BRH Devanagari Extra" w:cs="BRH Devanagari Extra"/>
                 <w:sz w:val="40"/>
                 <w:szCs w:val="40"/>
-              </w:rPr>
-              <w:t>zÉÏ</w:t>
+                <w:lang w:val="it-IT"/>
+              </w:rPr>
+              <w:t>uÉåprÉþÈ | aÉ</w:t>
             </w:r>
             <w:r>
               <w:rPr>
                 <w:rFonts w:ascii="BRH Malayalam Extra" w:hAnsi="BRH Malayalam Extra" w:cs="BRH Devanagari Extra"/>
                 <w:sz w:val="32"/>
                 <w:szCs w:val="40"/>
+                <w:lang w:val="it-IT"/>
               </w:rPr>
               <w:t>–</w:t>
             </w:r>
@@ -793,14 +750,16 @@
                 <w:rFonts w:ascii="BRH Devanagari Extra" w:hAnsi="BRH Devanagari Extra" w:cs="BRH Devanagari Extra"/>
                 <w:sz w:val="40"/>
                 <w:szCs w:val="40"/>
-              </w:rPr>
-              <w:t>iÉ</w:t>
+                <w:lang w:val="it-IT"/>
+              </w:rPr>
+              <w:t>lkÉ</w:t>
             </w:r>
             <w:r>
               <w:rPr>
                 <w:rFonts w:ascii="BRH Malayalam Extra" w:hAnsi="BRH Malayalam Extra" w:cs="BRH Devanagari Extra"/>
                 <w:sz w:val="32"/>
                 <w:szCs w:val="40"/>
+                <w:lang w:val="it-IT"/>
               </w:rPr>
               <w:t>–</w:t>
             </w:r>
@@ -809,14 +768,26 @@
                 <w:rFonts w:ascii="BRH Devanagari Extra" w:hAnsi="BRH Devanagari Extra" w:cs="BRH Devanagari Extra"/>
                 <w:sz w:val="40"/>
                 <w:szCs w:val="40"/>
-              </w:rPr>
-              <w:t>iÉ</w:t>
+                <w:highlight w:val="yellow"/>
+                <w:lang w:val="it-IT"/>
+              </w:rPr>
+              <w:t>uÉï</w:t>
+            </w:r>
+            <w:r>
+              <w:rPr>
+                <w:rFonts w:ascii="BRH Devanagari Extra" w:hAnsi="BRH Devanagari Extra" w:cs="BRH Devanagari Extra"/>
+                <w:sz w:val="40"/>
+                <w:szCs w:val="40"/>
+                <w:lang w:val="it-IT"/>
+              </w:rPr>
+              <w:t>þÈ | A</w:t>
             </w:r>
             <w:r>
               <w:rPr>
                 <w:rFonts w:ascii="BRH Malayalam Extra" w:hAnsi="BRH Malayalam Extra" w:cs="BRH Devanagari Extra"/>
                 <w:sz w:val="32"/>
                 <w:szCs w:val="40"/>
+                <w:lang w:val="it-IT"/>
               </w:rPr>
               <w:t>–</w:t>
             </w:r>
@@ -825,14 +796,16 @@
                 <w:rFonts w:ascii="BRH Devanagari Extra" w:hAnsi="BRH Devanagari Extra" w:cs="BRH Devanagari Extra"/>
                 <w:sz w:val="40"/>
                 <w:szCs w:val="40"/>
-              </w:rPr>
-              <w:t>lÉÉå</w:t>
+                <w:lang w:val="it-IT"/>
+              </w:rPr>
+              <w:t>ÍxÉ</w:t>
             </w:r>
             <w:r>
               <w:rPr>
                 <w:rFonts w:ascii="BRH Malayalam Extra" w:hAnsi="BRH Malayalam Extra" w:cs="BRH Devanagari Extra"/>
                 <w:sz w:val="32"/>
                 <w:szCs w:val="40"/>
+                <w:lang w:val="it-IT"/>
               </w:rPr>
               <w:t>–</w:t>
             </w:r>
@@ -841,55 +814,7 @@
                 <w:rFonts w:ascii="BRH Devanagari Extra" w:hAnsi="BRH Devanagari Extra" w:cs="BRH Devanagari Extra"/>
                 <w:sz w:val="40"/>
                 <w:szCs w:val="40"/>
-              </w:rPr>
-              <w:t xml:space="preserve"> CirÉþ</w:t>
-            </w:r>
-            <w:r>
-              <w:rPr>
-                <w:rFonts w:ascii="BRH Devanagari Extra" w:hAnsi="BRH Devanagari Extra" w:cs="BRH Devanagari Extra"/>
-                <w:sz w:val="40"/>
-                <w:szCs w:val="40"/>
-                <w:highlight w:val="yellow"/>
-              </w:rPr>
-              <w:t>ÍzÉ</w:t>
-            </w:r>
-            <w:r>
-              <w:rPr>
-                <w:rFonts w:ascii="BRH Devanagari Extra" w:hAnsi="BRH Devanagari Extra" w:cs="BRH Devanagari Extra"/>
-                <w:sz w:val="40"/>
-                <w:szCs w:val="40"/>
-              </w:rPr>
-              <w:t>iÉ -iÉ</w:t>
-            </w:r>
-            <w:r>
-              <w:rPr>
-                <w:rFonts w:ascii="BRH Malayalam Extra" w:hAnsi="BRH Malayalam Extra" w:cs="BRH Devanagari Extra"/>
-                <w:sz w:val="32"/>
-                <w:szCs w:val="40"/>
-              </w:rPr>
-              <w:t>–</w:t>
-            </w:r>
-            <w:r>
-              <w:rPr>
-                <w:rFonts w:ascii="BRH Devanagari Extra" w:hAnsi="BRH Devanagari Extra" w:cs="BRH Devanagari Extra"/>
-                <w:sz w:val="40"/>
-                <w:szCs w:val="40"/>
-              </w:rPr>
-              <w:t>lÉÉå</w:t>
-            </w:r>
-            <w:r>
-              <w:rPr>
-                <w:rFonts w:ascii="BRH Malayalam Extra" w:hAnsi="BRH Malayalam Extra" w:cs="BRH Devanagari Extra"/>
-                <w:sz w:val="32"/>
-                <w:szCs w:val="40"/>
-              </w:rPr>
-              <w:t>–</w:t>
-            </w:r>
-            <w:r>
-              <w:rPr>
-                <w:rFonts w:ascii="BRH Devanagari Extra" w:hAnsi="BRH Devanagari Extra" w:cs="BRH Devanagari Extra"/>
-                <w:sz w:val="40"/>
-                <w:szCs w:val="40"/>
+                <w:lang w:val="it-IT"/>
               </w:rPr>
               <w:t xml:space="preserve"> |</w:t>
             </w:r>
@@ -915,16 +840,247 @@
               <w:spacing w:before="0" w:line="240" w:lineRule="auto"/>
               <w:rPr>
                 <w:rFonts w:ascii="BRH Malayalam Extra" w:hAnsi="BRH Malayalam Extra" w:cs="BRH Malayalam Extra"/>
-                <w:sz w:val="40"/>
-                <w:szCs w:val="40"/>
-                <w:lang w:val="en-IN" w:eastAsia="en-IN"/>
-              </w:rPr>
-            </w:pPr>
-            <w:r>
-              <w:rPr>
-                <w:rFonts w:ascii="BRH Devanagari Extra" w:hAnsi="BRH Devanagari Extra" w:cs="BRH Devanagari Extra"/>
-                <w:sz w:val="40"/>
-                <w:szCs w:val="40"/>
+                <w:color w:val="000000"/>
+                <w:sz w:val="40"/>
+                <w:szCs w:val="40"/>
+                <w:lang w:val="it-IT" w:eastAsia="en-IN"/>
+              </w:rPr>
+            </w:pPr>
+            <w:r>
+              <w:rPr>
+                <w:rFonts w:ascii="BRH Devanagari Extra" w:hAnsi="BRH Devanagari Extra" w:cs="BRH Devanagari Extra"/>
+                <w:sz w:val="40"/>
+                <w:szCs w:val="40"/>
+                <w:lang w:val="it-IT"/>
+              </w:rPr>
+              <w:t>Så</w:t>
+            </w:r>
+            <w:r>
+              <w:rPr>
+                <w:rFonts w:ascii="BRH Malayalam Extra" w:hAnsi="BRH Malayalam Extra" w:cs="BRH Devanagari Extra"/>
+                <w:sz w:val="32"/>
+                <w:szCs w:val="40"/>
+                <w:lang w:val="it-IT"/>
+              </w:rPr>
+              <w:t>–</w:t>
+            </w:r>
+            <w:r>
+              <w:rPr>
+                <w:rFonts w:ascii="BRH Devanagari Extra" w:hAnsi="BRH Devanagari Extra" w:cs="BRH Devanagari Extra"/>
+                <w:sz w:val="40"/>
+                <w:szCs w:val="40"/>
+                <w:lang w:val="it-IT"/>
+              </w:rPr>
+              <w:t>uÉåprÉþÈ | aÉ</w:t>
+            </w:r>
+            <w:r>
+              <w:rPr>
+                <w:rFonts w:ascii="BRH Malayalam Extra" w:hAnsi="BRH Malayalam Extra" w:cs="BRH Devanagari Extra"/>
+                <w:sz w:val="32"/>
+                <w:szCs w:val="40"/>
+                <w:lang w:val="it-IT"/>
+              </w:rPr>
+              <w:t>–</w:t>
+            </w:r>
+            <w:r>
+              <w:rPr>
+                <w:rFonts w:ascii="BRH Devanagari Extra" w:hAnsi="BRH Devanagari Extra" w:cs="BRH Devanagari Extra"/>
+                <w:sz w:val="40"/>
+                <w:szCs w:val="40"/>
+                <w:lang w:val="it-IT"/>
+              </w:rPr>
+              <w:t>lkÉ</w:t>
+            </w:r>
+            <w:r>
+              <w:rPr>
+                <w:rFonts w:ascii="BRH Malayalam Extra" w:hAnsi="BRH Malayalam Extra" w:cs="BRH Devanagari Extra"/>
+                <w:sz w:val="32"/>
+                <w:szCs w:val="40"/>
+                <w:lang w:val="it-IT"/>
+              </w:rPr>
+              <w:t>–</w:t>
+            </w:r>
+            <w:r>
+              <w:rPr>
+                <w:rFonts w:ascii="BRH Devanagari Extra" w:hAnsi="BRH Devanagari Extra" w:cs="BRH Devanagari Extra"/>
+                <w:sz w:val="40"/>
+                <w:szCs w:val="40"/>
+                <w:highlight w:val="green"/>
+                <w:lang w:val="it-IT"/>
+              </w:rPr>
+              <w:t>uÉï</w:t>
+            </w:r>
+            <w:r>
+              <w:rPr>
+                <w:rFonts w:ascii="BRH Devanagari Extra" w:hAnsi="BRH Devanagari Extra" w:cs="BRH Devanagari Extra"/>
+                <w:sz w:val="40"/>
+                <w:szCs w:val="40"/>
+                <w:lang w:val="it-IT"/>
+              </w:rPr>
+              <w:t>È | A</w:t>
+            </w:r>
+            <w:r>
+              <w:rPr>
+                <w:rFonts w:ascii="BRH Malayalam Extra" w:hAnsi="BRH Malayalam Extra" w:cs="BRH Devanagari Extra"/>
+                <w:sz w:val="32"/>
+                <w:szCs w:val="40"/>
+                <w:lang w:val="it-IT"/>
+              </w:rPr>
+              <w:t>–</w:t>
+            </w:r>
+            <w:r>
+              <w:rPr>
+                <w:rFonts w:ascii="BRH Devanagari Extra" w:hAnsi="BRH Devanagari Extra" w:cs="BRH Devanagari Extra"/>
+                <w:sz w:val="40"/>
+                <w:szCs w:val="40"/>
+                <w:lang w:val="it-IT"/>
+              </w:rPr>
+              <w:t>ÍxÉ</w:t>
+            </w:r>
+            <w:r>
+              <w:rPr>
+                <w:rFonts w:ascii="BRH Malayalam Extra" w:hAnsi="BRH Malayalam Extra" w:cs="BRH Devanagari Extra"/>
+                <w:sz w:val="32"/>
+                <w:szCs w:val="40"/>
+                <w:lang w:val="it-IT"/>
+              </w:rPr>
+              <w:t>–</w:t>
+            </w:r>
+            <w:r>
+              <w:rPr>
+                <w:rFonts w:ascii="BRH Devanagari Extra" w:hAnsi="BRH Devanagari Extra" w:cs="BRH Devanagari Extra"/>
+                <w:sz w:val="40"/>
+                <w:szCs w:val="40"/>
+                <w:lang w:val="it-IT"/>
+              </w:rPr>
+              <w:t xml:space="preserve"> |</w:t>
+            </w:r>
+          </w:p>
+        </w:tc>
+      </w:tr>
+      <w:tr>
+        <w:trPr>
+          <w:trHeight w:val="1461"/>
+        </w:trPr>
+        <w:tc>
+          <w:tcPr>
+            <w:tcW w:w="3006" w:type="dxa"/>
+            <w:tcBorders>
+              <w:top w:val="single" w:sz="4" w:space="0" w:color="000000"/>
+              <w:left w:val="single" w:sz="4" w:space="0" w:color="000000"/>
+              <w:bottom w:val="single" w:sz="4" w:space="0" w:color="auto"/>
+              <w:right w:val="single" w:sz="4" w:space="0" w:color="000000"/>
+            </w:tcBorders>
+            <w:shd w:val="clear" w:color="auto" w:fill="auto"/>
+          </w:tcPr>
+          <w:p>
+            <w:pPr>
+              <w:spacing w:before="0" w:line="240" w:lineRule="auto"/>
+              <w:ind w:left="29"/>
+              <w:rPr>
+                <w:rFonts w:cs="Arial"/>
+                <w:b/>
+                <w:color w:val="000000"/>
+                <w:sz w:val="32"/>
+                <w:szCs w:val="32"/>
+                <w:lang w:val="it-IT"/>
+              </w:rPr>
+            </w:pPr>
+            <w:r>
+              <w:rPr>
+                <w:rFonts w:cs="Arial"/>
+                <w:b/>
+                <w:color w:val="000000"/>
+                <w:sz w:val="32"/>
+                <w:szCs w:val="32"/>
+                <w:lang w:val="it-IT"/>
+              </w:rPr>
+              <w:t>1.1.13.3 – Padam</w:t>
+            </w:r>
+          </w:p>
+          <w:p>
+            <w:pPr>
+              <w:spacing w:before="0" w:line="240" w:lineRule="auto"/>
+              <w:ind w:left="29"/>
+              <w:rPr>
+                <w:rFonts w:cs="Arial"/>
+                <w:b/>
+                <w:color w:val="000000"/>
+                <w:sz w:val="32"/>
+                <w:szCs w:val="32"/>
+                <w:lang w:val="it-IT"/>
+              </w:rPr>
+            </w:pPr>
+            <w:r>
+              <w:rPr>
+                <w:rFonts w:cs="Arial"/>
+                <w:b/>
+                <w:color w:val="000000"/>
+                <w:sz w:val="32"/>
+                <w:szCs w:val="32"/>
+                <w:lang w:val="it-IT"/>
+              </w:rPr>
+              <w:t>Padam No.- 26</w:t>
+            </w:r>
+          </w:p>
+          <w:p>
+            <w:pPr>
+              <w:spacing w:before="0" w:line="240" w:lineRule="auto"/>
+              <w:ind w:left="29"/>
+              <w:rPr>
+                <w:rFonts w:cs="Arial"/>
+                <w:b/>
+                <w:color w:val="000000"/>
+                <w:sz w:val="32"/>
+                <w:szCs w:val="32"/>
+                <w:lang w:val="it-IT"/>
+              </w:rPr>
+            </w:pPr>
+            <w:r>
+              <w:rPr>
+                <w:rFonts w:cs="Arial"/>
+                <w:b/>
+                <w:color w:val="000000"/>
+                <w:sz w:val="32"/>
+                <w:szCs w:val="32"/>
+                <w:lang w:val="it-IT"/>
+              </w:rPr>
+              <w:t>Panchaati No. - 24</w:t>
+            </w:r>
+          </w:p>
+        </w:tc>
+        <w:tc>
+          <w:tcPr>
+            <w:tcW w:w="5244" w:type="dxa"/>
+            <w:tcBorders>
+              <w:top w:val="single" w:sz="4" w:space="0" w:color="000000"/>
+              <w:left w:val="single" w:sz="4" w:space="0" w:color="000000"/>
+              <w:bottom w:val="single" w:sz="4" w:space="0" w:color="auto"/>
+              <w:right w:val="single" w:sz="4" w:space="0" w:color="000000"/>
+            </w:tcBorders>
+            <w:shd w:val="clear" w:color="auto" w:fill="auto"/>
+          </w:tcPr>
+          <w:p>
+            <w:pPr>
+              <w:widowControl w:val="0"/>
+              <w:autoSpaceDE w:val="0"/>
+              <w:autoSpaceDN w:val="0"/>
+              <w:adjustRightInd w:val="0"/>
+              <w:spacing w:before="0" w:line="240" w:lineRule="auto"/>
+              <w:ind w:right="-136"/>
+              <w:rPr>
+                <w:rFonts w:ascii="BRH Malayalam Extra" w:hAnsi="BRH Malayalam Extra" w:cs="BRH Malayalam Extra"/>
+                <w:sz w:val="40"/>
+                <w:szCs w:val="40"/>
+                <w:lang w:val="it-IT" w:eastAsia="en-IN"/>
+              </w:rPr>
+            </w:pPr>
+            <w:r>
+              <w:rPr>
+                <w:rFonts w:ascii="BRH Devanagari Extra" w:hAnsi="BRH Devanagari Extra" w:cs="BRH Devanagari Extra"/>
+                <w:sz w:val="40"/>
+                <w:szCs w:val="40"/>
+                <w:lang w:val="it-IT"/>
               </w:rPr>
               <w:t>A</w:t>
             </w:r>
@@ -933,6 +1089,7 @@
                 <w:rFonts w:ascii="BRH Malayalam Extra" w:hAnsi="BRH Malayalam Extra" w:cs="BRH Devanagari Extra"/>
                 <w:sz w:val="32"/>
                 <w:szCs w:val="40"/>
+                <w:lang w:val="it-IT"/>
               </w:rPr>
               <w:t>–</w:t>
             </w:r>
@@ -941,6 +1098,7 @@
                 <w:rFonts w:ascii="BRH Devanagari Extra" w:hAnsi="BRH Devanagari Extra" w:cs="BRH Devanagari Extra"/>
                 <w:sz w:val="40"/>
                 <w:szCs w:val="40"/>
+                <w:lang w:val="it-IT"/>
               </w:rPr>
               <w:t>zÉÏ</w:t>
             </w:r>
@@ -949,6 +1107,7 @@
                 <w:rFonts w:ascii="BRH Malayalam Extra" w:hAnsi="BRH Malayalam Extra" w:cs="BRH Devanagari Extra"/>
                 <w:sz w:val="32"/>
                 <w:szCs w:val="40"/>
+                <w:lang w:val="it-IT"/>
               </w:rPr>
               <w:t>–</w:t>
             </w:r>
@@ -957,6 +1116,7 @@
                 <w:rFonts w:ascii="BRH Devanagari Extra" w:hAnsi="BRH Devanagari Extra" w:cs="BRH Devanagari Extra"/>
                 <w:sz w:val="40"/>
                 <w:szCs w:val="40"/>
+                <w:lang w:val="it-IT"/>
               </w:rPr>
               <w:t>iÉ</w:t>
             </w:r>
@@ -965,6 +1125,7 @@
                 <w:rFonts w:ascii="BRH Malayalam Extra" w:hAnsi="BRH Malayalam Extra" w:cs="BRH Devanagari Extra"/>
                 <w:sz w:val="32"/>
                 <w:szCs w:val="40"/>
+                <w:lang w:val="it-IT"/>
               </w:rPr>
               <w:t>–</w:t>
             </w:r>
@@ -973,6 +1134,7 @@
                 <w:rFonts w:ascii="BRH Devanagari Extra" w:hAnsi="BRH Devanagari Extra" w:cs="BRH Devanagari Extra"/>
                 <w:sz w:val="40"/>
                 <w:szCs w:val="40"/>
+                <w:lang w:val="it-IT"/>
               </w:rPr>
               <w:t>iÉ</w:t>
             </w:r>
@@ -981,6 +1143,7 @@
                 <w:rFonts w:ascii="BRH Malayalam Extra" w:hAnsi="BRH Malayalam Extra" w:cs="BRH Devanagari Extra"/>
                 <w:sz w:val="32"/>
                 <w:szCs w:val="40"/>
+                <w:lang w:val="it-IT"/>
               </w:rPr>
               <w:t>–</w:t>
             </w:r>
@@ -989,6 +1152,7 @@
                 <w:rFonts w:ascii="BRH Devanagari Extra" w:hAnsi="BRH Devanagari Extra" w:cs="BRH Devanagari Extra"/>
                 <w:sz w:val="40"/>
                 <w:szCs w:val="40"/>
+                <w:lang w:val="it-IT"/>
               </w:rPr>
               <w:t>lÉÉå</w:t>
             </w:r>
@@ -997,6 +1161,7 @@
                 <w:rFonts w:ascii="BRH Malayalam Extra" w:hAnsi="BRH Malayalam Extra" w:cs="BRH Devanagari Extra"/>
                 <w:sz w:val="32"/>
                 <w:szCs w:val="40"/>
+                <w:lang w:val="it-IT"/>
               </w:rPr>
               <w:t>–</w:t>
             </w:r>
@@ -1005,6 +1170,7 @@
                 <w:rFonts w:ascii="BRH Devanagari Extra" w:hAnsi="BRH Devanagari Extra" w:cs="BRH Devanagari Extra"/>
                 <w:sz w:val="40"/>
                 <w:szCs w:val="40"/>
+                <w:lang w:val="it-IT"/>
               </w:rPr>
               <w:t xml:space="preserve"> CirÉþ</w:t>
             </w:r>
@@ -1013,7 +1179,189 @@
                 <w:rFonts w:ascii="BRH Devanagari Extra" w:hAnsi="BRH Devanagari Extra" w:cs="BRH Devanagari Extra"/>
                 <w:sz w:val="40"/>
                 <w:szCs w:val="40"/>
+                <w:highlight w:val="yellow"/>
+                <w:lang w:val="it-IT"/>
+              </w:rPr>
+              <w:t>ÍzÉ</w:t>
+            </w:r>
+            <w:r>
+              <w:rPr>
+                <w:rFonts w:ascii="BRH Devanagari Extra" w:hAnsi="BRH Devanagari Extra" w:cs="BRH Devanagari Extra"/>
+                <w:sz w:val="40"/>
+                <w:szCs w:val="40"/>
+                <w:lang w:val="it-IT"/>
+              </w:rPr>
+              <w:t>iÉ -iÉ</w:t>
+            </w:r>
+            <w:r>
+              <w:rPr>
+                <w:rFonts w:ascii="BRH Malayalam Extra" w:hAnsi="BRH Malayalam Extra" w:cs="BRH Devanagari Extra"/>
+                <w:sz w:val="32"/>
+                <w:szCs w:val="40"/>
+                <w:lang w:val="it-IT"/>
+              </w:rPr>
+              <w:t>–</w:t>
+            </w:r>
+            <w:r>
+              <w:rPr>
+                <w:rFonts w:ascii="BRH Devanagari Extra" w:hAnsi="BRH Devanagari Extra" w:cs="BRH Devanagari Extra"/>
+                <w:sz w:val="40"/>
+                <w:szCs w:val="40"/>
+                <w:lang w:val="it-IT"/>
+              </w:rPr>
+              <w:t>lÉÉå</w:t>
+            </w:r>
+            <w:r>
+              <w:rPr>
+                <w:rFonts w:ascii="BRH Malayalam Extra" w:hAnsi="BRH Malayalam Extra" w:cs="BRH Devanagari Extra"/>
+                <w:sz w:val="32"/>
+                <w:szCs w:val="40"/>
+                <w:lang w:val="it-IT"/>
+              </w:rPr>
+              <w:t>–</w:t>
+            </w:r>
+            <w:r>
+              <w:rPr>
+                <w:rFonts w:ascii="BRH Devanagari Extra" w:hAnsi="BRH Devanagari Extra" w:cs="BRH Devanagari Extra"/>
+                <w:sz w:val="40"/>
+                <w:szCs w:val="40"/>
+                <w:lang w:val="it-IT"/>
+              </w:rPr>
+              <w:t xml:space="preserve"> |</w:t>
+            </w:r>
+          </w:p>
+        </w:tc>
+        <w:tc>
+          <w:tcPr>
+            <w:tcW w:w="5103" w:type="dxa"/>
+            <w:tcBorders>
+              <w:top w:val="single" w:sz="4" w:space="0" w:color="000000"/>
+              <w:left w:val="single" w:sz="4" w:space="0" w:color="000000"/>
+              <w:bottom w:val="single" w:sz="4" w:space="0" w:color="auto"/>
+              <w:right w:val="single" w:sz="4" w:space="0" w:color="000000"/>
+            </w:tcBorders>
+            <w:shd w:val="clear" w:color="auto" w:fill="auto"/>
+          </w:tcPr>
+          <w:p>
+            <w:pPr>
+              <w:widowControl w:val="0"/>
+              <w:autoSpaceDE w:val="0"/>
+              <w:autoSpaceDN w:val="0"/>
+              <w:adjustRightInd w:val="0"/>
+              <w:spacing w:before="0" w:line="240" w:lineRule="auto"/>
+              <w:rPr>
+                <w:rFonts w:ascii="BRH Malayalam Extra" w:hAnsi="BRH Malayalam Extra" w:cs="BRH Malayalam Extra"/>
+                <w:sz w:val="40"/>
+                <w:szCs w:val="40"/>
+                <w:lang w:val="it-IT" w:eastAsia="en-IN"/>
+              </w:rPr>
+            </w:pPr>
+            <w:r>
+              <w:rPr>
+                <w:rFonts w:ascii="BRH Devanagari Extra" w:hAnsi="BRH Devanagari Extra" w:cs="BRH Devanagari Extra"/>
+                <w:sz w:val="40"/>
+                <w:szCs w:val="40"/>
+                <w:lang w:val="it-IT"/>
+              </w:rPr>
+              <w:t>A</w:t>
+            </w:r>
+            <w:r>
+              <w:rPr>
+                <w:rFonts w:ascii="BRH Malayalam Extra" w:hAnsi="BRH Malayalam Extra" w:cs="BRH Devanagari Extra"/>
+                <w:sz w:val="32"/>
+                <w:szCs w:val="40"/>
+                <w:lang w:val="it-IT"/>
+              </w:rPr>
+              <w:t>–</w:t>
+            </w:r>
+            <w:r>
+              <w:rPr>
+                <w:rFonts w:ascii="BRH Devanagari Extra" w:hAnsi="BRH Devanagari Extra" w:cs="BRH Devanagari Extra"/>
+                <w:sz w:val="40"/>
+                <w:szCs w:val="40"/>
+                <w:lang w:val="it-IT"/>
+              </w:rPr>
+              <w:t>zÉÏ</w:t>
+            </w:r>
+            <w:r>
+              <w:rPr>
+                <w:rFonts w:ascii="BRH Malayalam Extra" w:hAnsi="BRH Malayalam Extra" w:cs="BRH Devanagari Extra"/>
+                <w:sz w:val="32"/>
+                <w:szCs w:val="40"/>
+                <w:lang w:val="it-IT"/>
+              </w:rPr>
+              <w:t>–</w:t>
+            </w:r>
+            <w:r>
+              <w:rPr>
+                <w:rFonts w:ascii="BRH Devanagari Extra" w:hAnsi="BRH Devanagari Extra" w:cs="BRH Devanagari Extra"/>
+                <w:sz w:val="40"/>
+                <w:szCs w:val="40"/>
+                <w:lang w:val="it-IT"/>
+              </w:rPr>
+              <w:t>iÉ</w:t>
+            </w:r>
+            <w:r>
+              <w:rPr>
+                <w:rFonts w:ascii="BRH Malayalam Extra" w:hAnsi="BRH Malayalam Extra" w:cs="BRH Devanagari Extra"/>
+                <w:sz w:val="32"/>
+                <w:szCs w:val="40"/>
+                <w:lang w:val="it-IT"/>
+              </w:rPr>
+              <w:t>–</w:t>
+            </w:r>
+            <w:r>
+              <w:rPr>
+                <w:rFonts w:ascii="BRH Devanagari Extra" w:hAnsi="BRH Devanagari Extra" w:cs="BRH Devanagari Extra"/>
+                <w:sz w:val="40"/>
+                <w:szCs w:val="40"/>
+                <w:lang w:val="it-IT"/>
+              </w:rPr>
+              <w:t>iÉ</w:t>
+            </w:r>
+            <w:r>
+              <w:rPr>
+                <w:rFonts w:ascii="BRH Malayalam Extra" w:hAnsi="BRH Malayalam Extra" w:cs="BRH Devanagari Extra"/>
+                <w:sz w:val="32"/>
+                <w:szCs w:val="40"/>
+                <w:lang w:val="it-IT"/>
+              </w:rPr>
+              <w:t>–</w:t>
+            </w:r>
+            <w:r>
+              <w:rPr>
+                <w:rFonts w:ascii="BRH Devanagari Extra" w:hAnsi="BRH Devanagari Extra" w:cs="BRH Devanagari Extra"/>
+                <w:sz w:val="40"/>
+                <w:szCs w:val="40"/>
+                <w:lang w:val="it-IT"/>
+              </w:rPr>
+              <w:t>lÉÉå</w:t>
+            </w:r>
+            <w:r>
+              <w:rPr>
+                <w:rFonts w:ascii="BRH Malayalam Extra" w:hAnsi="BRH Malayalam Extra" w:cs="BRH Devanagari Extra"/>
+                <w:sz w:val="32"/>
+                <w:szCs w:val="40"/>
+                <w:lang w:val="it-IT"/>
+              </w:rPr>
+              <w:t>–</w:t>
+            </w:r>
+            <w:r>
+              <w:rPr>
+                <w:rFonts w:ascii="BRH Devanagari Extra" w:hAnsi="BRH Devanagari Extra" w:cs="BRH Devanagari Extra"/>
+                <w:sz w:val="40"/>
+                <w:szCs w:val="40"/>
+                <w:lang w:val="it-IT"/>
+              </w:rPr>
+              <w:t xml:space="preserve"> CirÉþ</w:t>
+            </w:r>
+            <w:r>
+              <w:rPr>
+                <w:rFonts w:ascii="BRH Devanagari Extra" w:hAnsi="BRH Devanagari Extra" w:cs="BRH Devanagari Extra"/>
+                <w:sz w:val="40"/>
+                <w:szCs w:val="40"/>
                 <w:highlight w:val="green"/>
+                <w:lang w:val="it-IT"/>
               </w:rPr>
               <w:t>zÉ</w:t>
             </w:r>
@@ -1022,6 +1370,7 @@
                 <w:rFonts w:ascii="BRH Devanagari Extra" w:hAnsi="BRH Devanagari Extra" w:cs="BRH Devanagari Extra"/>
                 <w:sz w:val="40"/>
                 <w:szCs w:val="40"/>
+                <w:lang w:val="it-IT"/>
               </w:rPr>
               <w:t>ÏiÉ -iÉ</w:t>
             </w:r>
@@ -1030,6 +1379,7 @@
                 <w:rFonts w:ascii="BRH Malayalam Extra" w:hAnsi="BRH Malayalam Extra" w:cs="BRH Devanagari Extra"/>
                 <w:sz w:val="32"/>
                 <w:szCs w:val="40"/>
+                <w:lang w:val="it-IT"/>
               </w:rPr>
               <w:t>–</w:t>
             </w:r>
@@ -1038,6 +1388,7 @@
                 <w:rFonts w:ascii="BRH Devanagari Extra" w:hAnsi="BRH Devanagari Extra" w:cs="BRH Devanagari Extra"/>
                 <w:sz w:val="40"/>
                 <w:szCs w:val="40"/>
+                <w:lang w:val="it-IT"/>
               </w:rPr>
               <w:t>lÉÉå</w:t>
             </w:r>
@@ -1046,6 +1397,7 @@
                 <w:rFonts w:ascii="BRH Malayalam Extra" w:hAnsi="BRH Malayalam Extra" w:cs="BRH Devanagari Extra"/>
                 <w:sz w:val="32"/>
                 <w:szCs w:val="40"/>
+                <w:lang w:val="it-IT"/>
               </w:rPr>
               <w:t>–</w:t>
             </w:r>
@@ -1054,6 +1406,7 @@
                 <w:rFonts w:ascii="BRH Devanagari Extra" w:hAnsi="BRH Devanagari Extra" w:cs="BRH Devanagari Extra"/>
                 <w:sz w:val="40"/>
                 <w:szCs w:val="40"/>
+                <w:lang w:val="it-IT"/>
               </w:rPr>
               <w:t xml:space="preserve"> |</w:t>
             </w:r>
@@ -1070,6 +1423,7 @@
           <w:sz w:val="32"/>
           <w:szCs w:val="32"/>
           <w:u w:val="single"/>
+          <w:lang w:val="it-IT"/>
         </w:rPr>
       </w:pPr>
     </w:p>
@@ -1082,6 +1436,7 @@
           <w:sz w:val="32"/>
           <w:szCs w:val="32"/>
           <w:u w:val="single"/>
+          <w:lang w:val="it-IT"/>
         </w:rPr>
       </w:pPr>
     </w:p>
@@ -1367,6 +1722,7 @@
                 <w:sz w:val="32"/>
                 <w:szCs w:val="32"/>
               </w:rPr>
+              <w:lastRenderedPageBreak/>
               <w:t>None</w:t>
             </w:r>
           </w:p>
@@ -1490,7 +1846,6 @@
           <w:szCs w:val="32"/>
           <w:u w:val="single"/>
         </w:rPr>
-        <w:lastRenderedPageBreak/>
         <w:t xml:space="preserve">TS Pada Paatam – TS 1.1 </w:t>
       </w:r>
       <w:r>
@@ -2009,6 +2364,7 @@
                 <w:sz w:val="32"/>
                 <w:szCs w:val="32"/>
               </w:rPr>
+              <w:lastRenderedPageBreak/>
               <w:t>Section, Paragraph</w:t>
             </w:r>
           </w:p>
@@ -2344,6 +2700,7 @@
                 <w:bCs/>
                 <w:sz w:val="28"/>
                 <w:szCs w:val="28"/>
+                <w:lang w:val="it-IT"/>
               </w:rPr>
             </w:pPr>
             <w:r>
@@ -2353,20 +2710,24 @@
                 <w:bCs/>
                 <w:sz w:val="28"/>
                 <w:szCs w:val="28"/>
-              </w:rPr>
-              <w:lastRenderedPageBreak/>
-              <w:t>1.1.</w:t>
-            </w:r>
-            <w:r>
+                <w:lang w:val="it-IT"/>
+              </w:rPr>
+              <w:t>1.1.9.3 – Padam</w:t>
+            </w:r>
+          </w:p>
+          <w:p>
+            <w:pPr>
+              <w:spacing w:before="0" w:line="240" w:lineRule="auto"/>
+              <w:ind w:left="29"/>
               <w:rPr>
                 <w:rFonts w:cs="Arial"/>
                 <w:b/>
                 <w:bCs/>
                 <w:sz w:val="28"/>
                 <w:szCs w:val="28"/>
-              </w:rPr>
-              <w:t>9.</w:t>
-            </w:r>
+                <w:lang w:val="it-IT"/>
+              </w:rPr>
+            </w:pPr>
             <w:r>
               <w:rPr>
                 <w:rFonts w:cs="Arial"/>
@@ -2374,74 +2735,34 @@
                 <w:bCs/>
                 <w:sz w:val="28"/>
                 <w:szCs w:val="28"/>
-              </w:rPr>
-              <w:t xml:space="preserve">3 – </w:t>
-            </w:r>
-            <w:r>
+                <w:lang w:val="it-IT"/>
+              </w:rPr>
+              <w:t>Padam No. 43</w:t>
+            </w:r>
+          </w:p>
+          <w:p>
+            <w:pPr>
+              <w:spacing w:before="0" w:line="240" w:lineRule="auto"/>
+              <w:ind w:left="29"/>
               <w:rPr>
                 <w:rFonts w:cs="Arial"/>
                 <w:b/>
                 <w:bCs/>
                 <w:sz w:val="28"/>
                 <w:szCs w:val="28"/>
-              </w:rPr>
-              <w:t>Padam</w:t>
-            </w:r>
-          </w:p>
-          <w:p>
-            <w:pPr>
-              <w:spacing w:before="0" w:line="240" w:lineRule="auto"/>
-              <w:ind w:left="29"/>
+                <w:lang w:val="it-IT"/>
+              </w:rPr>
+            </w:pPr>
+            <w:r>
               <w:rPr>
                 <w:rFonts w:cs="Arial"/>
                 <w:b/>
                 <w:bCs/>
                 <w:sz w:val="28"/>
                 <w:szCs w:val="28"/>
-              </w:rPr>
-            </w:pPr>
-            <w:r>
-              <w:rPr>
-                <w:rFonts w:cs="Arial"/>
-                <w:b/>
-                <w:bCs/>
-                <w:sz w:val="28"/>
-                <w:szCs w:val="28"/>
-              </w:rPr>
-              <w:t>Padam No. 43</w:t>
-            </w:r>
-          </w:p>
-          <w:p>
-            <w:pPr>
-              <w:spacing w:before="0" w:line="240" w:lineRule="auto"/>
-              <w:ind w:left="29"/>
-              <w:rPr>
-                <w:rFonts w:cs="Arial"/>
-                <w:b/>
-                <w:bCs/>
-                <w:sz w:val="28"/>
-                <w:szCs w:val="28"/>
-              </w:rPr>
-            </w:pPr>
-            <w:r>
-              <w:rPr>
-                <w:rFonts w:cs="Arial"/>
-                <w:b/>
-                <w:bCs/>
-                <w:sz w:val="28"/>
-                <w:szCs w:val="28"/>
-              </w:rPr>
-              <w:t xml:space="preserve">Panchaati No. </w:t>
-            </w:r>
-            <w:r>
-              <w:rPr>
-                <w:rFonts w:cs="Arial"/>
-                <w:b/>
-                <w:bCs/>
-                <w:sz w:val="28"/>
-                <w:szCs w:val="28"/>
-              </w:rPr>
-              <w:t>15</w:t>
+                <w:lang w:val="it-IT"/>
+              </w:rPr>
+              <w:t>Panchaati No. 15</w:t>
             </w:r>
           </w:p>
         </w:tc>
@@ -2614,6 +2935,7 @@
                 <w:bCs/>
                 <w:sz w:val="28"/>
                 <w:szCs w:val="28"/>
+                <w:lang w:val="it-IT"/>
               </w:rPr>
             </w:pPr>
             <w:r>
@@ -2623,19 +2945,24 @@
                 <w:bCs/>
                 <w:sz w:val="28"/>
                 <w:szCs w:val="28"/>
-              </w:rPr>
-              <w:t>1.1.</w:t>
-            </w:r>
-            <w:r>
+                <w:lang w:val="it-IT"/>
+              </w:rPr>
+              <w:t>1.1.9.3 – Padam</w:t>
+            </w:r>
+          </w:p>
+          <w:p>
+            <w:pPr>
+              <w:spacing w:before="0" w:line="240" w:lineRule="auto"/>
+              <w:ind w:left="29"/>
               <w:rPr>
                 <w:rFonts w:cs="Arial"/>
                 <w:b/>
                 <w:bCs/>
                 <w:sz w:val="28"/>
                 <w:szCs w:val="28"/>
-              </w:rPr>
-              <w:t>9.</w:t>
-            </w:r>
+                <w:lang w:val="it-IT"/>
+              </w:rPr>
+            </w:pPr>
             <w:r>
               <w:rPr>
                 <w:rFonts w:cs="Arial"/>
@@ -2643,8 +2970,9 @@
                 <w:bCs/>
                 <w:sz w:val="28"/>
                 <w:szCs w:val="28"/>
-              </w:rPr>
-              <w:t xml:space="preserve">3 – </w:t>
+                <w:lang w:val="it-IT"/>
+              </w:rPr>
+              <w:t xml:space="preserve">Padam No. </w:t>
             </w:r>
             <w:r>
               <w:rPr>
@@ -2653,8 +2981,9 @@
                 <w:bCs/>
                 <w:sz w:val="28"/>
                 <w:szCs w:val="28"/>
-              </w:rPr>
-              <w:t>Padam</w:t>
+                <w:lang w:val="it-IT"/>
+              </w:rPr>
+              <w:t>61</w:t>
             </w:r>
           </w:p>
           <w:p>
@@ -2667,6 +2996,7 @@
                 <w:bCs/>
                 <w:sz w:val="28"/>
                 <w:szCs w:val="28"/>
+                <w:lang w:val="it-IT"/>
               </w:rPr>
             </w:pPr>
             <w:r>
@@ -2676,51 +3006,9 @@
                 <w:bCs/>
                 <w:sz w:val="28"/>
                 <w:szCs w:val="28"/>
-              </w:rPr>
-              <w:t xml:space="preserve">Padam No. </w:t>
-            </w:r>
-            <w:r>
-              <w:rPr>
-                <w:rFonts w:cs="Arial"/>
-                <w:b/>
-                <w:bCs/>
-                <w:sz w:val="28"/>
-                <w:szCs w:val="28"/>
-              </w:rPr>
-              <w:t>61</w:t>
-            </w:r>
-          </w:p>
-          <w:p>
-            <w:pPr>
-              <w:spacing w:before="0" w:line="240" w:lineRule="auto"/>
-              <w:ind w:left="29"/>
-              <w:rPr>
-                <w:rFonts w:cs="Arial"/>
-                <w:b/>
-                <w:bCs/>
-                <w:sz w:val="28"/>
-                <w:szCs w:val="28"/>
-              </w:rPr>
-            </w:pPr>
-            <w:r>
-              <w:rPr>
-                <w:rFonts w:cs="Arial"/>
-                <w:b/>
-                <w:bCs/>
-                <w:sz w:val="28"/>
-                <w:szCs w:val="28"/>
-              </w:rPr>
-              <w:t xml:space="preserve">Panchaati No. </w:t>
-            </w:r>
-            <w:r>
-              <w:rPr>
-                <w:rFonts w:cs="Arial"/>
-                <w:b/>
-                <w:bCs/>
-                <w:sz w:val="28"/>
-                <w:szCs w:val="28"/>
-              </w:rPr>
-              <w:t>15</w:t>
+                <w:lang w:val="it-IT"/>
+              </w:rPr>
+              <w:t>Panchaati No. 15</w:t>
             </w:r>
           </w:p>
         </w:tc>
@@ -2746,13 +3034,15 @@
                 <w:rFonts w:ascii="BRH Devanagari Extra" w:hAnsi="BRH Devanagari Extra" w:cs="BRH Devanagari Extra"/>
                 <w:sz w:val="40"/>
                 <w:szCs w:val="40"/>
-              </w:rPr>
-            </w:pPr>
-            <w:r>
-              <w:rPr>
-                <w:rFonts w:ascii="BRH Devanagari Extra" w:hAnsi="BRH Devanagari Extra" w:cs="BRH Devanagari Extra"/>
-                <w:sz w:val="40"/>
-                <w:szCs w:val="40"/>
+                <w:lang w:val="it-IT"/>
+              </w:rPr>
+            </w:pPr>
+            <w:r>
+              <w:rPr>
+                <w:rFonts w:ascii="BRH Devanagari Extra" w:hAnsi="BRH Devanagari Extra" w:cs="BRH Devanagari Extra"/>
+                <w:sz w:val="40"/>
+                <w:szCs w:val="40"/>
+                <w:lang w:val="it-IT"/>
               </w:rPr>
               <w:t>A</w:t>
             </w:r>
@@ -2761,6 +3051,7 @@
                 <w:rFonts w:ascii="BRH Malayalam Extra" w:hAnsi="BRH Malayalam Extra" w:cs="BRH Devanagari Extra"/>
                 <w:sz w:val="32"/>
                 <w:szCs w:val="40"/>
+                <w:lang w:val="it-IT"/>
               </w:rPr>
               <w:t>–</w:t>
             </w:r>
@@ -2769,6 +3060,7 @@
                 <w:rFonts w:ascii="BRH Devanagari Extra" w:hAnsi="BRH Devanagari Extra" w:cs="BRH Devanagari Extra"/>
                 <w:sz w:val="40"/>
                 <w:szCs w:val="40"/>
+                <w:lang w:val="it-IT"/>
               </w:rPr>
               <w:t>lÉÑ</w:t>
             </w:r>
@@ -2777,6 +3069,7 @@
                 <w:rFonts w:ascii="BRH Malayalam Extra" w:hAnsi="BRH Malayalam Extra" w:cs="BRH Devanagari Extra"/>
                 <w:sz w:val="32"/>
                 <w:szCs w:val="40"/>
+                <w:lang w:val="it-IT"/>
               </w:rPr>
               <w:t>–</w:t>
             </w:r>
@@ -2785,6 +3078,7 @@
                 <w:rFonts w:ascii="BRH Devanagari Extra" w:hAnsi="BRH Devanagari Extra" w:cs="BRH Devanagari Extra"/>
                 <w:sz w:val="40"/>
                 <w:szCs w:val="40"/>
+                <w:lang w:val="it-IT"/>
               </w:rPr>
               <w:t xml:space="preserve">SØzrÉåirÉþlÉÑ </w:t>
             </w:r>
@@ -2794,6 +3088,7 @@
                 <w:sz w:val="40"/>
                 <w:szCs w:val="40"/>
                 <w:highlight w:val="yellow"/>
+                <w:lang w:val="it-IT"/>
               </w:rPr>
               <w:t>AlÉ</w:t>
             </w:r>
@@ -2802,6 +3097,7 @@
                 <w:rFonts w:ascii="BRH Devanagari Extra" w:hAnsi="BRH Devanagari Extra" w:cs="BRH Devanagari Extra"/>
                 <w:sz w:val="40"/>
                 <w:szCs w:val="40"/>
+                <w:lang w:val="it-IT"/>
               </w:rPr>
               <w:t>Ñ - SØzrÉþ |</w:t>
             </w:r>
@@ -2829,13 +3125,15 @@
                 <w:rFonts w:ascii="BRH Devanagari Extra" w:hAnsi="BRH Devanagari Extra" w:cs="BRH Devanagari Extra"/>
                 <w:sz w:val="40"/>
                 <w:szCs w:val="40"/>
-              </w:rPr>
-            </w:pPr>
-            <w:r>
-              <w:rPr>
-                <w:rFonts w:ascii="BRH Devanagari Extra" w:hAnsi="BRH Devanagari Extra" w:cs="BRH Devanagari Extra"/>
-                <w:sz w:val="40"/>
-                <w:szCs w:val="40"/>
+                <w:lang w:val="it-IT"/>
+              </w:rPr>
+            </w:pPr>
+            <w:r>
+              <w:rPr>
+                <w:rFonts w:ascii="BRH Devanagari Extra" w:hAnsi="BRH Devanagari Extra" w:cs="BRH Devanagari Extra"/>
+                <w:sz w:val="40"/>
+                <w:szCs w:val="40"/>
+                <w:lang w:val="it-IT"/>
               </w:rPr>
               <w:t>A</w:t>
             </w:r>
@@ -2844,6 +3142,7 @@
                 <w:rFonts w:ascii="BRH Malayalam Extra" w:hAnsi="BRH Malayalam Extra" w:cs="BRH Devanagari Extra"/>
                 <w:sz w:val="32"/>
                 <w:szCs w:val="40"/>
+                <w:lang w:val="it-IT"/>
               </w:rPr>
               <w:t>–</w:t>
             </w:r>
@@ -2852,6 +3151,7 @@
                 <w:rFonts w:ascii="BRH Devanagari Extra" w:hAnsi="BRH Devanagari Extra" w:cs="BRH Devanagari Extra"/>
                 <w:sz w:val="40"/>
                 <w:szCs w:val="40"/>
+                <w:lang w:val="it-IT"/>
               </w:rPr>
               <w:t>lÉÑ</w:t>
             </w:r>
@@ -2860,6 +3160,7 @@
                 <w:rFonts w:ascii="BRH Malayalam Extra" w:hAnsi="BRH Malayalam Extra" w:cs="BRH Devanagari Extra"/>
                 <w:sz w:val="32"/>
                 <w:szCs w:val="40"/>
+                <w:lang w:val="it-IT"/>
               </w:rPr>
               <w:t>–</w:t>
             </w:r>
@@ -2868,6 +3169,7 @@
                 <w:rFonts w:ascii="BRH Devanagari Extra" w:hAnsi="BRH Devanagari Extra" w:cs="BRH Devanagari Extra"/>
                 <w:sz w:val="40"/>
                 <w:szCs w:val="40"/>
+                <w:lang w:val="it-IT"/>
               </w:rPr>
               <w:t>SØzrÉåi</w:t>
             </w:r>
@@ -2877,6 +3179,7 @@
                 <w:sz w:val="40"/>
                 <w:szCs w:val="40"/>
                 <w:highlight w:val="green"/>
+                <w:lang w:val="it-IT"/>
               </w:rPr>
               <w:t>rÉþlÉÑ</w:t>
             </w:r>
@@ -2885,16 +3188,9 @@
                 <w:rFonts w:ascii="BRH Devanagari Extra" w:hAnsi="BRH Devanagari Extra" w:cs="BRH Devanagari Extra"/>
                 <w:sz w:val="40"/>
                 <w:szCs w:val="40"/>
-              </w:rPr>
-              <w:t xml:space="preserve">  - SØzrÉþ |</w:t>
-            </w:r>
-            <w:r>
-              <w:rPr>
-                <w:rFonts w:ascii="BRH Devanagari Extra" w:hAnsi="BRH Devanagari Extra" w:cs="BRH Devanagari Extra"/>
-                <w:sz w:val="40"/>
-                <w:szCs w:val="40"/>
-              </w:rPr>
-              <w:t xml:space="preserve"> </w:t>
+                <w:lang w:val="it-IT"/>
+              </w:rPr>
+              <w:t xml:space="preserve">  - SØzrÉþ | </w:t>
             </w:r>
           </w:p>
           <w:p>
@@ -2908,6 +3204,7 @@
                 <w:rFonts w:ascii="BRH Devanagari Extra" w:hAnsi="BRH Devanagari Extra" w:cs="BRH Devanagari Extra"/>
                 <w:sz w:val="40"/>
                 <w:szCs w:val="40"/>
+                <w:lang w:val="it-IT"/>
               </w:rPr>
             </w:pPr>
             <w:r>
@@ -2915,6 +3212,7 @@
                 <w:b/>
                 <w:sz w:val="28"/>
                 <w:szCs w:val="28"/>
+                <w:lang w:val="it-IT"/>
               </w:rPr>
               <w:t>(extra ‘anu” deleted</w:t>
             </w:r>
@@ -2923,6 +3221,7 @@
                 <w:b/>
                 <w:sz w:val="28"/>
                 <w:szCs w:val="28"/>
+                <w:lang w:val="it-IT"/>
               </w:rPr>
               <w:t xml:space="preserve"> )</w:t>
             </w:r>
@@ -2942,6 +3241,7 @@
           <w:sz w:val="32"/>
           <w:szCs w:val="32"/>
           <w:u w:val="single"/>
+          <w:lang w:val="it-IT"/>
         </w:rPr>
       </w:pPr>
     </w:p>
@@ -2954,6 +3254,7 @@
           <w:sz w:val="32"/>
           <w:szCs w:val="32"/>
           <w:u w:val="single"/>
+          <w:lang w:val="it-IT"/>
         </w:rPr>
       </w:pPr>
     </w:p>
@@ -2966,6 +3267,7 @@
           <w:sz w:val="32"/>
           <w:szCs w:val="32"/>
           <w:u w:val="single"/>
+          <w:lang w:val="it-IT"/>
         </w:rPr>
       </w:pPr>
     </w:p>
@@ -2978,6 +3280,7 @@
           <w:sz w:val="32"/>
           <w:szCs w:val="32"/>
           <w:u w:val="single"/>
+          <w:lang w:val="it-IT"/>
         </w:rPr>
       </w:pPr>
     </w:p>
@@ -2990,6 +3293,7 @@
           <w:sz w:val="32"/>
           <w:szCs w:val="32"/>
           <w:u w:val="single"/>
+          <w:lang w:val="it-IT"/>
         </w:rPr>
       </w:pPr>
     </w:p>
@@ -3002,6 +3306,7 @@
           <w:sz w:val="32"/>
           <w:szCs w:val="32"/>
           <w:u w:val="single"/>
+          <w:lang w:val="it-IT"/>
         </w:rPr>
       </w:pPr>
     </w:p>
@@ -3139,6 +3444,7 @@
                 <w:sz w:val="32"/>
                 <w:szCs w:val="32"/>
               </w:rPr>
+              <w:lastRenderedPageBreak/>
               <w:t>Section, Paragraph</w:t>
             </w:r>
           </w:p>
@@ -3506,7 +3812,6 @@
           <w:szCs w:val="32"/>
           <w:u w:val="single"/>
         </w:rPr>
-        <w:lastRenderedPageBreak/>
         <w:t>TS Pada Paatam – TS 1.1 Sanskrit Corrections –</w:t>
       </w:r>
       <w:r>
@@ -3730,6 +4035,7 @@
                 <w:color w:val="000000"/>
                 <w:sz w:val="28"/>
                 <w:szCs w:val="28"/>
+                <w:lang w:val="it-IT"/>
               </w:rPr>
             </w:pPr>
             <w:r>
@@ -3740,6 +4046,7 @@
                 <w:color w:val="000000"/>
                 <w:sz w:val="28"/>
                 <w:szCs w:val="28"/>
+                <w:lang w:val="it-IT"/>
               </w:rPr>
               <w:t>1.1.2.2 – Padam</w:t>
             </w:r>
@@ -3755,6 +4062,7 @@
                 <w:color w:val="000000"/>
                 <w:sz w:val="28"/>
                 <w:szCs w:val="28"/>
+                <w:lang w:val="it-IT"/>
               </w:rPr>
             </w:pPr>
             <w:r>
@@ -3765,6 +4073,7 @@
                 <w:color w:val="000000"/>
                 <w:sz w:val="28"/>
                 <w:szCs w:val="28"/>
+                <w:lang w:val="it-IT"/>
               </w:rPr>
               <w:t xml:space="preserve">Padam No.15 </w:t>
             </w:r>
@@ -3780,6 +4089,7 @@
                 <w:color w:val="000000"/>
                 <w:sz w:val="28"/>
                 <w:szCs w:val="28"/>
+                <w:lang w:val="it-IT"/>
               </w:rPr>
             </w:pPr>
             <w:r>
@@ -3790,6 +4100,7 @@
                 <w:color w:val="000000"/>
                 <w:sz w:val="28"/>
                 <w:szCs w:val="28"/>
+                <w:lang w:val="it-IT"/>
               </w:rPr>
               <w:t>Panchaati No. 3</w:t>
             </w:r>
@@ -3810,13 +4121,15 @@
                 <w:color w:val="000000"/>
                 <w:sz w:val="32"/>
                 <w:szCs w:val="32"/>
-              </w:rPr>
-            </w:pPr>
-            <w:r>
-              <w:rPr>
-                <w:rFonts w:ascii="BRH Devanagari Extra" w:hAnsi="BRH Devanagari Extra" w:cs="BRH Devanagari Extra"/>
-                <w:sz w:val="40"/>
-                <w:szCs w:val="40"/>
+                <w:lang w:val="it-IT"/>
+              </w:rPr>
+            </w:pPr>
+            <w:r>
+              <w:rPr>
+                <w:rFonts w:ascii="BRH Devanagari Extra" w:hAnsi="BRH Devanagari Extra" w:cs="BRH Devanagari Extra"/>
+                <w:sz w:val="40"/>
+                <w:szCs w:val="40"/>
+                <w:lang w:val="it-IT"/>
               </w:rPr>
               <w:t>xÉ</w:t>
             </w:r>
@@ -3825,6 +4138,7 @@
                 <w:rFonts w:ascii="BRH Malayalam Extra" w:hAnsi="BRH Malayalam Extra" w:cs="BRH Devanagari Extra"/>
                 <w:sz w:val="32"/>
                 <w:szCs w:val="40"/>
+                <w:lang w:val="it-IT"/>
               </w:rPr>
               <w:t>–</w:t>
             </w:r>
@@ -3833,6 +4147,7 @@
                 <w:rFonts w:ascii="BRH Devanagari Extra" w:hAnsi="BRH Devanagari Extra" w:cs="BRH Devanagari Extra"/>
                 <w:sz w:val="40"/>
                 <w:szCs w:val="40"/>
+                <w:lang w:val="it-IT"/>
               </w:rPr>
               <w:t>ÇlÉWûþlÉ</w:t>
             </w:r>
@@ -3841,6 +4156,7 @@
                 <w:rFonts w:ascii="BRH Malayalam Extra" w:hAnsi="BRH Malayalam Extra" w:cs="BRH Devanagari Extra"/>
                 <w:sz w:val="32"/>
                 <w:szCs w:val="40"/>
+                <w:lang w:val="it-IT"/>
               </w:rPr>
               <w:t>–</w:t>
             </w:r>
@@ -3849,6 +4165,7 @@
                 <w:rFonts w:ascii="BRH Devanagari Extra" w:hAnsi="BRH Devanagari Extra" w:cs="BRH Devanagari Extra"/>
                 <w:sz w:val="40"/>
                 <w:szCs w:val="40"/>
+                <w:lang w:val="it-IT"/>
               </w:rPr>
               <w:t xml:space="preserve">ÍqÉÌiÉþ </w:t>
             </w:r>
@@ -3858,6 +4175,7 @@
                 <w:sz w:val="40"/>
                 <w:szCs w:val="40"/>
                 <w:highlight w:val="yellow"/>
+                <w:lang w:val="it-IT"/>
               </w:rPr>
               <w:t>xÉ</w:t>
             </w:r>
@@ -3867,6 +4185,7 @@
                 <w:sz w:val="32"/>
                 <w:szCs w:val="40"/>
                 <w:highlight w:val="yellow"/>
+                <w:lang w:val="it-IT"/>
               </w:rPr>
               <w:t>–</w:t>
             </w:r>
@@ -3875,6 +4194,7 @@
                 <w:rFonts w:ascii="BRH Devanagari Extra" w:hAnsi="BRH Devanagari Extra" w:cs="BRH Devanagari Extra"/>
                 <w:sz w:val="40"/>
                 <w:szCs w:val="40"/>
+                <w:lang w:val="it-IT"/>
               </w:rPr>
               <w:t>Ç - lÉWûþlÉqÉç | mÉÔ</w:t>
             </w:r>
@@ -3883,6 +4203,7 @@
                 <w:rFonts w:ascii="BRH Malayalam Extra" w:hAnsi="BRH Malayalam Extra" w:cs="BRH Devanagari Extra"/>
                 <w:sz w:val="32"/>
                 <w:szCs w:val="40"/>
+                <w:lang w:val="it-IT"/>
               </w:rPr>
               <w:t>–</w:t>
             </w:r>
@@ -3891,6 +4212,7 @@
                 <w:rFonts w:ascii="BRH Devanagari Extra" w:hAnsi="BRH Devanagari Extra" w:cs="BRH Devanagari Extra"/>
                 <w:sz w:val="40"/>
                 <w:szCs w:val="40"/>
+                <w:lang w:val="it-IT"/>
               </w:rPr>
               <w:t>wÉÉ |</w:t>
             </w:r>
@@ -3909,13 +4231,15 @@
               <w:rPr>
                 <w:sz w:val="32"/>
                 <w:szCs w:val="32"/>
-              </w:rPr>
-            </w:pPr>
-            <w:r>
-              <w:rPr>
-                <w:rFonts w:ascii="BRH Devanagari Extra" w:hAnsi="BRH Devanagari Extra" w:cs="BRH Devanagari Extra"/>
-                <w:sz w:val="40"/>
-                <w:szCs w:val="40"/>
+                <w:lang w:val="it-IT"/>
+              </w:rPr>
+            </w:pPr>
+            <w:r>
+              <w:rPr>
+                <w:rFonts w:ascii="BRH Devanagari Extra" w:hAnsi="BRH Devanagari Extra" w:cs="BRH Devanagari Extra"/>
+                <w:sz w:val="40"/>
+                <w:szCs w:val="40"/>
+                <w:lang w:val="it-IT"/>
               </w:rPr>
               <w:t>xÉ</w:t>
             </w:r>
@@ -3924,6 +4248,7 @@
                 <w:rFonts w:ascii="BRH Malayalam Extra" w:hAnsi="BRH Malayalam Extra" w:cs="BRH Devanagari Extra"/>
                 <w:sz w:val="32"/>
                 <w:szCs w:val="40"/>
+                <w:lang w:val="it-IT"/>
               </w:rPr>
               <w:t>–</w:t>
             </w:r>
@@ -3932,6 +4257,7 @@
                 <w:rFonts w:ascii="BRH Devanagari Extra" w:hAnsi="BRH Devanagari Extra" w:cs="BRH Devanagari Extra"/>
                 <w:sz w:val="40"/>
                 <w:szCs w:val="40"/>
+                <w:lang w:val="it-IT"/>
               </w:rPr>
               <w:t>ÇlÉWûþlÉ</w:t>
             </w:r>
@@ -3940,6 +4266,7 @@
                 <w:rFonts w:ascii="BRH Malayalam Extra" w:hAnsi="BRH Malayalam Extra" w:cs="BRH Devanagari Extra"/>
                 <w:sz w:val="32"/>
                 <w:szCs w:val="40"/>
+                <w:lang w:val="it-IT"/>
               </w:rPr>
               <w:t>–</w:t>
             </w:r>
@@ -3948,6 +4275,7 @@
                 <w:rFonts w:ascii="BRH Devanagari Extra" w:hAnsi="BRH Devanagari Extra" w:cs="BRH Devanagari Extra"/>
                 <w:sz w:val="40"/>
                 <w:szCs w:val="40"/>
+                <w:lang w:val="it-IT"/>
               </w:rPr>
               <w:t xml:space="preserve">ÍqÉÌiÉþ </w:t>
             </w:r>
@@ -3957,6 +4285,7 @@
                 <w:sz w:val="40"/>
                 <w:szCs w:val="40"/>
                 <w:highlight w:val="green"/>
+                <w:lang w:val="it-IT"/>
               </w:rPr>
               <w:t>xÉÇ</w:t>
             </w:r>
@@ -3965,6 +4294,7 @@
                 <w:rFonts w:ascii="BRH Devanagari Extra" w:hAnsi="BRH Devanagari Extra" w:cs="BRH Devanagari Extra"/>
                 <w:sz w:val="40"/>
                 <w:szCs w:val="40"/>
+                <w:lang w:val="it-IT"/>
               </w:rPr>
               <w:t>- lÉWûþlÉqÉç | mÉÔ</w:t>
             </w:r>
@@ -3973,6 +4303,7 @@
                 <w:rFonts w:ascii="BRH Malayalam Extra" w:hAnsi="BRH Malayalam Extra" w:cs="BRH Devanagari Extra"/>
                 <w:sz w:val="32"/>
                 <w:szCs w:val="40"/>
+                <w:lang w:val="it-IT"/>
               </w:rPr>
               <w:t>–</w:t>
             </w:r>
@@ -3981,6 +4312,7 @@
                 <w:rFonts w:ascii="BRH Devanagari Extra" w:hAnsi="BRH Devanagari Extra" w:cs="BRH Devanagari Extra"/>
                 <w:sz w:val="40"/>
                 <w:szCs w:val="40"/>
+                <w:lang w:val="it-IT"/>
               </w:rPr>
               <w:t>wÉÉ |</w:t>
             </w:r>
@@ -4013,6 +4345,7 @@
                 <w:color w:val="000000"/>
                 <w:sz w:val="28"/>
                 <w:szCs w:val="28"/>
+                <w:lang w:val="it-IT"/>
               </w:rPr>
             </w:pPr>
             <w:r>
@@ -4023,6 +4356,7 @@
                 <w:color w:val="000000"/>
                 <w:sz w:val="28"/>
                 <w:szCs w:val="28"/>
+                <w:lang w:val="it-IT"/>
               </w:rPr>
               <w:t>1.1.5.1 – Padam</w:t>
             </w:r>
@@ -4038,6 +4372,7 @@
                 <w:color w:val="000000"/>
                 <w:sz w:val="28"/>
                 <w:szCs w:val="28"/>
+                <w:lang w:val="it-IT"/>
               </w:rPr>
             </w:pPr>
             <w:r>
@@ -4048,6 +4383,7 @@
                 <w:color w:val="000000"/>
                 <w:sz w:val="28"/>
                 <w:szCs w:val="28"/>
+                <w:lang w:val="it-IT"/>
               </w:rPr>
               <w:t>Padam No. 37</w:t>
             </w:r>
@@ -4063,6 +4399,7 @@
                 <w:color w:val="000000"/>
                 <w:sz w:val="28"/>
                 <w:szCs w:val="28"/>
+                <w:lang w:val="it-IT"/>
               </w:rPr>
             </w:pPr>
             <w:r>
@@ -4073,6 +4410,7 @@
                 <w:color w:val="000000"/>
                 <w:sz w:val="28"/>
                 <w:szCs w:val="28"/>
+                <w:lang w:val="it-IT"/>
               </w:rPr>
               <w:t>Panchaati No. 7</w:t>
             </w:r>
@@ -4101,14 +4439,15 @@
                 <w:color w:val="000000"/>
                 <w:sz w:val="40"/>
                 <w:szCs w:val="40"/>
-                <w:lang w:val="en-IN" w:eastAsia="en-IN"/>
-              </w:rPr>
-            </w:pPr>
-            <w:r>
-              <w:rPr>
-                <w:rFonts w:ascii="BRH Devanagari Extra" w:hAnsi="BRH Devanagari Extra" w:cs="BRH Devanagari Extra"/>
-                <w:sz w:val="40"/>
-                <w:szCs w:val="40"/>
+                <w:lang w:val="it-IT" w:eastAsia="en-IN"/>
+              </w:rPr>
+            </w:pPr>
+            <w:r>
+              <w:rPr>
+                <w:rFonts w:ascii="BRH Devanagari Extra" w:hAnsi="BRH Devanagari Extra" w:cs="BRH Devanagari Extra"/>
+                <w:sz w:val="40"/>
+                <w:szCs w:val="40"/>
+                <w:lang w:val="it-IT"/>
               </w:rPr>
               <w:t>E</w:t>
             </w:r>
@@ -4117,6 +4456,7 @@
                 <w:rFonts w:ascii="BRH Malayalam Extra" w:hAnsi="BRH Malayalam Extra" w:cs="BRH Devanagari Extra"/>
                 <w:sz w:val="32"/>
                 <w:szCs w:val="40"/>
+                <w:lang w:val="it-IT"/>
               </w:rPr>
               <w:t>–</w:t>
             </w:r>
@@ -4125,6 +4465,7 @@
                 <w:rFonts w:ascii="BRH Devanagari Extra" w:hAnsi="BRH Devanagari Extra" w:cs="BRH Devanagari Extra"/>
                 <w:sz w:val="40"/>
                 <w:szCs w:val="40"/>
+                <w:lang w:val="it-IT"/>
               </w:rPr>
               <w:t>¤ÉÉ</w:t>
             </w:r>
@@ -4133,6 +4474,7 @@
                 <w:rFonts w:ascii="BRH Malayalam Extra" w:hAnsi="BRH Malayalam Extra" w:cs="BRH Devanagari Extra"/>
                 <w:sz w:val="32"/>
                 <w:szCs w:val="40"/>
+                <w:lang w:val="it-IT"/>
               </w:rPr>
               <w:t>–</w:t>
             </w:r>
@@ -4141,6 +4483,7 @@
                 <w:rFonts w:ascii="BRH Devanagari Extra" w:hAnsi="BRH Devanagari Extra" w:cs="BRH Devanagari Extra"/>
                 <w:sz w:val="40"/>
                 <w:szCs w:val="40"/>
+                <w:lang w:val="it-IT"/>
               </w:rPr>
               <w:t>ÍqÉ</w:t>
             </w:r>
@@ -4149,6 +4492,7 @@
                 <w:rFonts w:ascii="BRH Malayalam Extra" w:hAnsi="BRH Malayalam Extra" w:cs="BRH Devanagari Extra"/>
                 <w:sz w:val="32"/>
                 <w:szCs w:val="40"/>
+                <w:lang w:val="it-IT"/>
               </w:rPr>
               <w:t>–</w:t>
             </w:r>
@@ -4157,6 +4501,7 @@
                 <w:rFonts w:ascii="BRH Devanagari Extra" w:hAnsi="BRH Devanagari Extra" w:cs="BRH Devanagari Extra"/>
                 <w:sz w:val="40"/>
                 <w:szCs w:val="40"/>
+                <w:lang w:val="it-IT"/>
               </w:rPr>
               <w:t xml:space="preserve"> | A</w:t>
             </w:r>
@@ -4165,6 +4510,7 @@
                 <w:rFonts w:ascii="BRH Malayalam Extra" w:hAnsi="BRH Malayalam Extra" w:cs="BRH Devanagari Extra"/>
                 <w:sz w:val="32"/>
                 <w:szCs w:val="40"/>
+                <w:lang w:val="it-IT"/>
               </w:rPr>
               <w:t>–</w:t>
             </w:r>
@@ -4173,6 +4519,7 @@
                 <w:rFonts w:ascii="BRH Devanagari Extra" w:hAnsi="BRH Devanagari Extra" w:cs="BRH Devanagari Extra"/>
                 <w:sz w:val="40"/>
                 <w:szCs w:val="40"/>
+                <w:lang w:val="it-IT"/>
               </w:rPr>
               <w:t>alÉÏwÉÉåqÉÉÿprÉÉ</w:t>
             </w:r>
@@ -4181,6 +4528,7 @@
                 <w:rFonts w:ascii="BRH Malayalam Extra" w:hAnsi="BRH Malayalam Extra" w:cs="BRH Devanagari Extra"/>
                 <w:sz w:val="32"/>
                 <w:szCs w:val="40"/>
+                <w:lang w:val="it-IT"/>
               </w:rPr>
               <w:t>–</w:t>
             </w:r>
@@ -4189,6 +4537,7 @@
                 <w:rFonts w:ascii="BRH Devanagari Extra" w:hAnsi="BRH Devanagari Extra" w:cs="BRH Devanagari Extra"/>
                 <w:sz w:val="40"/>
                 <w:szCs w:val="40"/>
+                <w:lang w:val="it-IT"/>
               </w:rPr>
               <w:t>ÍqÉirÉ</w:t>
             </w:r>
@@ -4197,6 +4546,7 @@
                 <w:rFonts w:ascii="BRH Malayalam Extra" w:hAnsi="BRH Malayalam Extra" w:cs="BRH Devanagari Extra"/>
                 <w:sz w:val="32"/>
                 <w:szCs w:val="40"/>
+                <w:lang w:val="it-IT"/>
               </w:rPr>
               <w:t>–</w:t>
             </w:r>
@@ -4206,6 +4556,7 @@
                 <w:sz w:val="40"/>
                 <w:szCs w:val="40"/>
                 <w:highlight w:val="yellow"/>
+                <w:lang w:val="it-IT"/>
               </w:rPr>
               <w:t>ÎalÉ</w:t>
             </w:r>
@@ -4214,6 +4565,7 @@
                 <w:rFonts w:ascii="BRH Devanagari Extra" w:hAnsi="BRH Devanagari Extra" w:cs="BRH Devanagari Extra"/>
                 <w:sz w:val="40"/>
                 <w:szCs w:val="40"/>
+                <w:lang w:val="it-IT"/>
               </w:rPr>
               <w:t xml:space="preserve"> - xÉÉåqÉÉÿprÉÉqÉç |</w:t>
             </w:r>
@@ -4242,14 +4594,15 @@
                 <w:color w:val="000000"/>
                 <w:sz w:val="40"/>
                 <w:szCs w:val="40"/>
-                <w:lang w:val="en-IN" w:eastAsia="en-IN"/>
-              </w:rPr>
-            </w:pPr>
-            <w:r>
-              <w:rPr>
-                <w:rFonts w:ascii="BRH Devanagari Extra" w:hAnsi="BRH Devanagari Extra" w:cs="BRH Devanagari Extra"/>
-                <w:sz w:val="40"/>
-                <w:szCs w:val="40"/>
+                <w:lang w:val="it-IT" w:eastAsia="en-IN"/>
+              </w:rPr>
+            </w:pPr>
+            <w:r>
+              <w:rPr>
+                <w:rFonts w:ascii="BRH Devanagari Extra" w:hAnsi="BRH Devanagari Extra" w:cs="BRH Devanagari Extra"/>
+                <w:sz w:val="40"/>
+                <w:szCs w:val="40"/>
+                <w:lang w:val="it-IT"/>
               </w:rPr>
               <w:t>E</w:t>
             </w:r>
@@ -4258,6 +4611,7 @@
                 <w:rFonts w:ascii="BRH Malayalam Extra" w:hAnsi="BRH Malayalam Extra" w:cs="BRH Devanagari Extra"/>
                 <w:sz w:val="32"/>
                 <w:szCs w:val="40"/>
+                <w:lang w:val="it-IT"/>
               </w:rPr>
               <w:t>–</w:t>
             </w:r>
@@ -4266,6 +4620,7 @@
                 <w:rFonts w:ascii="BRH Devanagari Extra" w:hAnsi="BRH Devanagari Extra" w:cs="BRH Devanagari Extra"/>
                 <w:sz w:val="40"/>
                 <w:szCs w:val="40"/>
+                <w:lang w:val="it-IT"/>
               </w:rPr>
               <w:t>¤ÉÉ</w:t>
             </w:r>
@@ -4274,6 +4629,7 @@
                 <w:rFonts w:ascii="BRH Malayalam Extra" w:hAnsi="BRH Malayalam Extra" w:cs="BRH Devanagari Extra"/>
                 <w:sz w:val="32"/>
                 <w:szCs w:val="40"/>
+                <w:lang w:val="it-IT"/>
               </w:rPr>
               <w:t>–</w:t>
             </w:r>
@@ -4282,6 +4638,7 @@
                 <w:rFonts w:ascii="BRH Devanagari Extra" w:hAnsi="BRH Devanagari Extra" w:cs="BRH Devanagari Extra"/>
                 <w:sz w:val="40"/>
                 <w:szCs w:val="40"/>
+                <w:lang w:val="it-IT"/>
               </w:rPr>
               <w:t>ÍqÉ</w:t>
             </w:r>
@@ -4290,6 +4647,7 @@
                 <w:rFonts w:ascii="BRH Malayalam Extra" w:hAnsi="BRH Malayalam Extra" w:cs="BRH Devanagari Extra"/>
                 <w:sz w:val="32"/>
                 <w:szCs w:val="40"/>
+                <w:lang w:val="it-IT"/>
               </w:rPr>
               <w:t>–</w:t>
             </w:r>
@@ -4298,6 +4656,7 @@
                 <w:rFonts w:ascii="BRH Devanagari Extra" w:hAnsi="BRH Devanagari Extra" w:cs="BRH Devanagari Extra"/>
                 <w:sz w:val="40"/>
                 <w:szCs w:val="40"/>
+                <w:lang w:val="it-IT"/>
               </w:rPr>
               <w:t xml:space="preserve"> | A</w:t>
             </w:r>
@@ -4306,6 +4665,7 @@
                 <w:rFonts w:ascii="BRH Malayalam Extra" w:hAnsi="BRH Malayalam Extra" w:cs="BRH Devanagari Extra"/>
                 <w:sz w:val="32"/>
                 <w:szCs w:val="40"/>
+                <w:lang w:val="it-IT"/>
               </w:rPr>
               <w:t>–</w:t>
             </w:r>
@@ -4314,6 +4674,7 @@
                 <w:rFonts w:ascii="BRH Devanagari Extra" w:hAnsi="BRH Devanagari Extra" w:cs="BRH Devanagari Extra"/>
                 <w:sz w:val="40"/>
                 <w:szCs w:val="40"/>
+                <w:lang w:val="it-IT"/>
               </w:rPr>
               <w:t>alÉÏwÉÉåqÉÉÿprÉÉ</w:t>
             </w:r>
@@ -4322,6 +4683,7 @@
                 <w:rFonts w:ascii="BRH Malayalam Extra" w:hAnsi="BRH Malayalam Extra" w:cs="BRH Devanagari Extra"/>
                 <w:sz w:val="32"/>
                 <w:szCs w:val="40"/>
+                <w:lang w:val="it-IT"/>
               </w:rPr>
               <w:t>–</w:t>
             </w:r>
@@ -4330,6 +4692,7 @@
                 <w:rFonts w:ascii="BRH Devanagari Extra" w:hAnsi="BRH Devanagari Extra" w:cs="BRH Devanagari Extra"/>
                 <w:sz w:val="40"/>
                 <w:szCs w:val="40"/>
+                <w:lang w:val="it-IT"/>
               </w:rPr>
               <w:t>ÍqÉirÉ</w:t>
             </w:r>
@@ -4339,6 +4702,7 @@
                 <w:sz w:val="32"/>
                 <w:szCs w:val="40"/>
                 <w:highlight w:val="green"/>
+                <w:lang w:val="it-IT"/>
               </w:rPr>
               <w:t>–</w:t>
             </w:r>
@@ -4348,6 +4712,7 @@
                 <w:sz w:val="40"/>
                 <w:szCs w:val="40"/>
                 <w:highlight w:val="green"/>
+                <w:lang w:val="it-IT"/>
               </w:rPr>
               <w:t>alÉÏ</w:t>
             </w:r>
@@ -4356,6 +4721,7 @@
                 <w:rFonts w:ascii="BRH Devanagari Extra" w:hAnsi="BRH Devanagari Extra" w:cs="BRH Devanagari Extra"/>
                 <w:sz w:val="40"/>
                 <w:szCs w:val="40"/>
+                <w:lang w:val="it-IT"/>
               </w:rPr>
               <w:t xml:space="preserve"> - xÉÉåqÉÉÿprÉÉqÉç |</w:t>
             </w:r>
@@ -4896,6 +5262,7 @@
                 <w:color w:val="000000"/>
                 <w:sz w:val="28"/>
                 <w:szCs w:val="28"/>
+                <w:lang w:val="it-IT"/>
               </w:rPr>
             </w:pPr>
             <w:r>
@@ -4906,7 +5273,9 @@
                 <w:color w:val="000000"/>
                 <w:sz w:val="28"/>
                 <w:szCs w:val="28"/>
-              </w:rPr>
+                <w:lang w:val="it-IT"/>
+              </w:rPr>
+              <w:lastRenderedPageBreak/>
               <w:t>1.1.9.1 – Padam</w:t>
             </w:r>
           </w:p>
@@ -4921,6 +5290,7 @@
                 <w:color w:val="000000"/>
                 <w:sz w:val="28"/>
                 <w:szCs w:val="28"/>
+                <w:lang w:val="it-IT"/>
               </w:rPr>
             </w:pPr>
             <w:r>
@@ -4931,6 +5301,7 @@
                 <w:color w:val="000000"/>
                 <w:sz w:val="28"/>
                 <w:szCs w:val="28"/>
+                <w:lang w:val="it-IT"/>
               </w:rPr>
               <w:t>Padam No. 49</w:t>
             </w:r>
@@ -4946,6 +5317,7 @@
                 <w:color w:val="000000"/>
                 <w:sz w:val="28"/>
                 <w:szCs w:val="28"/>
+                <w:lang w:val="it-IT"/>
               </w:rPr>
             </w:pPr>
             <w:r>
@@ -4956,6 +5328,7 @@
                 <w:color w:val="000000"/>
                 <w:sz w:val="28"/>
                 <w:szCs w:val="28"/>
+                <w:lang w:val="it-IT"/>
               </w:rPr>
               <w:t>Panchaati No. 13</w:t>
             </w:r>
@@ -4983,13 +5356,15 @@
                 <w:rFonts w:ascii="BRH Devanagari Extra" w:hAnsi="BRH Devanagari Extra" w:cs="BRH Devanagari Extra"/>
                 <w:sz w:val="40"/>
                 <w:szCs w:val="40"/>
-              </w:rPr>
-            </w:pPr>
-            <w:r>
-              <w:rPr>
-                <w:rFonts w:ascii="BRH Devanagari Extra" w:hAnsi="BRH Devanagari Extra" w:cs="BRH Devanagari Extra"/>
-                <w:sz w:val="40"/>
-                <w:szCs w:val="40"/>
+                <w:lang w:val="it-IT"/>
+              </w:rPr>
+            </w:pPr>
+            <w:r>
+              <w:rPr>
+                <w:rFonts w:ascii="BRH Devanagari Extra" w:hAnsi="BRH Devanagari Extra" w:cs="BRH Devanagari Extra"/>
+                <w:sz w:val="40"/>
+                <w:szCs w:val="40"/>
+                <w:lang w:val="it-IT"/>
               </w:rPr>
               <w:t>Så</w:t>
             </w:r>
@@ -4998,6 +5373,7 @@
                 <w:rFonts w:ascii="BRH Malayalam Extra" w:hAnsi="BRH Malayalam Extra" w:cs="BRH Devanagari Extra"/>
                 <w:sz w:val="32"/>
                 <w:szCs w:val="40"/>
+                <w:lang w:val="it-IT"/>
               </w:rPr>
               <w:t>–</w:t>
             </w:r>
@@ -5006,6 +5382,7 @@
                 <w:rFonts w:ascii="BRH Devanagari Extra" w:hAnsi="BRH Devanagari Extra" w:cs="BRH Devanagari Extra"/>
                 <w:sz w:val="40"/>
                 <w:szCs w:val="40"/>
+                <w:lang w:val="it-IT"/>
               </w:rPr>
               <w:t>uÉ</w:t>
             </w:r>
@@ -5014,6 +5391,7 @@
                 <w:rFonts w:ascii="BRH Malayalam Extra" w:hAnsi="BRH Malayalam Extra" w:cs="BRH Devanagari Extra"/>
                 <w:sz w:val="32"/>
                 <w:szCs w:val="40"/>
+                <w:lang w:val="it-IT"/>
               </w:rPr>
               <w:t>–</w:t>
             </w:r>
@@ -5022,6 +5400,7 @@
                 <w:rFonts w:ascii="BRH Devanagari Extra" w:hAnsi="BRH Devanagari Extra" w:cs="BRH Devanagari Extra"/>
                 <w:sz w:val="40"/>
                 <w:szCs w:val="40"/>
+                <w:lang w:val="it-IT"/>
               </w:rPr>
               <w:t>rÉeÉþlrÉÉ</w:t>
             </w:r>
@@ -5030,6 +5409,7 @@
                 <w:rFonts w:ascii="BRH Malayalam Extra" w:hAnsi="BRH Malayalam Extra" w:cs="BRH Devanagari Extra"/>
                 <w:sz w:val="32"/>
                 <w:szCs w:val="40"/>
+                <w:lang w:val="it-IT"/>
               </w:rPr>
               <w:t>–</w:t>
             </w:r>
@@ -5038,6 +5418,7 @@
                 <w:rFonts w:ascii="BRH Devanagari Extra" w:hAnsi="BRH Devanagari Extra" w:cs="BRH Devanagari Extra"/>
                 <w:sz w:val="40"/>
                 <w:szCs w:val="40"/>
+                <w:lang w:val="it-IT"/>
               </w:rPr>
               <w:t xml:space="preserve"> CÌiÉþ </w:t>
             </w:r>
@@ -5047,6 +5428,7 @@
                 <w:sz w:val="40"/>
                 <w:szCs w:val="40"/>
                 <w:highlight w:val="yellow"/>
+                <w:lang w:val="it-IT"/>
               </w:rPr>
               <w:t>Så</w:t>
             </w:r>
@@ -5055,6 +5437,7 @@
                 <w:rFonts w:ascii="BRH Malayalam Extra" w:hAnsi="BRH Malayalam Extra" w:cs="BRH Devanagari Extra"/>
                 <w:sz w:val="32"/>
                 <w:szCs w:val="40"/>
+                <w:lang w:val="it-IT"/>
               </w:rPr>
               <w:t>–</w:t>
             </w:r>
@@ -5063,6 +5446,7 @@
                 <w:rFonts w:ascii="BRH Devanagari Extra" w:hAnsi="BRH Devanagari Extra" w:cs="BRH Devanagari Extra"/>
                 <w:sz w:val="40"/>
                 <w:szCs w:val="40"/>
+                <w:lang w:val="it-IT"/>
               </w:rPr>
               <w:t xml:space="preserve">uÉ -rÉeÉþlrÉæ | </w:t>
             </w:r>
@@ -5296,7 +5680,6 @@
                 <w:sz w:val="28"/>
                 <w:szCs w:val="28"/>
               </w:rPr>
-              <w:lastRenderedPageBreak/>
               <w:t>1.1.9.3</w:t>
             </w:r>
             <w:r>
@@ -6088,6 +6471,7 @@
                 <w:color w:val="000000"/>
                 <w:sz w:val="28"/>
                 <w:szCs w:val="28"/>
+                <w:lang w:val="it-IT"/>
               </w:rPr>
             </w:pPr>
             <w:r>
@@ -6098,6 +6482,7 @@
                 <w:color w:val="000000"/>
                 <w:sz w:val="28"/>
                 <w:szCs w:val="28"/>
+                <w:lang w:val="it-IT"/>
               </w:rPr>
               <w:t>1.1.13.1 – Padam</w:t>
             </w:r>
@@ -6113,6 +6498,7 @@
                 <w:color w:val="000000"/>
                 <w:sz w:val="28"/>
                 <w:szCs w:val="28"/>
+                <w:lang w:val="it-IT"/>
               </w:rPr>
             </w:pPr>
             <w:r>
@@ -6123,6 +6509,7 @@
                 <w:color w:val="000000"/>
                 <w:sz w:val="28"/>
                 <w:szCs w:val="28"/>
+                <w:lang w:val="it-IT"/>
               </w:rPr>
               <w:t>Padam No. 23</w:t>
             </w:r>
@@ -6138,6 +6525,7 @@
                 <w:color w:val="000000"/>
                 <w:sz w:val="28"/>
                 <w:szCs w:val="28"/>
+                <w:lang w:val="it-IT"/>
               </w:rPr>
             </w:pPr>
             <w:r>
@@ -6148,6 +6536,7 @@
                 <w:color w:val="000000"/>
                 <w:sz w:val="28"/>
                 <w:szCs w:val="28"/>
+                <w:lang w:val="it-IT"/>
               </w:rPr>
               <w:t>Panchaati No. 22</w:t>
             </w:r>
@@ -6175,13 +6564,15 @@
                 <w:rFonts w:ascii="BRH Malayalam Extra" w:hAnsi="BRH Malayalam Extra" w:cs="BRH Malayalam Extra"/>
                 <w:sz w:val="40"/>
                 <w:szCs w:val="36"/>
-              </w:rPr>
-            </w:pPr>
-            <w:r>
-              <w:rPr>
-                <w:rFonts w:ascii="BRH Devanagari Extra" w:hAnsi="BRH Devanagari Extra" w:cs="BRH Devanagari Extra"/>
-                <w:sz w:val="40"/>
-                <w:szCs w:val="40"/>
+                <w:lang w:val="it-IT"/>
+              </w:rPr>
+            </w:pPr>
+            <w:r>
+              <w:rPr>
+                <w:rFonts w:ascii="BRH Devanagari Extra" w:hAnsi="BRH Devanagari Extra" w:cs="BRH Devanagari Extra"/>
+                <w:sz w:val="40"/>
+                <w:szCs w:val="40"/>
+                <w:lang w:val="it-IT"/>
               </w:rPr>
               <w:t>xÉ</w:t>
             </w:r>
@@ -6190,6 +6581,7 @@
                 <w:rFonts w:ascii="BRH Malayalam Extra" w:hAnsi="BRH Malayalam Extra" w:cs="BRH Devanagari Extra"/>
                 <w:sz w:val="32"/>
                 <w:szCs w:val="40"/>
+                <w:lang w:val="it-IT"/>
               </w:rPr>
               <w:t>–</w:t>
             </w:r>
@@ -6198,6 +6590,7 @@
                 <w:rFonts w:ascii="BRH Devanagari Extra" w:hAnsi="BRH Devanagari Extra" w:cs="BRH Devanagari Extra"/>
                 <w:sz w:val="40"/>
                 <w:szCs w:val="40"/>
+                <w:lang w:val="it-IT"/>
               </w:rPr>
               <w:t>mÉ¦ÉÉlÉçþ | Cl</w:t>
             </w:r>
@@ -6206,6 +6599,7 @@
                 <w:rFonts w:ascii="BRH Malayalam Extra" w:hAnsi="BRH Malayalam Extra" w:cs="BRH Devanagari Extra"/>
                 <w:sz w:val="32"/>
                 <w:szCs w:val="40"/>
+                <w:lang w:val="it-IT"/>
               </w:rPr>
               <w:t>–</w:t>
             </w:r>
@@ -6214,6 +6608,7 @@
                 <w:rFonts w:ascii="BRH Devanagari Extra" w:hAnsi="BRH Devanagari Extra" w:cs="BRH Devanagari Extra"/>
                 <w:sz w:val="40"/>
                 <w:szCs w:val="40"/>
+                <w:lang w:val="it-IT"/>
               </w:rPr>
               <w:t>SìÉ</w:t>
             </w:r>
@@ -6222,6 +6617,7 @@
                 <w:rFonts w:ascii="BRH Malayalam Extra" w:hAnsi="BRH Malayalam Extra" w:cs="BRH Devanagari Extra"/>
                 <w:sz w:val="32"/>
                 <w:szCs w:val="40"/>
+                <w:lang w:val="it-IT"/>
               </w:rPr>
               <w:t>–</w:t>
             </w:r>
@@ -6230,6 +6626,7 @@
                 <w:rFonts w:ascii="BRH Devanagari Extra" w:hAnsi="BRH Devanagari Extra" w:cs="BRH Devanagari Extra"/>
                 <w:sz w:val="40"/>
                 <w:szCs w:val="40"/>
+                <w:lang w:val="it-IT"/>
               </w:rPr>
               <w:t>alÉÏ CiÉÏÿlS-A</w:t>
             </w:r>
@@ -6239,6 +6636,7 @@
                 <w:sz w:val="32"/>
                 <w:szCs w:val="40"/>
                 <w:highlight w:val="yellow"/>
+                <w:lang w:val="it-IT"/>
               </w:rPr>
               <w:t>–</w:t>
             </w:r>
@@ -6248,6 +6646,7 @@
                 <w:sz w:val="40"/>
                 <w:szCs w:val="40"/>
                 <w:highlight w:val="yellow"/>
+                <w:lang w:val="it-IT"/>
               </w:rPr>
               <w:t>ÎalÉ</w:t>
             </w:r>
@@ -6256,6 +6655,7 @@
                 <w:rFonts w:ascii="BRH Devanagari Extra" w:hAnsi="BRH Devanagari Extra" w:cs="BRH Devanagari Extra"/>
                 <w:sz w:val="40"/>
                 <w:szCs w:val="40"/>
+                <w:lang w:val="it-IT"/>
               </w:rPr>
               <w:t xml:space="preserve"> |</w:t>
             </w:r>
@@ -6283,13 +6683,15 @@
                 <w:rFonts w:ascii="BRH Malayalam Extra" w:hAnsi="BRH Malayalam Extra" w:cs="BRH Malayalam Extra"/>
                 <w:sz w:val="40"/>
                 <w:szCs w:val="36"/>
-              </w:rPr>
-            </w:pPr>
-            <w:r>
-              <w:rPr>
-                <w:rFonts w:ascii="BRH Devanagari Extra" w:hAnsi="BRH Devanagari Extra" w:cs="BRH Devanagari Extra"/>
-                <w:sz w:val="40"/>
-                <w:szCs w:val="40"/>
+                <w:lang w:val="it-IT"/>
+              </w:rPr>
+            </w:pPr>
+            <w:r>
+              <w:rPr>
+                <w:rFonts w:ascii="BRH Devanagari Extra" w:hAnsi="BRH Devanagari Extra" w:cs="BRH Devanagari Extra"/>
+                <w:sz w:val="40"/>
+                <w:szCs w:val="40"/>
+                <w:lang w:val="it-IT"/>
               </w:rPr>
               <w:t>xÉ</w:t>
             </w:r>
@@ -6298,6 +6700,7 @@
                 <w:rFonts w:ascii="BRH Malayalam Extra" w:hAnsi="BRH Malayalam Extra" w:cs="BRH Devanagari Extra"/>
                 <w:sz w:val="32"/>
                 <w:szCs w:val="40"/>
+                <w:lang w:val="it-IT"/>
               </w:rPr>
               <w:t>–</w:t>
             </w:r>
@@ -6306,6 +6709,7 @@
                 <w:rFonts w:ascii="BRH Devanagari Extra" w:hAnsi="BRH Devanagari Extra" w:cs="BRH Devanagari Extra"/>
                 <w:sz w:val="40"/>
                 <w:szCs w:val="40"/>
+                <w:lang w:val="it-IT"/>
               </w:rPr>
               <w:t>mÉ¦ÉÉlÉçþ | Cl</w:t>
             </w:r>
@@ -6314,6 +6718,7 @@
                 <w:rFonts w:ascii="BRH Malayalam Extra" w:hAnsi="BRH Malayalam Extra" w:cs="BRH Devanagari Extra"/>
                 <w:sz w:val="32"/>
                 <w:szCs w:val="40"/>
+                <w:lang w:val="it-IT"/>
               </w:rPr>
               <w:t>–</w:t>
             </w:r>
@@ -6322,6 +6727,7 @@
                 <w:rFonts w:ascii="BRH Devanagari Extra" w:hAnsi="BRH Devanagari Extra" w:cs="BRH Devanagari Extra"/>
                 <w:sz w:val="40"/>
                 <w:szCs w:val="40"/>
+                <w:lang w:val="it-IT"/>
               </w:rPr>
               <w:t>SìÉ</w:t>
             </w:r>
@@ -6330,6 +6736,7 @@
                 <w:rFonts w:ascii="BRH Malayalam Extra" w:hAnsi="BRH Malayalam Extra" w:cs="BRH Devanagari Extra"/>
                 <w:sz w:val="32"/>
                 <w:szCs w:val="40"/>
+                <w:lang w:val="it-IT"/>
               </w:rPr>
               <w:t>–</w:t>
             </w:r>
@@ -6338,6 +6745,7 @@
                 <w:rFonts w:ascii="BRH Devanagari Extra" w:hAnsi="BRH Devanagari Extra" w:cs="BRH Devanagari Extra"/>
                 <w:sz w:val="40"/>
                 <w:szCs w:val="40"/>
+                <w:lang w:val="it-IT"/>
               </w:rPr>
               <w:t>alÉÏ CiÉÏÿlS-A</w:t>
             </w:r>
@@ -6346,6 +6754,7 @@
                 <w:rFonts w:ascii="BRH Malayalam Extra" w:hAnsi="BRH Malayalam Extra" w:cs="BRH Devanagari Extra"/>
                 <w:sz w:val="32"/>
                 <w:szCs w:val="40"/>
+                <w:lang w:val="it-IT"/>
               </w:rPr>
               <w:t>–</w:t>
             </w:r>
@@ -6355,6 +6764,7 @@
                 <w:sz w:val="40"/>
                 <w:szCs w:val="40"/>
                 <w:highlight w:val="green"/>
+                <w:lang w:val="it-IT"/>
               </w:rPr>
               <w:t>alÉÏ</w:t>
             </w:r>
@@ -6363,6 +6773,7 @@
                 <w:rFonts w:ascii="BRH Devanagari Extra" w:hAnsi="BRH Devanagari Extra" w:cs="BRH Devanagari Extra"/>
                 <w:sz w:val="40"/>
                 <w:szCs w:val="40"/>
+                <w:lang w:val="it-IT"/>
               </w:rPr>
               <w:t xml:space="preserve"> |</w:t>
             </w:r>
@@ -6395,6 +6806,7 @@
                 <w:color w:val="000000"/>
                 <w:sz w:val="28"/>
                 <w:szCs w:val="28"/>
+                <w:lang w:val="it-IT"/>
               </w:rPr>
             </w:pPr>
             <w:r>
@@ -6405,6 +6817,7 @@
                 <w:color w:val="000000"/>
                 <w:sz w:val="28"/>
                 <w:szCs w:val="28"/>
+                <w:lang w:val="it-IT"/>
               </w:rPr>
               <w:t>1.1.14.3 – Padam</w:t>
             </w:r>
@@ -6420,6 +6833,7 @@
                 <w:color w:val="000000"/>
                 <w:sz w:val="28"/>
                 <w:szCs w:val="28"/>
+                <w:lang w:val="it-IT"/>
               </w:rPr>
             </w:pPr>
             <w:r>
@@ -6430,6 +6844,7 @@
                 <w:color w:val="000000"/>
                 <w:sz w:val="28"/>
                 <w:szCs w:val="28"/>
+                <w:lang w:val="it-IT"/>
               </w:rPr>
               <w:t>Padam No. 12</w:t>
             </w:r>
@@ -6445,6 +6860,7 @@
                 <w:color w:val="000000"/>
                 <w:sz w:val="28"/>
                 <w:szCs w:val="28"/>
+                <w:lang w:val="it-IT"/>
               </w:rPr>
             </w:pPr>
             <w:r>
@@ -6455,6 +6871,7 @@
                 <w:color w:val="000000"/>
                 <w:sz w:val="28"/>
                 <w:szCs w:val="28"/>
+                <w:lang w:val="it-IT"/>
               </w:rPr>
               <w:t>Panchaati No. 27</w:t>
             </w:r>
@@ -6482,13 +6899,15 @@
                 <w:rFonts w:ascii="BRH Malayalam Extra" w:hAnsi="BRH Malayalam Extra" w:cs="BRH Malayalam Extra"/>
                 <w:sz w:val="40"/>
                 <w:szCs w:val="36"/>
-              </w:rPr>
-            </w:pPr>
-            <w:r>
-              <w:rPr>
-                <w:rFonts w:ascii="BRH Devanagari Extra" w:hAnsi="BRH Devanagari Extra" w:cs="BRH Devanagari Extra"/>
-                <w:sz w:val="40"/>
-                <w:szCs w:val="40"/>
+                <w:lang w:val="it-IT"/>
+              </w:rPr>
+            </w:pPr>
+            <w:r>
+              <w:rPr>
+                <w:rFonts w:ascii="BRH Devanagari Extra" w:hAnsi="BRH Devanagari Extra" w:cs="BRH Devanagari Extra"/>
+                <w:sz w:val="40"/>
+                <w:szCs w:val="40"/>
+                <w:lang w:val="it-IT"/>
               </w:rPr>
               <w:t>qÉ</w:t>
             </w:r>
@@ -6497,6 +6916,7 @@
                 <w:rFonts w:ascii="BRH Malayalam Extra" w:hAnsi="BRH Malayalam Extra" w:cs="BRH Devanagari Extra"/>
                 <w:sz w:val="32"/>
                 <w:szCs w:val="40"/>
+                <w:lang w:val="it-IT"/>
               </w:rPr>
               <w:t>–</w:t>
             </w:r>
@@ -6505,6 +6925,7 @@
                 <w:rFonts w:ascii="BRH Devanagari Extra" w:hAnsi="BRH Devanagari Extra" w:cs="BRH Devanagari Extra"/>
                 <w:sz w:val="40"/>
                 <w:szCs w:val="40"/>
+                <w:lang w:val="it-IT"/>
               </w:rPr>
               <w:t>kÉÑ</w:t>
             </w:r>
@@ -6513,6 +6934,7 @@
                 <w:rFonts w:ascii="BRH Malayalam Extra" w:hAnsi="BRH Malayalam Extra" w:cs="BRH Devanagari Extra"/>
                 <w:sz w:val="32"/>
                 <w:szCs w:val="40"/>
+                <w:lang w:val="it-IT"/>
               </w:rPr>
               <w:t>–</w:t>
             </w:r>
@@ -6521,6 +6943,7 @@
                 <w:rFonts w:ascii="BRH Devanagari Extra" w:hAnsi="BRH Devanagari Extra" w:cs="BRH Devanagari Extra"/>
                 <w:sz w:val="40"/>
                 <w:szCs w:val="40"/>
+                <w:lang w:val="it-IT"/>
               </w:rPr>
               <w:t>¶ÉÑ</w:t>
             </w:r>
@@ -6530,6 +6953,7 @@
                 <w:sz w:val="40"/>
                 <w:szCs w:val="40"/>
                 <w:highlight w:val="yellow"/>
+                <w:lang w:val="it-IT"/>
               </w:rPr>
               <w:t>iÉ</w:t>
             </w:r>
@@ -6538,6 +6962,7 @@
                 <w:rFonts w:ascii="BRH Devanagari Extra" w:hAnsi="BRH Devanagari Extra" w:cs="BRH Devanagari Extra"/>
                 <w:sz w:val="40"/>
                 <w:szCs w:val="40"/>
+                <w:lang w:val="it-IT"/>
               </w:rPr>
               <w:t>ÍqÉÌiÉþ qÉkÉÑ-¶ÉÑiÉÿqÉç | bÉ×</w:t>
             </w:r>
@@ -6546,6 +6971,7 @@
                 <w:rFonts w:ascii="BRH Malayalam Extra" w:hAnsi="BRH Malayalam Extra" w:cs="BRH Devanagari Extra"/>
                 <w:sz w:val="32"/>
                 <w:szCs w:val="40"/>
+                <w:lang w:val="it-IT"/>
               </w:rPr>
               <w:t>–</w:t>
             </w:r>
@@ -6554,6 +6980,7 @@
                 <w:rFonts w:ascii="BRH Devanagari Extra" w:hAnsi="BRH Devanagari Extra" w:cs="BRH Devanagari Extra"/>
                 <w:sz w:val="40"/>
                 <w:szCs w:val="40"/>
+                <w:lang w:val="it-IT"/>
               </w:rPr>
               <w:t>iÉqÉç |</w:t>
             </w:r>
@@ -6581,13 +7008,15 @@
                 <w:rFonts w:ascii="BRH Malayalam Extra" w:hAnsi="BRH Malayalam Extra" w:cs="BRH Malayalam Extra"/>
                 <w:sz w:val="40"/>
                 <w:szCs w:val="36"/>
-              </w:rPr>
-            </w:pPr>
-            <w:r>
-              <w:rPr>
-                <w:rFonts w:ascii="BRH Devanagari Extra" w:hAnsi="BRH Devanagari Extra" w:cs="BRH Devanagari Extra"/>
-                <w:sz w:val="40"/>
-                <w:szCs w:val="40"/>
+                <w:lang w:val="it-IT"/>
+              </w:rPr>
+            </w:pPr>
+            <w:r>
+              <w:rPr>
+                <w:rFonts w:ascii="BRH Devanagari Extra" w:hAnsi="BRH Devanagari Extra" w:cs="BRH Devanagari Extra"/>
+                <w:sz w:val="40"/>
+                <w:szCs w:val="40"/>
+                <w:lang w:val="it-IT"/>
               </w:rPr>
               <w:t>qÉ</w:t>
             </w:r>
@@ -6596,6 +7025,7 @@
                 <w:rFonts w:ascii="BRH Malayalam Extra" w:hAnsi="BRH Malayalam Extra" w:cs="BRH Devanagari Extra"/>
                 <w:sz w:val="32"/>
                 <w:szCs w:val="40"/>
+                <w:lang w:val="it-IT"/>
               </w:rPr>
               <w:t>–</w:t>
             </w:r>
@@ -6604,6 +7034,7 @@
                 <w:rFonts w:ascii="BRH Devanagari Extra" w:hAnsi="BRH Devanagari Extra" w:cs="BRH Devanagari Extra"/>
                 <w:sz w:val="40"/>
                 <w:szCs w:val="40"/>
+                <w:lang w:val="it-IT"/>
               </w:rPr>
               <w:t>kÉÑ</w:t>
             </w:r>
@@ -6612,6 +7043,7 @@
                 <w:rFonts w:ascii="BRH Malayalam Extra" w:hAnsi="BRH Malayalam Extra" w:cs="BRH Devanagari Extra"/>
                 <w:sz w:val="32"/>
                 <w:szCs w:val="40"/>
+                <w:lang w:val="it-IT"/>
               </w:rPr>
               <w:t>–</w:t>
             </w:r>
@@ -6620,6 +7052,7 @@
                 <w:rFonts w:ascii="BRH Devanagari Extra" w:hAnsi="BRH Devanagari Extra" w:cs="BRH Devanagari Extra"/>
                 <w:sz w:val="40"/>
                 <w:szCs w:val="40"/>
+                <w:lang w:val="it-IT"/>
               </w:rPr>
               <w:t>¶ÉÑ</w:t>
             </w:r>
@@ -6629,6 +7062,7 @@
                 <w:sz w:val="40"/>
                 <w:szCs w:val="40"/>
                 <w:highlight w:val="green"/>
+                <w:lang w:val="it-IT"/>
               </w:rPr>
               <w:t>iÉ</w:t>
             </w:r>
@@ -6637,6 +7071,7 @@
                 <w:rFonts w:ascii="BRH Malayalam Extra" w:hAnsi="BRH Malayalam Extra" w:cs="BRH Devanagari Extra"/>
                 <w:sz w:val="32"/>
                 <w:szCs w:val="40"/>
+                <w:lang w:val="it-IT"/>
               </w:rPr>
               <w:t>–</w:t>
             </w:r>
@@ -6645,6 +7080,7 @@
                 <w:rFonts w:ascii="BRH Devanagari Extra" w:hAnsi="BRH Devanagari Extra" w:cs="BRH Devanagari Extra"/>
                 <w:sz w:val="40"/>
                 <w:szCs w:val="40"/>
+                <w:lang w:val="it-IT"/>
               </w:rPr>
               <w:t>ÍqÉÌiÉþ qÉkÉÑ-¶ÉÑiÉÿqÉç | bÉ×</w:t>
             </w:r>
@@ -6653,6 +7089,7 @@
                 <w:rFonts w:ascii="BRH Malayalam Extra" w:hAnsi="BRH Malayalam Extra" w:cs="BRH Devanagari Extra"/>
                 <w:sz w:val="32"/>
                 <w:szCs w:val="40"/>
+                <w:lang w:val="it-IT"/>
               </w:rPr>
               <w:t>–</w:t>
             </w:r>
@@ -6661,6 +7098,7 @@
                 <w:rFonts w:ascii="BRH Devanagari Extra" w:hAnsi="BRH Devanagari Extra" w:cs="BRH Devanagari Extra"/>
                 <w:sz w:val="40"/>
                 <w:szCs w:val="40"/>
+                <w:lang w:val="it-IT"/>
               </w:rPr>
               <w:t>iÉqÉç |</w:t>
             </w:r>
@@ -6889,7 +7327,6 @@
                 <w:sz w:val="32"/>
                 <w:szCs w:val="32"/>
               </w:rPr>
-              <w:lastRenderedPageBreak/>
               <w:t>Section, Paragraph</w:t>
             </w:r>
           </w:p>
@@ -7755,6 +8192,7 @@
                 <w:sz w:val="32"/>
                 <w:szCs w:val="32"/>
               </w:rPr>
+              <w:lastRenderedPageBreak/>
               <w:t>1.1.3.1, padam</w:t>
             </w:r>
           </w:p>
@@ -7889,7 +8327,6 @@
                 <w:sz w:val="32"/>
                 <w:szCs w:val="32"/>
               </w:rPr>
-              <w:lastRenderedPageBreak/>
               <w:t>1.1.4.2 – Padam</w:t>
             </w:r>
           </w:p>
@@ -9063,6 +9500,7 @@
                 <w:sz w:val="32"/>
                 <w:szCs w:val="32"/>
               </w:rPr>
+              <w:lastRenderedPageBreak/>
               <w:t>1.1.14.3-Padam</w:t>
             </w:r>
           </w:p>
@@ -9207,7 +9645,6 @@
                 <w:sz w:val="32"/>
                 <w:szCs w:val="32"/>
               </w:rPr>
-              <w:lastRenderedPageBreak/>
               <w:t>1.1.14.4-Padam</w:t>
             </w:r>
           </w:p>
@@ -10230,6 +10667,7 @@
                 <w:szCs w:val="28"/>
                 <w:lang w:bidi="ta-IN"/>
               </w:rPr>
+              <w:lastRenderedPageBreak/>
               <w:t>1.1.4.2 Vaakyam</w:t>
             </w:r>
           </w:p>
@@ -10350,7 +10788,6 @@
                 <w:szCs w:val="28"/>
                 <w:lang w:bidi="ta-IN"/>
               </w:rPr>
-              <w:lastRenderedPageBreak/>
               <w:t>1.1.5.1</w:t>
             </w:r>
             <w:r>
@@ -11172,6 +11609,7 @@
                 <w:szCs w:val="28"/>
                 <w:lang w:bidi="ta-IN"/>
               </w:rPr>
+              <w:lastRenderedPageBreak/>
               <w:t>1.1.9</w:t>
             </w:r>
             <w:r>
@@ -11430,7 +11868,6 @@
                 <w:szCs w:val="28"/>
                 <w:lang w:bidi="ta-IN"/>
               </w:rPr>
-              <w:lastRenderedPageBreak/>
               <w:t>1.1.12.1 – Padam 5</w:t>
             </w:r>
           </w:p>

</xml_diff>